<commit_message>
Added new challenges and revised notes
</commit_message>
<xml_diff>
--- a/Mobile security simple (for real).docx
+++ b/Mobile security simple (for real).docx
@@ -36,7 +36,7 @@
             <w:pStyle w:val="Titolosommario"/>
           </w:pPr>
           <w:r>
-            <w:t>Sommario</w:t>
+            <w:t>Summary</w:t>
           </w:r>
         </w:p>
         <w:p>
@@ -46,7 +46,9 @@
               <w:tab w:val="right" w:leader="dot" w:pos="9628"/>
             </w:tabs>
             <w:rPr>
+              <w:rFonts w:eastAsiaTheme="minorEastAsia"/>
               <w:noProof/>
+              <w:lang w:eastAsia="it-IT"/>
             </w:rPr>
           </w:pPr>
           <w:r>
@@ -58,7 +60,7 @@
           <w:r>
             <w:fldChar w:fldCharType="separate"/>
           </w:r>
-          <w:hyperlink w:anchor="_Toc147313010" w:history="1">
+          <w:hyperlink w:anchor="_Toc147513673" w:history="1">
             <w:r>
               <w:rPr>
                 <w:rStyle w:val="Collegamentoipertestuale"/>
@@ -86,7 +88,7 @@
                 <w:noProof/>
                 <w:webHidden/>
               </w:rPr>
-              <w:instrText xml:space="preserve"> PAGEREF _Toc147313010 \h </w:instrText>
+              <w:instrText xml:space="preserve"> PAGEREF _Toc147513673 \h </w:instrText>
             </w:r>
             <w:r>
               <w:rPr>
@@ -124,17 +126,19 @@
               <w:tab w:val="right" w:leader="dot" w:pos="9628"/>
             </w:tabs>
             <w:rPr>
+              <w:rFonts w:eastAsiaTheme="minorEastAsia"/>
               <w:noProof/>
+              <w:lang w:eastAsia="it-IT"/>
             </w:rPr>
           </w:pPr>
-          <w:hyperlink w:anchor="_Toc147313011" w:history="1">
+          <w:hyperlink w:anchor="_Toc147513674" w:history="1">
             <w:r>
               <w:rPr>
                 <w:rStyle w:val="Collegamentoipertestuale"/>
                 <w:noProof/>
                 <w:lang w:val="en-US"/>
               </w:rPr>
-              <w:t>Android Architecture</w:t>
+              <w:t>Lesson 2: Android Architecture</w:t>
             </w:r>
             <w:r>
               <w:rPr>
@@ -155,7 +159,7 @@
                 <w:noProof/>
                 <w:webHidden/>
               </w:rPr>
-              <w:instrText xml:space="preserve"> PAGEREF _Toc147313011 \h </w:instrText>
+              <w:instrText xml:space="preserve"> PAGEREF _Toc147513674 \h </w:instrText>
             </w:r>
             <w:r>
               <w:rPr>
@@ -175,7 +179,7 @@
                 <w:noProof/>
                 <w:webHidden/>
               </w:rPr>
-              <w:t>4</w:t>
+              <w:t>5</w:t>
             </w:r>
             <w:r>
               <w:rPr>
@@ -210,7 +214,7 @@
           <w:lang w:val="en-US"/>
         </w:rPr>
       </w:pPr>
-      <w:bookmarkStart w:id="0" w:name="_Toc147313010"/>
+      <w:bookmarkStart w:id="0" w:name="_Toc147513673"/>
       <w:r>
         <w:rPr>
           <w:lang w:val="en-US"/>
@@ -1149,7 +1153,7 @@
           <w:lang w:val="en-US"/>
         </w:rPr>
       </w:pPr>
-      <w:bookmarkStart w:id="1" w:name="_Toc147313011"/>
+      <w:bookmarkStart w:id="1" w:name="_Toc147513674"/>
       <w:r>
         <w:rPr>
           <w:lang w:val="en-US"/>
@@ -1248,7 +1252,13 @@
         <w:rPr>
           <w:lang w:val="en-US"/>
         </w:rPr>
-        <w:t>Android's architecture consists of the following key layers:</w:t>
+        <w:t>It</w:t>
+      </w:r>
+      <w:r>
+        <w:rPr>
+          <w:lang w:val="en-US"/>
+        </w:rPr>
+        <w:t xml:space="preserve"> consists of the following key layers:</w:t>
       </w:r>
     </w:p>
     <w:p>
@@ -1335,14 +1345,14 @@
         <w:rPr>
           <w:lang w:val="en-US"/>
         </w:rPr>
-        <w:t xml:space="preserve">Above the Linux Kernel is the Hardware Abstraction Layer (HAL), which provides a </w:t>
+        <w:t xml:space="preserve">Above the Linux Kernel is the Hardware Abstraction Layer (HAL), which provides a standardized interface for </w:t>
       </w:r>
       <w:r>
         <w:rPr>
           <w:lang w:val="en-US"/>
         </w:rPr>
         <w:lastRenderedPageBreak/>
-        <w:t>standardized interface for Android to interact with various hardware components.</w:t>
+        <w:t>Android to interact with various hardware components.</w:t>
       </w:r>
       <w:r>
         <w:rPr>
@@ -2069,6 +2079,12 @@
         <w:rPr>
           <w:lang w:val="en-US"/>
         </w:rPr>
+        <w:t>t</w:t>
+      </w:r>
+      <w:r>
+        <w:rPr>
+          <w:lang w:val="en-US"/>
+        </w:rPr>
         <w:t xml:space="preserve">he </w:t>
       </w:r>
       <w:r>
@@ -2076,7 +2092,13 @@
           <w:u w:val="single"/>
           <w:lang w:val="en-US"/>
         </w:rPr>
-        <w:t xml:space="preserve">AndroidManifest.xml </w:t>
+        <w:t>AndroidManifest.xml</w:t>
+      </w:r>
+      <w:r>
+        <w:rPr>
+          <w:lang w:val="en-US"/>
+        </w:rPr>
+        <w:t xml:space="preserve"> </w:t>
       </w:r>
       <w:r>
         <w:rPr>
@@ -2541,171 +2563,210 @@
     </w:p>
     <w:p>
       <w:pPr>
-        <w:numPr>
-          <w:ilvl w:val="0"/>
-          <w:numId w:val="12"/>
-        </w:numPr>
-      </w:pPr>
-      <w:r>
         <w:rPr>
           <w:b/>
           <w:bCs/>
-        </w:rPr>
-        <w:t>App Metadata:</w:t>
-      </w:r>
-    </w:p>
-    <w:p>
-      <w:pPr>
-        <w:numPr>
-          <w:ilvl w:val="1"/>
-          <w:numId w:val="12"/>
-        </w:numPr>
-        <w:rPr>
-          <w:lang w:val="en-US"/>
-        </w:rPr>
-      </w:pPr>
-      <w:r>
-        <w:rPr>
-          <w:lang w:val="en-US"/>
-        </w:rPr>
-        <w:lastRenderedPageBreak/>
-        <w:t>The AndroidManifest file includes metadata about the app, such as its version number, label (display name), icon, and the minimum Android API level required to run the app.</w:t>
-      </w:r>
-    </w:p>
-    <w:p>
-      <w:pPr>
-        <w:numPr>
-          <w:ilvl w:val="0"/>
-          <w:numId w:val="12"/>
-        </w:numPr>
+          <w:lang w:val="en-US"/>
+        </w:rPr>
       </w:pPr>
       <w:r>
         <w:rPr>
           <w:b/>
           <w:bCs/>
-        </w:rPr>
-        <w:t>Activities Launch Mode:</w:t>
-      </w:r>
-    </w:p>
-    <w:p>
-      <w:pPr>
-        <w:numPr>
-          <w:ilvl w:val="1"/>
-          <w:numId w:val="12"/>
-        </w:numPr>
-        <w:rPr>
-          <w:lang w:val="en-US"/>
-        </w:rPr>
-      </w:pPr>
-      <w:r>
-        <w:rPr>
-          <w:lang w:val="en-US"/>
-        </w:rPr>
-        <w:t>The manifest can specify the launch mode for activities, determining how they interact with the task stack and back stack.</w:t>
+          <w:lang w:val="en-US"/>
+        </w:rPr>
+        <w:br w:type="page"/>
+      </w:r>
+    </w:p>
+    <w:p>
+      <w:pPr>
+        <w:rPr>
+          <w:lang w:val="en-US"/>
+        </w:rPr>
+      </w:pPr>
+      <w:r>
+        <w:rPr>
+          <w:lang w:val="en-US"/>
+        </w:rPr>
+        <w:lastRenderedPageBreak/>
+        <w:t>The AndroidManifest file is essential for both the Android operating system and the Google Play Store. It helps the system understand how to manage and execute the app and ensures that the app complies with security and compatibility requirements. It also plays a role in app distribution on the Google Play Store by providing necessary information for listing and categorizing the app.</w:t>
+      </w:r>
+    </w:p>
+    <w:p>
+      <w:pPr>
+        <w:rPr>
+          <w:lang w:val="en-US"/>
+        </w:rPr>
+      </w:pPr>
+      <w:r>
+        <w:rPr>
+          <w:lang w:val="en-US"/>
+        </w:rPr>
+        <w:t>Unlike traditional console-based programs, Android apps do not have a central "</w:t>
+      </w:r>
+      <w:r>
+        <w:rPr>
+          <w:i/>
+          <w:iCs/>
+          <w:lang w:val="en-US"/>
+        </w:rPr>
+        <w:t>main</w:t>
+      </w:r>
+      <w:r>
+        <w:rPr>
+          <w:lang w:val="en-US"/>
+        </w:rPr>
+        <w:t>" function. Instead, they consist of various components, and the Android operating system manages their lifecycle.</w:t>
+      </w:r>
+      <w:r>
+        <w:rPr>
+          <w:lang w:val="en-US"/>
+        </w:rPr>
+        <w:t xml:space="preserve"> </w:t>
+      </w:r>
+      <w:r>
+        <w:rPr>
+          <w:lang w:val="en-US"/>
+        </w:rPr>
+        <w:t>Android apps primarily interact with users through a graphical user interface (GUI). Users interact with elements such as buttons, text fields (EditText), checkboxes, and more.</w:t>
+      </w:r>
+      <w:r>
+        <w:rPr>
+          <w:lang w:val="en-US"/>
+        </w:rPr>
+        <w:t xml:space="preserve"> </w:t>
+      </w:r>
+    </w:p>
+    <w:p>
+      <w:pPr>
+        <w:rPr>
+          <w:lang w:val="en-US"/>
+        </w:rPr>
+      </w:pPr>
+      <w:r>
+        <w:rPr>
+          <w:lang w:val="en-US"/>
+        </w:rPr>
+        <w:t>When you click an app icon</w:t>
+      </w:r>
+      <w:r>
+        <w:rPr>
+          <w:lang w:val="en-US"/>
+        </w:rPr>
+        <w:t xml:space="preserve"> in the </w:t>
+      </w:r>
+      <w:r>
+        <w:rPr>
+          <w:lang w:val="en-US"/>
+        </w:rPr>
+        <w:t>launcher</w:t>
+      </w:r>
+      <w:r>
+        <w:rPr>
+          <w:lang w:val="en-US"/>
+        </w:rPr>
+        <w:t xml:space="preserve">, we link the MainActivity of an application, then using its UI and its components. We have no command line for input, only in a debugging phase. </w:t>
+      </w:r>
+    </w:p>
+    <w:p>
+      <w:pPr>
+        <w:rPr>
+          <w:lang w:val="en-US"/>
+        </w:rPr>
+      </w:pPr>
+      <w:r>
+        <w:rPr>
+          <w:lang w:val="en-US"/>
+        </w:rPr>
+        <w:t>Many aspects of Android app development are event-driven. This means that actions and responses are triggered by events or user interactions.</w:t>
+      </w:r>
+      <w:r>
+        <w:rPr>
+          <w:lang w:val="en-US"/>
+        </w:rPr>
+        <w:t xml:space="preserve"> </w:t>
+      </w:r>
+      <w:r>
+        <w:rPr>
+          <w:lang w:val="en-US"/>
+        </w:rPr>
+        <w:t>The process often involves two steps:</w:t>
       </w:r>
     </w:p>
     <w:p>
       <w:pPr>
         <w:numPr>
           <w:ilvl w:val="0"/>
-          <w:numId w:val="12"/>
-        </w:numPr>
+          <w:numId w:val="13"/>
+        </w:numPr>
+        <w:rPr>
+          <w:lang w:val="en-US"/>
+        </w:rPr>
       </w:pPr>
       <w:r>
         <w:rPr>
           <w:b/>
           <w:bCs/>
-        </w:rPr>
-        <w:t>App Permissions:</w:t>
-      </w:r>
-    </w:p>
-    <w:p>
-      <w:pPr>
-        <w:numPr>
-          <w:ilvl w:val="1"/>
-          <w:numId w:val="12"/>
-        </w:numPr>
-        <w:rPr>
-          <w:lang w:val="en-US"/>
-        </w:rPr>
-      </w:pPr>
-      <w:r>
-        <w:rPr>
-          <w:lang w:val="en-US"/>
-        </w:rPr>
-        <w:t>Apps can declare custom permissions in the AndroidManifest file, which can be used to control access to specific app features or data by other apps.</w:t>
+          <w:lang w:val="en-US"/>
+        </w:rPr>
+        <w:t>Registering a Listener:</w:t>
+      </w:r>
+      <w:r>
+        <w:rPr>
+          <w:lang w:val="en-US"/>
+        </w:rPr>
+        <w:t xml:space="preserve"> Developers register event listeners (also known as event handlers or callbacks) for specific UI elements or system events. For example, you might register a click listener for a Button.</w:t>
       </w:r>
     </w:p>
     <w:p>
       <w:pPr>
         <w:numPr>
           <w:ilvl w:val="0"/>
-          <w:numId w:val="12"/>
-        </w:numPr>
+          <w:numId w:val="13"/>
+        </w:numPr>
+        <w:rPr>
+          <w:lang w:val="en-US"/>
+        </w:rPr>
       </w:pPr>
       <w:r>
         <w:rPr>
           <w:b/>
           <w:bCs/>
-        </w:rPr>
-        <w:t>Application Theme and Style:</w:t>
-      </w:r>
-    </w:p>
-    <w:p>
-      <w:pPr>
-        <w:numPr>
-          <w:ilvl w:val="1"/>
-          <w:numId w:val="12"/>
-        </w:numPr>
-        <w:rPr>
-          <w:lang w:val="en-US"/>
-        </w:rPr>
-      </w:pPr>
-      <w:r>
-        <w:rPr>
-          <w:lang w:val="en-US"/>
-        </w:rPr>
-        <w:t>The file can specify the default theme and style for the app's user interface.</w:t>
-      </w:r>
-    </w:p>
-    <w:p>
-      <w:pPr>
-        <w:rPr>
-          <w:lang w:val="en-US"/>
-        </w:rPr>
-      </w:pPr>
-      <w:r>
-        <w:rPr>
-          <w:lang w:val="en-US"/>
-        </w:rPr>
-        <w:t>The AndroidManifest file is essential for both the Android operating system and the Google Play Store. It helps the system understand how to manage and execute the app and ensures that the app complies with security and compatibility requirements. It also plays a role in app distribution on the Google Play Store by providing necessary information for listing and categorizing the app.</w:t>
-      </w:r>
-    </w:p>
-    <w:p>
-      <w:pPr>
-        <w:rPr>
-          <w:lang w:val="en-US"/>
-        </w:rPr>
-      </w:pPr>
-      <w:r>
-        <w:rPr>
-          <w:lang w:val="en-US"/>
-        </w:rPr>
-        <w:t>Unlike traditional console-based programs, Android apps do not have a central "</w:t>
-      </w:r>
-      <w:r>
-        <w:rPr>
-          <w:i/>
-          <w:iCs/>
-          <w:lang w:val="en-US"/>
-        </w:rPr>
-        <w:t>main</w:t>
-      </w:r>
-      <w:r>
-        <w:rPr>
-          <w:lang w:val="en-US"/>
-        </w:rPr>
-        <w:t>" function. Instead, they consist of various components, and the Android operating system manages their lifecycle.</w:t>
+          <w:lang w:val="en-US"/>
+        </w:rPr>
+        <w:t>Callback Invocation:</w:t>
+      </w:r>
+      <w:r>
+        <w:rPr>
+          <w:lang w:val="en-US"/>
+        </w:rPr>
+        <w:t xml:space="preserve"> When the associated event occurs (e.g., a button is clicked), the registered callback is invoked, allowing the app to respond to the event. This is where developers write the code to handle the event.</w:t>
+      </w:r>
+    </w:p>
+    <w:p>
+      <w:pPr>
+        <w:rPr>
+          <w:lang w:val="en-US"/>
+        </w:rPr>
+      </w:pPr>
+      <w:r>
+        <w:rPr>
+          <w:lang w:val="en-US"/>
+        </w:rPr>
+        <w:t xml:space="preserve">An </w:t>
+      </w:r>
+      <w:r>
+        <w:rPr>
+          <w:u w:val="single"/>
+          <w:lang w:val="en-US"/>
+        </w:rPr>
+        <w:t>Activity</w:t>
+      </w:r>
+      <w:r>
+        <w:rPr>
+          <w:lang w:val="en-US"/>
+        </w:rPr>
+        <w:t xml:space="preserve"> in Android is a fundamental component that represents a single screen with a user interface. It serves as the entry point for user interaction within an app and encapsulates the user interface and associated logic for a specific task or screen.</w:t>
       </w:r>
       <w:r>
         <w:rPr>
@@ -2713,155 +2774,36 @@
         </w:rPr>
         <w:t xml:space="preserve"> </w:t>
       </w:r>
-      <w:r>
-        <w:rPr>
-          <w:lang w:val="en-US"/>
-        </w:rPr>
-        <w:t>Android apps primarily interact with users through a graphical user interface (GUI). Users interact with elements such as buttons, text fields (EditText), checkboxes, and more.</w:t>
-      </w:r>
-      <w:r>
-        <w:rPr>
-          <w:lang w:val="en-US"/>
-        </w:rPr>
-        <w:t xml:space="preserve"> </w:t>
-      </w:r>
-    </w:p>
-    <w:p>
-      <w:pPr>
-        <w:rPr>
-          <w:lang w:val="en-US"/>
-        </w:rPr>
-      </w:pPr>
-      <w:r>
-        <w:rPr>
-          <w:lang w:val="en-US"/>
-        </w:rPr>
-        <w:t>When you click an app icon</w:t>
-      </w:r>
-      <w:r>
-        <w:rPr>
-          <w:lang w:val="en-US"/>
-        </w:rPr>
-        <w:t xml:space="preserve"> in the </w:t>
-      </w:r>
-      <w:r>
-        <w:rPr>
-          <w:lang w:val="en-US"/>
-        </w:rPr>
-        <w:t>launcher</w:t>
-      </w:r>
-      <w:r>
-        <w:rPr>
-          <w:lang w:val="en-US"/>
-        </w:rPr>
-        <w:t xml:space="preserve">, we link the MainActivity of an application, then using its UI and its components. We have no command line for input, only in a debugging phase. </w:t>
-      </w:r>
-    </w:p>
-    <w:p>
-      <w:pPr>
-        <w:rPr>
-          <w:lang w:val="en-US"/>
-        </w:rPr>
-      </w:pPr>
-      <w:r>
-        <w:rPr>
-          <w:lang w:val="en-US"/>
-        </w:rPr>
-        <w:t>Many aspects of Android app development are event-driven. This means that actions and responses are triggered by events or user interactions.</w:t>
-      </w:r>
-      <w:r>
-        <w:rPr>
-          <w:lang w:val="en-US"/>
-        </w:rPr>
-        <w:t xml:space="preserve"> </w:t>
-      </w:r>
-      <w:r>
-        <w:rPr>
-          <w:lang w:val="en-US"/>
-        </w:rPr>
-        <w:t>The process often involves two steps:</w:t>
-      </w:r>
-    </w:p>
-    <w:p>
-      <w:pPr>
-        <w:numPr>
-          <w:ilvl w:val="0"/>
-          <w:numId w:val="13"/>
-        </w:numPr>
-        <w:rPr>
-          <w:lang w:val="en-US"/>
-        </w:rPr>
-      </w:pPr>
-      <w:r>
-        <w:rPr>
-          <w:b/>
-          <w:bCs/>
-          <w:lang w:val="en-US"/>
-        </w:rPr>
-        <w:t>Registering a Listener:</w:t>
-      </w:r>
-      <w:r>
-        <w:rPr>
-          <w:lang w:val="en-US"/>
-        </w:rPr>
-        <w:t xml:space="preserve"> Developers register event listeners (also known as event handlers or callbacks) for specific UI elements or system events. For example, you might register a click listener for a Button.</w:t>
-      </w:r>
-    </w:p>
-    <w:p>
-      <w:pPr>
-        <w:numPr>
-          <w:ilvl w:val="0"/>
-          <w:numId w:val="13"/>
-        </w:numPr>
-        <w:rPr>
-          <w:lang w:val="en-US"/>
-        </w:rPr>
-      </w:pPr>
-      <w:r>
-        <w:rPr>
-          <w:b/>
-          <w:bCs/>
-          <w:lang w:val="en-US"/>
-        </w:rPr>
-        <w:t>Callback Invocation:</w:t>
-      </w:r>
-      <w:r>
-        <w:rPr>
-          <w:lang w:val="en-US"/>
-        </w:rPr>
-        <w:t xml:space="preserve"> When the associated event occurs (e.g., a button is clicked), the registered callback is invoked, allowing the app to respond to the event. This is where developers write the code to handle the event.</w:t>
-      </w:r>
-    </w:p>
-    <w:p>
-      <w:pPr>
-        <w:rPr>
-          <w:lang w:val="en-US"/>
-        </w:rPr>
-      </w:pPr>
-      <w:r>
-        <w:rPr>
-          <w:lang w:val="en-US"/>
-        </w:rPr>
-        <w:t xml:space="preserve">An </w:t>
-      </w:r>
-      <w:r>
-        <w:rPr>
-          <w:u w:val="single"/>
-          <w:lang w:val="en-US"/>
-        </w:rPr>
-        <w:t>Activity</w:t>
-      </w:r>
-      <w:r>
-        <w:rPr>
-          <w:lang w:val="en-US"/>
-        </w:rPr>
-        <w:t xml:space="preserve"> in Android is a fundamental component that represents a single screen with a user interface. It serves as the entry point for user interaction within an app and encapsulates the user interface and associated logic for a specific task or screen.</w:t>
-      </w:r>
-      <w:r>
-        <w:rPr>
-          <w:lang w:val="en-US"/>
-        </w:rPr>
-        <w:t xml:space="preserve"> We can define a main one, but we also do have multiple running at the same time, each with a lifecycle of various states, used to manage the behaviour of said ones during user interaction.</w:t>
+    </w:p>
+    <w:p>
+      <w:pPr>
+        <w:rPr>
+          <w:lang w:val="en-US"/>
+        </w:rPr>
+      </w:pPr>
+      <w:r>
+        <w:rPr>
+          <w:lang w:val="en-US"/>
+        </w:rPr>
+        <w:t>We can define a main one, but we also do have multiple running at the same time, each with a lifecycle of various states, used to manage the behaviour of said ones during user interaction.</w:t>
+      </w:r>
+      <w:r>
+        <w:rPr>
+          <w:lang w:val="en-US"/>
+        </w:rPr>
+        <w:t xml:space="preserve"> The apps can have no activity</w:t>
+      </w:r>
+      <w:r>
+        <w:rPr>
+          <w:lang w:val="en-US"/>
+        </w:rPr>
+        <w:t>; also, an Android app has many entry points as much as the number of exported components</w:t>
+      </w:r>
+      <w:r>
+        <w:rPr>
+          <w:lang w:val="en-US"/>
+        </w:rPr>
+        <w:t xml:space="preserve"> (which means that other apps can call it).</w:t>
       </w:r>
     </w:p>
     <w:p>
@@ -4203,7 +4145,25 @@
         <w:rPr>
           <w:lang w:val="en-US"/>
         </w:rPr>
-        <w:t>The sender knows the exact identity of the target component within an app (e.g., activity, service, broadcast receiver) and specifies it in the intent.</w:t>
+        <w:t>The sender knows the exact identity of the target component within an app (e.g., activity, service, broadcast receiver) and specifies it in the intent</w:t>
+      </w:r>
+      <w:r>
+        <w:rPr>
+          <w:lang w:val="en-US"/>
+        </w:rPr>
+        <w:t xml:space="preserve">; this way they will be considered </w:t>
+      </w:r>
+      <w:r>
+        <w:rPr>
+          <w:lang w:val="en-US"/>
+        </w:rPr>
+        <w:t xml:space="preserve">more </w:t>
+      </w:r>
+      <w:r>
+        <w:rPr>
+          <w:lang w:val="en-US"/>
+        </w:rPr>
+        <w:t xml:space="preserve">secure. </w:t>
       </w:r>
     </w:p>
     <w:p>
@@ -4219,6 +4179,32 @@
       </w:pPr>
       <w:r>
         <w:rPr>
+          <w:i/>
+          <w:iCs/>
+          <w:lang w:val="en-US"/>
+        </w:rPr>
+        <w:t>Any kind of event is anyway handled by the Android OS</w:t>
+      </w:r>
+      <w:r>
+        <w:rPr>
+          <w:lang w:val="en-US"/>
+        </w:rPr>
+        <w:t>, not needing the sender itself.</w:t>
+      </w:r>
+    </w:p>
+    <w:p>
+      <w:pPr>
+        <w:pStyle w:val="Paragrafoelenco"/>
+        <w:numPr>
+          <w:ilvl w:val="1"/>
+          <w:numId w:val="17"/>
+        </w:numPr>
+        <w:rPr>
+          <w:lang w:val="en-US"/>
+        </w:rPr>
+      </w:pPr>
+      <w:r>
+        <w:rPr>
           <w:lang w:val="en-US"/>
         </w:rPr>
         <w:t>You can see this example</w:t>
@@ -4238,6 +4224,7 @@
       </w:pPr>
       <w:r>
         <w:rPr>
+          <w:noProof/>
           <w:lang w:val="en-US"/>
         </w:rPr>
         <w:drawing>
@@ -4324,13 +4311,7 @@
         <w:rPr>
           <w:lang w:val="en-US"/>
         </w:rPr>
-        <w:t>The intent just describes the type of action to perform (and, optionally, some data</w:t>
-      </w:r>
-      <w:r>
-        <w:rPr>
-          <w:lang w:val="en-US"/>
-        </w:rPr>
-        <w:t>)</w:t>
+        <w:t>The intent just describes the type of action to perform (and, optionally, some data)</w:t>
       </w:r>
     </w:p>
     <w:p>
@@ -4377,6 +4358,7 @@
       </w:pPr>
       <w:r>
         <w:rPr>
+          <w:noProof/>
           <w:lang w:val="en-US"/>
         </w:rPr>
         <w:drawing>
@@ -4427,14 +4409,7 @@
           <w:u w:val="single"/>
           <w:lang w:val="en-US"/>
         </w:rPr>
-        <w:t>I</w:t>
-      </w:r>
-      <w:r>
-        <w:rPr>
-          <w:u w:val="single"/>
-          <w:lang w:val="en-US"/>
-        </w:rPr>
-        <w:t>ntent filters</w:t>
+        <w:t>Intent filters</w:t>
       </w:r>
       <w:r>
         <w:rPr>
@@ -4477,19 +4452,7 @@
         <w:rPr>
           <w:lang w:val="en-US"/>
         </w:rPr>
-        <w:t xml:space="preserve">Intent filters essentially say, "My component X can handle intents of type &lt;TYPE&gt;." This allows the Android system to know that a specific component within an app </w:t>
-      </w:r>
-      <w:r>
-        <w:rPr>
-          <w:lang w:val="en-US"/>
-        </w:rPr>
-        <w:t>can respond</w:t>
-      </w:r>
-      <w:r>
-        <w:rPr>
-          <w:lang w:val="en-US"/>
-        </w:rPr>
-        <w:t xml:space="preserve"> to certain types of actions.</w:t>
+        <w:t>Intent filters essentially say, "My component X can handle intents of type &lt;TYPE&gt;." This allows the Android system to know that a specific component within an app can respond to certain types of actions.</w:t>
       </w:r>
     </w:p>
     <w:p>
@@ -4597,6 +4560,12 @@
         </w:rPr>
         <w:t xml:space="preserve"> (similarly on how in Linux, one UID identifies a single user)</w:t>
       </w:r>
+      <w:r>
+        <w:rPr>
+          <w:lang w:val="en-US"/>
+        </w:rPr>
+        <w:t xml:space="preserve">. Also, an app can have multiple GIDs. </w:t>
+      </w:r>
     </w:p>
     <w:p>
       <w:pPr>
@@ -4732,19 +4701,7 @@
         <w:rPr>
           <w:lang w:val="en-US"/>
         </w:rPr>
-        <w:t xml:space="preserve">Users </w:t>
-      </w:r>
-      <w:r>
-        <w:rPr>
-          <w:lang w:val="en-US"/>
-        </w:rPr>
-        <w:t>can</w:t>
-      </w:r>
-      <w:r>
-        <w:rPr>
-          <w:lang w:val="en-US"/>
-        </w:rPr>
-        <w:t xml:space="preserve"> grant or deny permissions on a per-app basis, giving them control over how apps access their device's resources.</w:t>
+        <w:t>Users can grant or deny permissions on a per-app basis, giving them control over how apps access their device's resources.</w:t>
       </w:r>
     </w:p>
     <w:p>
@@ -4819,6 +4776,12 @@
         </w:rPr>
         <w:t xml:space="preserve"> We then see if the signature and the package is the same, it means it’s the same app installed, so we install the previous version.</w:t>
       </w:r>
+      <w:r>
+        <w:rPr>
+          <w:lang w:val="en-US"/>
+        </w:rPr>
+        <w:t xml:space="preserve"> In any case, even sharing the same name, we get the app credentials coming from the signature. </w:t>
+      </w:r>
     </w:p>
     <w:p>
       <w:pPr>
@@ -4895,19 +4858,7 @@
         <w:rPr>
           <w:lang w:val="en-US"/>
         </w:rPr>
-        <w:t xml:space="preserve">isolates system daemons and apps in different security </w:t>
-      </w:r>
-      <w:r>
-        <w:rPr>
-          <w:lang w:val="en-US"/>
-        </w:rPr>
-        <w:t>domains,</w:t>
-      </w:r>
-      <w:r>
-        <w:rPr>
-          <w:lang w:val="en-US"/>
-        </w:rPr>
-        <w:t xml:space="preserve"> and it defines access policies for each domain</w:t>
+        <w:t>isolates system daemons and apps in different security domains, and it defines access policies for each domain</w:t>
       </w:r>
     </w:p>
     <w:p>
@@ -5020,19 +4971,7 @@
         <w:rPr>
           <w:lang w:val="en-US"/>
         </w:rPr>
-        <w:t xml:space="preserve">Each device block is </w:t>
-      </w:r>
-      <w:r>
-        <w:rPr>
-          <w:lang w:val="en-US"/>
-        </w:rPr>
-        <w:t>hashed,</w:t>
-      </w:r>
-      <w:r>
-        <w:rPr>
-          <w:lang w:val="en-US"/>
-        </w:rPr>
-        <w:t xml:space="preserve"> and the hash value is compared to the one of the original block</w:t>
+        <w:t>Each device block is hashed, and the hash value is compared to the one of the original block</w:t>
       </w:r>
       <w:r>
         <w:rPr>
@@ -6471,7 +6410,7 @@
         <w:sz w:val="20"/>
       </w:rPr>
     </w:lvl>
-    <w:lvl w:ilvl="1" w:tentative="1">
+    <w:lvl w:ilvl="1">
       <w:start w:val="1"/>
       <w:numFmt w:val="bullet"/>
       <w:lvlText w:val=""/>
@@ -8525,6 +8464,7 @@
   <w:style w:type="character" w:default="1" w:styleId="Carpredefinitoparagrafo">
     <w:name w:val="Default Paragraph Font"/>
     <w:uiPriority w:val="1"/>
+    <w:semiHidden/>
     <w:unhideWhenUsed/>
   </w:style>
   <w:style w:type="table" w:default="1" w:styleId="Tabellanormale">

</xml_diff>

<commit_message>
Third lecture and challenge
</commit_message>
<xml_diff>
--- a/Mobile security simple (for real).docx
+++ b/Mobile security simple (for real).docx
@@ -5619,21 +5619,7 @@
         <w:rPr>
           <w:lang w:val="en-US"/>
         </w:rPr>
-        <w:t xml:space="preserve"> consists of the following key </w:t>
-      </w:r>
-      <w:proofErr w:type="spellStart"/>
-      <w:r>
-        <w:rPr>
-          <w:lang w:val="en-US"/>
-        </w:rPr>
-        <w:t>layers</w:t>
-      </w:r>
-      <w:proofErr w:type="spellEnd"/>
-      <w:r>
-        <w:rPr>
-          <w:lang w:val="en-US"/>
-        </w:rPr>
-        <w:t>:</w:t>
+        <w:t xml:space="preserve"> consists of the following key layers:</w:t>
       </w:r>
     </w:p>
     <w:p>
@@ -8117,7 +8103,21 @@
         <w:rPr>
           <w:lang w:val="en-US"/>
         </w:rPr>
-        <w:t xml:space="preserve"> between components. Usually the receiver replies back, and they’re not really designed for communication</w:t>
+        <w:t xml:space="preserve"> between components. Usually the receiver </w:t>
+      </w:r>
+      <w:proofErr w:type="gramStart"/>
+      <w:r>
+        <w:rPr>
+          <w:lang w:val="en-US"/>
+        </w:rPr>
+        <w:t>replies back</w:t>
+      </w:r>
+      <w:proofErr w:type="gramEnd"/>
+      <w:r>
+        <w:rPr>
+          <w:lang w:val="en-US"/>
+        </w:rPr>
+        <w:t>, and they’re not really designed for communication</w:t>
       </w:r>
     </w:p>
     <w:p>
@@ -9450,8 +9450,16 @@
         <w:rPr>
           <w:lang w:val="en-US"/>
         </w:rPr>
-        <w:t>Each device block is hashed, and the hash value is compared to the one of the original block</w:t>
-      </w:r>
+        <w:t xml:space="preserve">Each device block is hashed, and the hash value is compared to the one of the original </w:t>
+      </w:r>
+      <w:proofErr w:type="gramStart"/>
+      <w:r>
+        <w:rPr>
+          <w:lang w:val="en-US"/>
+        </w:rPr>
+        <w:t>block</w:t>
+      </w:r>
+      <w:proofErr w:type="gramEnd"/>
       <w:r>
         <w:rPr>
           <w:lang w:val="en-US"/>
@@ -10492,7 +10500,15 @@
           <w:sz w:val="22"/>
           <w:szCs w:val="22"/>
         </w:rPr>
-        <w:t xml:space="preserve">MessageDigest: </w:t>
+        <w:t>MessageDigest:</w:t>
+      </w:r>
+      <w:r>
+        <w:rPr>
+          <w:rFonts w:asciiTheme="minorHAnsi" w:hAnsiTheme="minorHAnsi" w:cstheme="minorHAnsi"/>
+          <w:sz w:val="22"/>
+          <w:szCs w:val="22"/>
+        </w:rPr>
+        <w:t xml:space="preserve"> </w:t>
       </w:r>
       <w:hyperlink r:id="rId25" w:history="1">
         <w:r>
@@ -10504,6 +10520,14 @@
           <w:t>https://developer.android.com/reference/java/security/MessageDigest</w:t>
         </w:r>
       </w:hyperlink>
+      <w:r>
+        <w:rPr>
+          <w:rFonts w:asciiTheme="minorHAnsi" w:hAnsiTheme="minorHAnsi" w:cstheme="minorHAnsi"/>
+          <w:sz w:val="22"/>
+          <w:szCs w:val="22"/>
+        </w:rPr>
+        <w:t xml:space="preserve"> </w:t>
+      </w:r>
     </w:p>
     <w:p>
       <w:pPr>
@@ -10539,6 +10563,15 @@
           <w:t>http://javadox.com/org.bouncycastle/bcprov-jdk15on/1.50/org/bouncycastle/util/encoders/Hex.html</w:t>
         </w:r>
       </w:hyperlink>
+      <w:r>
+        <w:rPr>
+          <w:rFonts w:asciiTheme="minorHAnsi" w:hAnsiTheme="minorHAnsi" w:cstheme="minorHAnsi"/>
+          <w:sz w:val="22"/>
+          <w:szCs w:val="22"/>
+          <w:lang w:val="en-US"/>
+        </w:rPr>
+        <w:t xml:space="preserve"> </w:t>
+      </w:r>
     </w:p>
     <w:p>
       <w:pPr>
@@ -10556,28 +10589,14 @@
         <w:pStyle w:val="Standard"/>
         <w:rPr>
           <w:rFonts w:asciiTheme="minorHAnsi" w:hAnsiTheme="minorHAnsi" w:cstheme="minorHAnsi"/>
-          <w:sz w:val="22"/>
-          <w:szCs w:val="22"/>
-          <w:lang w:val="en-US"/>
-        </w:rPr>
-      </w:pPr>
-      <w:r>
-        <w:rPr>
-          <w:rFonts w:asciiTheme="minorHAnsi" w:hAnsiTheme="minorHAnsi" w:cstheme="minorHAnsi"/>
-          <w:sz w:val="22"/>
-          <w:szCs w:val="22"/>
-          <w:lang w:val="en-US"/>
-        </w:rPr>
-        <w:lastRenderedPageBreak/>
-        <w:t>To do this, we need to create a Kotlin file or a Java one, capable of creating an Activity and then via the intent filter, having the hash file generated. In the Android manifest file, we’re going to put something like:</w:t>
-      </w:r>
+          <w:lang w:val="en-US"/>
+        </w:rPr>
+      </w:pPr>
     </w:p>
     <w:p>
       <w:pPr>
         <w:pStyle w:val="Standard"/>
         <w:rPr>
-          <w:sz w:val="22"/>
-          <w:szCs w:val="22"/>
           <w:lang w:val="en-US"/>
         </w:rPr>
       </w:pPr>
@@ -10587,8 +10606,6 @@
         <w:pStyle w:val="Standard"/>
         <w:shd w:val="clear" w:color="auto" w:fill="2B2B2B"/>
         <w:rPr>
-          <w:sz w:val="22"/>
-          <w:szCs w:val="22"/>
           <w:lang w:val="en-US"/>
         </w:rPr>
       </w:pPr>
@@ -10596,8 +10613,7 @@
         <w:rPr>
           <w:rFonts w:ascii="JetBrains Mono" w:hAnsi="JetBrains Mono"/>
           <w:color w:val="E8BF6A"/>
-          <w:sz w:val="22"/>
-          <w:szCs w:val="22"/>
+          <w:sz w:val="20"/>
           <w:lang w:val="en-US"/>
         </w:rPr>
         <w:t>&lt;activity</w:t>
@@ -10606,8 +10622,7 @@
         <w:rPr>
           <w:rFonts w:ascii="JetBrains Mono" w:hAnsi="JetBrains Mono"/>
           <w:color w:val="E8BF6A"/>
-          <w:sz w:val="22"/>
-          <w:szCs w:val="22"/>
+          <w:sz w:val="20"/>
           <w:lang w:val="en-US"/>
         </w:rPr>
         <w:br/>
@@ -10617,8 +10632,7 @@
         <w:rPr>
           <w:rFonts w:ascii="JetBrains Mono" w:hAnsi="JetBrains Mono"/>
           <w:color w:val="9876AA"/>
-          <w:sz w:val="22"/>
-          <w:szCs w:val="22"/>
+          <w:sz w:val="20"/>
           <w:lang w:val="en-US"/>
         </w:rPr>
         <w:t>android</w:t>
@@ -10627,8 +10641,7 @@
         <w:rPr>
           <w:rFonts w:ascii="JetBrains Mono" w:hAnsi="JetBrains Mono"/>
           <w:color w:val="BABABA"/>
-          <w:sz w:val="22"/>
-          <w:szCs w:val="22"/>
+          <w:sz w:val="20"/>
           <w:lang w:val="en-US"/>
         </w:rPr>
         <w:t>:name</w:t>
@@ -10637,8 +10650,7 @@
         <w:rPr>
           <w:rFonts w:ascii="JetBrains Mono" w:hAnsi="JetBrains Mono"/>
           <w:color w:val="6A8759"/>
-          <w:sz w:val="22"/>
-          <w:szCs w:val="22"/>
+          <w:sz w:val="20"/>
           <w:lang w:val="en-US"/>
         </w:rPr>
         <w:t>=".HashFileActivity"</w:t>
@@ -10647,8 +10659,7 @@
         <w:rPr>
           <w:rFonts w:ascii="JetBrains Mono" w:hAnsi="JetBrains Mono"/>
           <w:color w:val="6A8759"/>
-          <w:sz w:val="22"/>
-          <w:szCs w:val="22"/>
+          <w:sz w:val="20"/>
           <w:lang w:val="en-US"/>
         </w:rPr>
         <w:br/>
@@ -10658,8 +10669,7 @@
         <w:rPr>
           <w:rFonts w:ascii="JetBrains Mono" w:hAnsi="JetBrains Mono"/>
           <w:color w:val="9876AA"/>
-          <w:sz w:val="22"/>
-          <w:szCs w:val="22"/>
+          <w:sz w:val="20"/>
           <w:lang w:val="en-US"/>
         </w:rPr>
         <w:t>android</w:t>
@@ -10668,8 +10678,7 @@
         <w:rPr>
           <w:rFonts w:ascii="JetBrains Mono" w:hAnsi="JetBrains Mono"/>
           <w:color w:val="BABABA"/>
-          <w:sz w:val="22"/>
-          <w:szCs w:val="22"/>
+          <w:sz w:val="20"/>
           <w:lang w:val="en-US"/>
         </w:rPr>
         <w:t>:exported</w:t>
@@ -10678,8 +10687,7 @@
         <w:rPr>
           <w:rFonts w:ascii="JetBrains Mono" w:hAnsi="JetBrains Mono"/>
           <w:color w:val="6A8759"/>
-          <w:sz w:val="22"/>
-          <w:szCs w:val="22"/>
+          <w:sz w:val="20"/>
           <w:lang w:val="en-US"/>
         </w:rPr>
         <w:t>="true"</w:t>
@@ -10688,8 +10696,7 @@
         <w:rPr>
           <w:rFonts w:ascii="JetBrains Mono" w:hAnsi="JetBrains Mono"/>
           <w:color w:val="E8BF6A"/>
-          <w:sz w:val="22"/>
-          <w:szCs w:val="22"/>
+          <w:sz w:val="20"/>
           <w:lang w:val="en-US"/>
         </w:rPr>
         <w:t>&gt;</w:t>
@@ -10698,8 +10705,7 @@
         <w:rPr>
           <w:rFonts w:ascii="JetBrains Mono" w:hAnsi="JetBrains Mono"/>
           <w:color w:val="E8BF6A"/>
-          <w:sz w:val="22"/>
-          <w:szCs w:val="22"/>
+          <w:sz w:val="20"/>
           <w:lang w:val="en-US"/>
         </w:rPr>
         <w:br/>
@@ -10709,8 +10715,7 @@
         <w:rPr>
           <w:rFonts w:ascii="JetBrains Mono" w:hAnsi="JetBrains Mono"/>
           <w:color w:val="E8BF6A"/>
-          <w:sz w:val="22"/>
-          <w:szCs w:val="22"/>
+          <w:sz w:val="20"/>
           <w:lang w:val="en-US"/>
         </w:rPr>
         <w:br/>
@@ -10720,8 +10725,7 @@
         <w:rPr>
           <w:rFonts w:ascii="JetBrains Mono" w:hAnsi="JetBrains Mono"/>
           <w:color w:val="9876AA"/>
-          <w:sz w:val="22"/>
-          <w:szCs w:val="22"/>
+          <w:sz w:val="20"/>
           <w:lang w:val="en-US"/>
         </w:rPr>
         <w:t>android</w:t>
@@ -10730,8 +10734,7 @@
         <w:rPr>
           <w:rFonts w:ascii="JetBrains Mono" w:hAnsi="JetBrains Mono"/>
           <w:color w:val="BABABA"/>
-          <w:sz w:val="22"/>
-          <w:szCs w:val="22"/>
+          <w:sz w:val="20"/>
           <w:lang w:val="en-US"/>
         </w:rPr>
         <w:t>:name</w:t>
@@ -10740,8 +10743,7 @@
         <w:rPr>
           <w:rFonts w:ascii="JetBrains Mono" w:hAnsi="JetBrains Mono"/>
           <w:color w:val="6A8759"/>
-          <w:sz w:val="22"/>
-          <w:szCs w:val="22"/>
+          <w:sz w:val="20"/>
           <w:lang w:val="en-US"/>
         </w:rPr>
         <w:t xml:space="preserve">="com.mobiotsec.intent.action.HASHFILE" </w:t>
@@ -10750,8 +10752,7 @@
         <w:rPr>
           <w:rFonts w:ascii="JetBrains Mono" w:hAnsi="JetBrains Mono"/>
           <w:color w:val="E8BF6A"/>
-          <w:sz w:val="22"/>
-          <w:szCs w:val="22"/>
+          <w:sz w:val="20"/>
           <w:lang w:val="en-US"/>
         </w:rPr>
         <w:t>/&gt;</w:t>
@@ -10760,8 +10761,7 @@
         <w:rPr>
           <w:rFonts w:ascii="JetBrains Mono" w:hAnsi="JetBrains Mono"/>
           <w:color w:val="E8BF6A"/>
-          <w:sz w:val="22"/>
-          <w:szCs w:val="22"/>
+          <w:sz w:val="20"/>
           <w:lang w:val="en-US"/>
         </w:rPr>
         <w:br/>
@@ -10771,8 +10771,7 @@
         <w:rPr>
           <w:rFonts w:ascii="JetBrains Mono" w:hAnsi="JetBrains Mono"/>
           <w:color w:val="9876AA"/>
-          <w:sz w:val="22"/>
-          <w:szCs w:val="22"/>
+          <w:sz w:val="20"/>
           <w:lang w:val="en-US"/>
         </w:rPr>
         <w:t>android</w:t>
@@ -10781,8 +10780,7 @@
         <w:rPr>
           <w:rFonts w:ascii="JetBrains Mono" w:hAnsi="JetBrains Mono"/>
           <w:color w:val="BABABA"/>
-          <w:sz w:val="22"/>
-          <w:szCs w:val="22"/>
+          <w:sz w:val="20"/>
           <w:lang w:val="en-US"/>
         </w:rPr>
         <w:t>:name</w:t>
@@ -10791,8 +10789,7 @@
         <w:rPr>
           <w:rFonts w:ascii="JetBrains Mono" w:hAnsi="JetBrains Mono"/>
           <w:color w:val="6A8759"/>
-          <w:sz w:val="22"/>
-          <w:szCs w:val="22"/>
+          <w:sz w:val="20"/>
           <w:lang w:val="en-US"/>
         </w:rPr>
         <w:t xml:space="preserve">="android.intent.category.DEFAULT" </w:t>
@@ -10801,8 +10798,7 @@
         <w:rPr>
           <w:rFonts w:ascii="JetBrains Mono" w:hAnsi="JetBrains Mono"/>
           <w:color w:val="E8BF6A"/>
-          <w:sz w:val="22"/>
-          <w:szCs w:val="22"/>
+          <w:sz w:val="20"/>
           <w:lang w:val="en-US"/>
         </w:rPr>
         <w:t>/&gt;</w:t>
@@ -10811,8 +10807,7 @@
         <w:rPr>
           <w:rFonts w:ascii="JetBrains Mono" w:hAnsi="JetBrains Mono"/>
           <w:color w:val="E8BF6A"/>
-          <w:sz w:val="22"/>
-          <w:szCs w:val="22"/>
+          <w:sz w:val="20"/>
           <w:lang w:val="en-US"/>
         </w:rPr>
         <w:br/>
@@ -10822,8 +10817,7 @@
         <w:rPr>
           <w:rFonts w:ascii="JetBrains Mono" w:hAnsi="JetBrains Mono"/>
           <w:color w:val="9876AA"/>
-          <w:sz w:val="22"/>
-          <w:szCs w:val="22"/>
+          <w:sz w:val="20"/>
           <w:lang w:val="en-US"/>
         </w:rPr>
         <w:t>android</w:t>
@@ -10832,8 +10826,7 @@
         <w:rPr>
           <w:rFonts w:ascii="JetBrains Mono" w:hAnsi="JetBrains Mono"/>
           <w:color w:val="BABABA"/>
-          <w:sz w:val="22"/>
-          <w:szCs w:val="22"/>
+          <w:sz w:val="20"/>
           <w:lang w:val="en-US"/>
         </w:rPr>
         <w:t>:mimeType</w:t>
@@ -10842,8 +10835,7 @@
         <w:rPr>
           <w:rFonts w:ascii="JetBrains Mono" w:hAnsi="JetBrains Mono"/>
           <w:color w:val="6A8759"/>
-          <w:sz w:val="22"/>
-          <w:szCs w:val="22"/>
+          <w:sz w:val="20"/>
           <w:lang w:val="en-US"/>
         </w:rPr>
         <w:t xml:space="preserve">="text/plain" </w:t>
@@ -10852,8 +10844,7 @@
         <w:rPr>
           <w:rFonts w:ascii="JetBrains Mono" w:hAnsi="JetBrains Mono"/>
           <w:color w:val="E8BF6A"/>
-          <w:sz w:val="22"/>
-          <w:szCs w:val="22"/>
+          <w:sz w:val="20"/>
           <w:lang w:val="en-US"/>
         </w:rPr>
         <w:t>/&gt;</w:t>
@@ -10862,8 +10853,7 @@
         <w:rPr>
           <w:rFonts w:ascii="JetBrains Mono" w:hAnsi="JetBrains Mono"/>
           <w:color w:val="E8BF6A"/>
-          <w:sz w:val="22"/>
-          <w:szCs w:val="22"/>
+          <w:sz w:val="20"/>
           <w:lang w:val="en-US"/>
         </w:rPr>
         <w:br/>
@@ -10873,8 +10863,7 @@
         <w:rPr>
           <w:rFonts w:ascii="JetBrains Mono" w:hAnsi="JetBrains Mono"/>
           <w:color w:val="E8BF6A"/>
-          <w:sz w:val="22"/>
-          <w:szCs w:val="22"/>
+          <w:sz w:val="20"/>
           <w:lang w:val="en-US"/>
         </w:rPr>
         <w:br/>
@@ -10885,8 +10874,6 @@
       <w:pPr>
         <w:pStyle w:val="Standard"/>
         <w:rPr>
-          <w:sz w:val="22"/>
-          <w:szCs w:val="22"/>
           <w:lang w:val="en-US"/>
         </w:rPr>
       </w:pPr>
@@ -10928,7 +10915,25 @@
           <w:szCs w:val="22"/>
           <w:lang w:val="en-US"/>
         </w:rPr>
-        <w:t xml:space="preserve"> method to get the file path of the file, calculating the hash and then calling the specific intent we want, setting the result accordingly.</w:t>
+        <w:t xml:space="preserve"> method to get the file path of the </w:t>
+      </w:r>
+      <w:r>
+        <w:rPr>
+          <w:rFonts w:asciiTheme="minorHAnsi" w:hAnsiTheme="minorHAnsi" w:cstheme="minorHAnsi"/>
+          <w:sz w:val="22"/>
+          <w:szCs w:val="22"/>
+          <w:lang w:val="en-US"/>
+        </w:rPr>
+        <w:t>file</w:t>
+      </w:r>
+      <w:r>
+        <w:rPr>
+          <w:rFonts w:asciiTheme="minorHAnsi" w:hAnsiTheme="minorHAnsi" w:cstheme="minorHAnsi"/>
+          <w:sz w:val="22"/>
+          <w:szCs w:val="22"/>
+          <w:lang w:val="en-US"/>
+        </w:rPr>
+        <w:t>, calculating the hash and then calling the specific intent we want, setting the result accordingly.</w:t>
       </w:r>
     </w:p>
     <w:p>
@@ -10959,7 +10964,75 @@
           <w:szCs w:val="22"/>
           <w:lang w:val="en-US"/>
         </w:rPr>
-        <w:t>For this, we might want to use a function, in which we digest the overall content of the stream input file, we buffer it and using an SHA256 implementation, convert the overall input in bytes, then reading it accordingly. A mock implementation could be something like (Java implementation):</w:t>
+        <w:t>For this, we might want to use a function, in which we digest the overall content of the stream input file, we buffer it and using an SHA256 implementation, convert the overall input in bytes, then reading it accordingly.</w:t>
+      </w:r>
+    </w:p>
+    <w:p>
+      <w:pPr>
+        <w:pStyle w:val="Standard"/>
+        <w:rPr>
+          <w:rFonts w:asciiTheme="minorHAnsi" w:hAnsiTheme="minorHAnsi" w:cstheme="minorHAnsi"/>
+          <w:sz w:val="22"/>
+          <w:szCs w:val="22"/>
+          <w:lang w:val="en-US"/>
+        </w:rPr>
+      </w:pPr>
+    </w:p>
+    <w:p>
+      <w:pPr>
+        <w:pStyle w:val="Standard"/>
+        <w:rPr>
+          <w:sz w:val="22"/>
+          <w:szCs w:val="22"/>
+          <w:lang w:val="en-US"/>
+        </w:rPr>
+      </w:pPr>
+      <w:r>
+        <w:rPr>
+          <w:rFonts w:asciiTheme="minorHAnsi" w:hAnsiTheme="minorHAnsi" w:cstheme="minorHAnsi"/>
+          <w:sz w:val="22"/>
+          <w:szCs w:val="22"/>
+          <w:lang w:val="en-US"/>
+        </w:rPr>
+        <w:t xml:space="preserve">The main is </w:t>
+      </w:r>
+      <w:proofErr w:type="gramStart"/>
+      <w:r>
+        <w:rPr>
+          <w:rFonts w:asciiTheme="minorHAnsi" w:hAnsiTheme="minorHAnsi" w:cstheme="minorHAnsi"/>
+          <w:sz w:val="22"/>
+          <w:szCs w:val="22"/>
+          <w:lang w:val="en-US"/>
+        </w:rPr>
+        <w:t>actually reading</w:t>
+      </w:r>
+      <w:proofErr w:type="gramEnd"/>
+      <w:r>
+        <w:rPr>
+          <w:rFonts w:asciiTheme="minorHAnsi" w:hAnsiTheme="minorHAnsi" w:cstheme="minorHAnsi"/>
+          <w:sz w:val="22"/>
+          <w:szCs w:val="22"/>
+          <w:lang w:val="en-US"/>
+        </w:rPr>
+        <w:t xml:space="preserve"> the file (which needs to be in URI format); then, the right part is reading the whole thing with InputStream/BufferedReader and converting everything to string; the hash is sent by the victim </w:t>
+      </w:r>
+      <w:r>
+        <w:rPr>
+          <w:rFonts w:asciiTheme="minorHAnsi" w:hAnsiTheme="minorHAnsi" w:cstheme="minorHAnsi"/>
+          <w:sz w:val="22"/>
+          <w:szCs w:val="22"/>
+          <w:lang w:val="en-US"/>
+        </w:rPr>
+        <w:t>app,</w:t>
+      </w:r>
+      <w:r>
+        <w:rPr>
+          <w:rFonts w:asciiTheme="minorHAnsi" w:hAnsiTheme="minorHAnsi" w:cstheme="minorHAnsi"/>
+          <w:sz w:val="22"/>
+          <w:szCs w:val="22"/>
+          <w:lang w:val="en-US"/>
+        </w:rPr>
+        <w:t xml:space="preserve"> and we need to read the bytes with the message digest, update them with the last indice of the read and then converting it to an hex string. This way, we will return the correct thing. The right code is:</w:t>
       </w:r>
     </w:p>
     <w:p>
@@ -10990,6 +11063,408 @@
           <w:szCs w:val="22"/>
           <w:lang w:val="en-US"/>
         </w:rPr>
+        <w:t xml:space="preserve">package </w:t>
+      </w:r>
+      <w:r>
+        <w:rPr>
+          <w:rFonts w:ascii="JetBrains Mono" w:hAnsi="JetBrains Mono"/>
+          <w:color w:val="A9B7C6"/>
+          <w:sz w:val="22"/>
+          <w:szCs w:val="22"/>
+          <w:lang w:val="en-US"/>
+        </w:rPr>
+        <w:t>com.example.maliciousapp</w:t>
+      </w:r>
+      <w:r>
+        <w:rPr>
+          <w:rFonts w:ascii="JetBrains Mono" w:hAnsi="JetBrains Mono"/>
+          <w:color w:val="CC7832"/>
+          <w:sz w:val="22"/>
+          <w:szCs w:val="22"/>
+          <w:lang w:val="en-US"/>
+        </w:rPr>
+        <w:t>;</w:t>
+      </w:r>
+      <w:r>
+        <w:rPr>
+          <w:rFonts w:ascii="JetBrains Mono" w:hAnsi="JetBrains Mono"/>
+          <w:color w:val="CC7832"/>
+          <w:sz w:val="22"/>
+          <w:szCs w:val="22"/>
+          <w:lang w:val="en-US"/>
+        </w:rPr>
+        <w:br/>
+      </w:r>
+      <w:r>
+        <w:rPr>
+          <w:rFonts w:ascii="JetBrains Mono" w:hAnsi="JetBrains Mono"/>
+          <w:color w:val="CC7832"/>
+          <w:sz w:val="22"/>
+          <w:szCs w:val="22"/>
+          <w:lang w:val="en-US"/>
+        </w:rPr>
+        <w:br/>
+        <w:t xml:space="preserve">import </w:t>
+      </w:r>
+      <w:r>
+        <w:rPr>
+          <w:rFonts w:ascii="JetBrains Mono" w:hAnsi="JetBrains Mono"/>
+          <w:color w:val="A9B7C6"/>
+          <w:sz w:val="22"/>
+          <w:szCs w:val="22"/>
+          <w:lang w:val="en-US"/>
+        </w:rPr>
+        <w:t>android.app.Activity</w:t>
+      </w:r>
+      <w:r>
+        <w:rPr>
+          <w:rFonts w:ascii="JetBrains Mono" w:hAnsi="JetBrains Mono"/>
+          <w:color w:val="CC7832"/>
+          <w:sz w:val="22"/>
+          <w:szCs w:val="22"/>
+          <w:lang w:val="en-US"/>
+        </w:rPr>
+        <w:t>;</w:t>
+      </w:r>
+      <w:r>
+        <w:rPr>
+          <w:rFonts w:ascii="JetBrains Mono" w:hAnsi="JetBrains Mono"/>
+          <w:color w:val="CC7832"/>
+          <w:sz w:val="22"/>
+          <w:szCs w:val="22"/>
+          <w:lang w:val="en-US"/>
+        </w:rPr>
+        <w:br/>
+        <w:t xml:space="preserve">import </w:t>
+      </w:r>
+      <w:r>
+        <w:rPr>
+          <w:rFonts w:ascii="JetBrains Mono" w:hAnsi="JetBrains Mono"/>
+          <w:color w:val="A9B7C6"/>
+          <w:sz w:val="22"/>
+          <w:szCs w:val="22"/>
+          <w:lang w:val="en-US"/>
+        </w:rPr>
+        <w:t>android.content.Intent</w:t>
+      </w:r>
+      <w:r>
+        <w:rPr>
+          <w:rFonts w:ascii="JetBrains Mono" w:hAnsi="JetBrains Mono"/>
+          <w:color w:val="CC7832"/>
+          <w:sz w:val="22"/>
+          <w:szCs w:val="22"/>
+          <w:lang w:val="en-US"/>
+        </w:rPr>
+        <w:t>;</w:t>
+      </w:r>
+      <w:r>
+        <w:rPr>
+          <w:rFonts w:ascii="JetBrains Mono" w:hAnsi="JetBrains Mono"/>
+          <w:color w:val="CC7832"/>
+          <w:sz w:val="22"/>
+          <w:szCs w:val="22"/>
+          <w:lang w:val="en-US"/>
+        </w:rPr>
+        <w:br/>
+        <w:t xml:space="preserve">import </w:t>
+      </w:r>
+      <w:r>
+        <w:rPr>
+          <w:rFonts w:ascii="JetBrains Mono" w:hAnsi="JetBrains Mono"/>
+          <w:color w:val="A9B7C6"/>
+          <w:sz w:val="22"/>
+          <w:szCs w:val="22"/>
+          <w:lang w:val="en-US"/>
+        </w:rPr>
+        <w:t>android.net.Uri</w:t>
+      </w:r>
+      <w:r>
+        <w:rPr>
+          <w:rFonts w:ascii="JetBrains Mono" w:hAnsi="JetBrains Mono"/>
+          <w:color w:val="CC7832"/>
+          <w:sz w:val="22"/>
+          <w:szCs w:val="22"/>
+          <w:lang w:val="en-US"/>
+        </w:rPr>
+        <w:t>;</w:t>
+      </w:r>
+      <w:r>
+        <w:rPr>
+          <w:rFonts w:ascii="JetBrains Mono" w:hAnsi="JetBrains Mono"/>
+          <w:color w:val="CC7832"/>
+          <w:sz w:val="22"/>
+          <w:szCs w:val="22"/>
+          <w:lang w:val="en-US"/>
+        </w:rPr>
+        <w:br/>
+        <w:t xml:space="preserve">import </w:t>
+      </w:r>
+      <w:r>
+        <w:rPr>
+          <w:rFonts w:ascii="JetBrains Mono" w:hAnsi="JetBrains Mono"/>
+          <w:color w:val="A9B7C6"/>
+          <w:sz w:val="22"/>
+          <w:szCs w:val="22"/>
+          <w:lang w:val="en-US"/>
+        </w:rPr>
+        <w:t>android.os.Bundle</w:t>
+      </w:r>
+      <w:r>
+        <w:rPr>
+          <w:rFonts w:ascii="JetBrains Mono" w:hAnsi="JetBrains Mono"/>
+          <w:color w:val="CC7832"/>
+          <w:sz w:val="22"/>
+          <w:szCs w:val="22"/>
+          <w:lang w:val="en-US"/>
+        </w:rPr>
+        <w:t>;</w:t>
+      </w:r>
+      <w:r>
+        <w:rPr>
+          <w:rFonts w:ascii="JetBrains Mono" w:hAnsi="JetBrains Mono"/>
+          <w:color w:val="CC7832"/>
+          <w:sz w:val="22"/>
+          <w:szCs w:val="22"/>
+          <w:lang w:val="en-US"/>
+        </w:rPr>
+        <w:br/>
+      </w:r>
+      <w:r>
+        <w:rPr>
+          <w:rFonts w:ascii="JetBrains Mono" w:hAnsi="JetBrains Mono"/>
+          <w:color w:val="CC7832"/>
+          <w:sz w:val="22"/>
+          <w:szCs w:val="22"/>
+          <w:lang w:val="en-US"/>
+        </w:rPr>
+        <w:br/>
+        <w:t xml:space="preserve">import </w:t>
+      </w:r>
+      <w:r>
+        <w:rPr>
+          <w:rFonts w:ascii="JetBrains Mono" w:hAnsi="JetBrains Mono"/>
+          <w:color w:val="A9B7C6"/>
+          <w:sz w:val="22"/>
+          <w:szCs w:val="22"/>
+          <w:lang w:val="en-US"/>
+        </w:rPr>
+        <w:t>java.io.BufferedReader</w:t>
+      </w:r>
+      <w:r>
+        <w:rPr>
+          <w:rFonts w:ascii="JetBrains Mono" w:hAnsi="JetBrains Mono"/>
+          <w:color w:val="CC7832"/>
+          <w:sz w:val="22"/>
+          <w:szCs w:val="22"/>
+          <w:lang w:val="en-US"/>
+        </w:rPr>
+        <w:t>;</w:t>
+      </w:r>
+      <w:r>
+        <w:rPr>
+          <w:rFonts w:ascii="JetBrains Mono" w:hAnsi="JetBrains Mono"/>
+          <w:color w:val="CC7832"/>
+          <w:sz w:val="22"/>
+          <w:szCs w:val="22"/>
+          <w:lang w:val="en-US"/>
+        </w:rPr>
+        <w:br/>
+        <w:t xml:space="preserve">import </w:t>
+      </w:r>
+      <w:r>
+        <w:rPr>
+          <w:rFonts w:ascii="JetBrains Mono" w:hAnsi="JetBrains Mono"/>
+          <w:color w:val="A9B7C6"/>
+          <w:sz w:val="22"/>
+          <w:szCs w:val="22"/>
+          <w:lang w:val="en-US"/>
+        </w:rPr>
+        <w:t>java.io.InputStream</w:t>
+      </w:r>
+      <w:r>
+        <w:rPr>
+          <w:rFonts w:ascii="JetBrains Mono" w:hAnsi="JetBrains Mono"/>
+          <w:color w:val="CC7832"/>
+          <w:sz w:val="22"/>
+          <w:szCs w:val="22"/>
+          <w:lang w:val="en-US"/>
+        </w:rPr>
+        <w:t>;</w:t>
+      </w:r>
+      <w:r>
+        <w:rPr>
+          <w:rFonts w:ascii="JetBrains Mono" w:hAnsi="JetBrains Mono"/>
+          <w:color w:val="CC7832"/>
+          <w:sz w:val="22"/>
+          <w:szCs w:val="22"/>
+          <w:lang w:val="en-US"/>
+        </w:rPr>
+        <w:br/>
+        <w:t xml:space="preserve">import </w:t>
+      </w:r>
+      <w:r>
+        <w:rPr>
+          <w:rFonts w:ascii="JetBrains Mono" w:hAnsi="JetBrains Mono"/>
+          <w:color w:val="A9B7C6"/>
+          <w:sz w:val="22"/>
+          <w:szCs w:val="22"/>
+          <w:lang w:val="en-US"/>
+        </w:rPr>
+        <w:t>java.io.InputStreamReader</w:t>
+      </w:r>
+      <w:r>
+        <w:rPr>
+          <w:rFonts w:ascii="JetBrains Mono" w:hAnsi="JetBrains Mono"/>
+          <w:color w:val="CC7832"/>
+          <w:sz w:val="22"/>
+          <w:szCs w:val="22"/>
+          <w:lang w:val="en-US"/>
+        </w:rPr>
+        <w:t>;</w:t>
+      </w:r>
+      <w:r>
+        <w:rPr>
+          <w:rFonts w:ascii="JetBrains Mono" w:hAnsi="JetBrains Mono"/>
+          <w:color w:val="CC7832"/>
+          <w:sz w:val="22"/>
+          <w:szCs w:val="22"/>
+          <w:lang w:val="en-US"/>
+        </w:rPr>
+        <w:br/>
+        <w:t xml:space="preserve">import </w:t>
+      </w:r>
+      <w:r>
+        <w:rPr>
+          <w:rFonts w:ascii="JetBrains Mono" w:hAnsi="JetBrains Mono"/>
+          <w:color w:val="A9B7C6"/>
+          <w:sz w:val="22"/>
+          <w:szCs w:val="22"/>
+          <w:lang w:val="en-US"/>
+        </w:rPr>
+        <w:t>java.security.MessageDigest</w:t>
+      </w:r>
+      <w:r>
+        <w:rPr>
+          <w:rFonts w:ascii="JetBrains Mono" w:hAnsi="JetBrains Mono"/>
+          <w:color w:val="CC7832"/>
+          <w:sz w:val="22"/>
+          <w:szCs w:val="22"/>
+          <w:lang w:val="en-US"/>
+        </w:rPr>
+        <w:t>;</w:t>
+      </w:r>
+      <w:r>
+        <w:rPr>
+          <w:rFonts w:ascii="JetBrains Mono" w:hAnsi="JetBrains Mono"/>
+          <w:color w:val="CC7832"/>
+          <w:sz w:val="22"/>
+          <w:szCs w:val="22"/>
+          <w:lang w:val="en-US"/>
+        </w:rPr>
+        <w:br/>
+        <w:t xml:space="preserve">import </w:t>
+      </w:r>
+      <w:r>
+        <w:rPr>
+          <w:rFonts w:ascii="JetBrains Mono" w:hAnsi="JetBrains Mono"/>
+          <w:color w:val="A9B7C6"/>
+          <w:sz w:val="22"/>
+          <w:szCs w:val="22"/>
+          <w:lang w:val="en-US"/>
+        </w:rPr>
+        <w:t>java.security.NoSuchAlgorithmException</w:t>
+      </w:r>
+      <w:r>
+        <w:rPr>
+          <w:rFonts w:ascii="JetBrains Mono" w:hAnsi="JetBrains Mono"/>
+          <w:color w:val="CC7832"/>
+          <w:sz w:val="22"/>
+          <w:szCs w:val="22"/>
+          <w:lang w:val="en-US"/>
+        </w:rPr>
+        <w:t>;</w:t>
+      </w:r>
+      <w:r>
+        <w:rPr>
+          <w:rFonts w:ascii="JetBrains Mono" w:hAnsi="JetBrains Mono"/>
+          <w:color w:val="CC7832"/>
+          <w:sz w:val="22"/>
+          <w:szCs w:val="22"/>
+          <w:lang w:val="en-US"/>
+        </w:rPr>
+        <w:br/>
+        <w:t xml:space="preserve">import </w:t>
+      </w:r>
+      <w:r>
+        <w:rPr>
+          <w:rFonts w:ascii="JetBrains Mono" w:hAnsi="JetBrains Mono"/>
+          <w:color w:val="A9B7C6"/>
+          <w:sz w:val="22"/>
+          <w:szCs w:val="22"/>
+          <w:lang w:val="en-US"/>
+        </w:rPr>
+        <w:t>java.nio.file.*</w:t>
+      </w:r>
+      <w:r>
+        <w:rPr>
+          <w:rFonts w:ascii="JetBrains Mono" w:hAnsi="JetBrains Mono"/>
+          <w:color w:val="CC7832"/>
+          <w:sz w:val="22"/>
+          <w:szCs w:val="22"/>
+          <w:lang w:val="en-US"/>
+        </w:rPr>
+        <w:t>;</w:t>
+      </w:r>
+      <w:r>
+        <w:rPr>
+          <w:rFonts w:ascii="JetBrains Mono" w:hAnsi="JetBrains Mono"/>
+          <w:color w:val="CC7832"/>
+          <w:sz w:val="22"/>
+          <w:szCs w:val="22"/>
+          <w:lang w:val="en-US"/>
+        </w:rPr>
+        <w:br/>
+        <w:t xml:space="preserve">import </w:t>
+      </w:r>
+      <w:r>
+        <w:rPr>
+          <w:rFonts w:ascii="JetBrains Mono" w:hAnsi="JetBrains Mono"/>
+          <w:color w:val="A9B7C6"/>
+          <w:sz w:val="22"/>
+          <w:szCs w:val="22"/>
+          <w:lang w:val="en-US"/>
+        </w:rPr>
+        <w:t>android.util.Log</w:t>
+      </w:r>
+      <w:r>
+        <w:rPr>
+          <w:rFonts w:ascii="JetBrains Mono" w:hAnsi="JetBrains Mono"/>
+          <w:color w:val="CC7832"/>
+          <w:sz w:val="22"/>
+          <w:szCs w:val="22"/>
+          <w:lang w:val="en-US"/>
+        </w:rPr>
+        <w:t>;</w:t>
+      </w:r>
+      <w:r>
+        <w:rPr>
+          <w:rFonts w:ascii="JetBrains Mono" w:hAnsi="JetBrains Mono"/>
+          <w:color w:val="CC7832"/>
+          <w:sz w:val="22"/>
+          <w:szCs w:val="22"/>
+          <w:lang w:val="en-US"/>
+        </w:rPr>
+        <w:br/>
+      </w:r>
+      <w:r>
+        <w:rPr>
+          <w:rFonts w:ascii="JetBrains Mono" w:hAnsi="JetBrains Mono"/>
+          <w:color w:val="CC7832"/>
+          <w:sz w:val="22"/>
+          <w:szCs w:val="22"/>
+          <w:lang w:val="en-US"/>
+        </w:rPr>
+        <w:br/>
         <w:t xml:space="preserve">public class </w:t>
       </w:r>
       <w:r>
@@ -11144,11 +11619,73 @@
           <w:lang w:val="en-US"/>
         </w:rPr>
         <w:br/>
+        <w:t xml:space="preserve">    </w:t>
+      </w:r>
+      <w:r>
+        <w:rPr>
+          <w:rFonts w:ascii="JetBrains Mono" w:hAnsi="JetBrains Mono"/>
+          <w:color w:val="A9B7C6"/>
+          <w:sz w:val="22"/>
+          <w:szCs w:val="22"/>
+          <w:lang w:val="en-US"/>
+        </w:rPr>
+        <w:t>}</w:t>
+      </w:r>
+      <w:r>
+        <w:rPr>
+          <w:rFonts w:ascii="JetBrains Mono" w:hAnsi="JetBrains Mono"/>
+          <w:color w:val="A9B7C6"/>
+          <w:sz w:val="22"/>
+          <w:szCs w:val="22"/>
+          <w:lang w:val="en-US"/>
+        </w:rPr>
+        <w:br/>
+      </w:r>
+      <w:r>
+        <w:rPr>
+          <w:rFonts w:ascii="JetBrains Mono" w:hAnsi="JetBrains Mono"/>
+          <w:color w:val="A9B7C6"/>
+          <w:sz w:val="22"/>
+          <w:szCs w:val="22"/>
+          <w:lang w:val="en-US"/>
+        </w:rPr>
+        <w:br/>
+        <w:t xml:space="preserve">    </w:t>
       </w:r>
       <w:r>
         <w:rPr>
           <w:rFonts w:ascii="JetBrains Mono" w:hAnsi="JetBrains Mono"/>
           <w:color w:val="CC7832"/>
+          <w:sz w:val="22"/>
+          <w:szCs w:val="22"/>
+          <w:lang w:val="en-US"/>
+        </w:rPr>
+        <w:t xml:space="preserve">protected void </w:t>
+      </w:r>
+      <w:r>
+        <w:rPr>
+          <w:rFonts w:ascii="JetBrains Mono" w:hAnsi="JetBrains Mono"/>
+          <w:color w:val="FFC66D"/>
+          <w:sz w:val="22"/>
+          <w:szCs w:val="22"/>
+          <w:lang w:val="en-US"/>
+        </w:rPr>
+        <w:t>onStart</w:t>
+      </w:r>
+      <w:r>
+        <w:rPr>
+          <w:rFonts w:ascii="JetBrains Mono" w:hAnsi="JetBrains Mono"/>
+          <w:color w:val="A9B7C6"/>
+          <w:sz w:val="22"/>
+          <w:szCs w:val="22"/>
+          <w:lang w:val="en-US"/>
+        </w:rPr>
+        <w:t>() {</w:t>
+      </w:r>
+      <w:r>
+        <w:rPr>
+          <w:rFonts w:ascii="JetBrains Mono" w:hAnsi="JetBrains Mono"/>
+          <w:color w:val="A9B7C6"/>
           <w:sz w:val="22"/>
           <w:szCs w:val="22"/>
           <w:lang w:val="en-US"/>
@@ -11159,17 +11696,47 @@
       <w:r>
         <w:rPr>
           <w:rFonts w:ascii="JetBrains Mono" w:hAnsi="JetBrains Mono"/>
-          <w:color w:val="808080"/>
-          <w:sz w:val="22"/>
-          <w:szCs w:val="22"/>
-          <w:lang w:val="en-US"/>
-        </w:rPr>
-        <w:t>// Get the file path from the received intent</w:t>
-      </w:r>
-      <w:r>
-        <w:rPr>
-          <w:rFonts w:ascii="JetBrains Mono" w:hAnsi="JetBrains Mono"/>
-          <w:color w:val="808080"/>
+          <w:color w:val="CC7832"/>
+          <w:sz w:val="22"/>
+          <w:szCs w:val="22"/>
+          <w:lang w:val="en-US"/>
+        </w:rPr>
+        <w:t>super</w:t>
+      </w:r>
+      <w:r>
+        <w:rPr>
+          <w:rFonts w:ascii="JetBrains Mono" w:hAnsi="JetBrains Mono"/>
+          <w:color w:val="A9B7C6"/>
+          <w:sz w:val="22"/>
+          <w:szCs w:val="22"/>
+          <w:lang w:val="en-US"/>
+        </w:rPr>
+        <w:t>.onStart()</w:t>
+      </w:r>
+      <w:r>
+        <w:rPr>
+          <w:rFonts w:ascii="JetBrains Mono" w:hAnsi="JetBrains Mono"/>
+          <w:color w:val="CC7832"/>
+          <w:sz w:val="22"/>
+          <w:szCs w:val="22"/>
+          <w:lang w:val="en-US"/>
+        </w:rPr>
+        <w:t>;</w:t>
+      </w:r>
+      <w:r>
+        <w:rPr>
+          <w:rFonts w:ascii="JetBrains Mono" w:hAnsi="JetBrains Mono"/>
+          <w:color w:val="CC7832"/>
+          <w:sz w:val="22"/>
+          <w:szCs w:val="22"/>
+          <w:lang w:val="en-US"/>
+        </w:rPr>
+        <w:br/>
+      </w:r>
+      <w:r>
+        <w:rPr>
+          <w:rFonts w:ascii="JetBrains Mono" w:hAnsi="JetBrains Mono"/>
+          <w:color w:val="CC7832"/>
           <w:sz w:val="22"/>
           <w:szCs w:val="22"/>
           <w:lang w:val="en-US"/>
@@ -11185,7 +11752,7 @@
           <w:szCs w:val="22"/>
           <w:lang w:val="en-US"/>
         </w:rPr>
-        <w:t>Uri uriFile = getIntent().getData()</w:t>
+        <w:t>Intent intent = getIntent()</w:t>
       </w:r>
       <w:r>
         <w:rPr>
@@ -11206,7 +11773,38 @@
           <w:lang w:val="en-US"/>
         </w:rPr>
         <w:br/>
-        <w:t xml:space="preserve">        if </w:t>
+      </w:r>
+      <w:r>
+        <w:rPr>
+          <w:rFonts w:ascii="JetBrains Mono" w:hAnsi="JetBrains Mono"/>
+          <w:color w:val="CC7832"/>
+          <w:sz w:val="22"/>
+          <w:szCs w:val="22"/>
+          <w:lang w:val="en-US"/>
+        </w:rPr>
+        <w:br/>
+        <w:t xml:space="preserve">        </w:t>
+      </w:r>
+      <w:r>
+        <w:rPr>
+          <w:rFonts w:ascii="JetBrains Mono" w:hAnsi="JetBrains Mono"/>
+          <w:color w:val="808080"/>
+          <w:sz w:val="22"/>
+          <w:szCs w:val="22"/>
+          <w:lang w:val="en-US"/>
+        </w:rPr>
+        <w:t>// Get the data from the received intent</w:t>
+      </w:r>
+      <w:r>
+        <w:rPr>
+          <w:rFonts w:ascii="JetBrains Mono" w:hAnsi="JetBrains Mono"/>
+          <w:color w:val="808080"/>
+          <w:sz w:val="22"/>
+          <w:szCs w:val="22"/>
+          <w:lang w:val="en-US"/>
+        </w:rPr>
+        <w:br/>
+        <w:t xml:space="preserve">        </w:t>
       </w:r>
       <w:r>
         <w:rPr>
@@ -11216,7 +11814,7 @@
           <w:szCs w:val="22"/>
           <w:lang w:val="en-US"/>
         </w:rPr>
-        <w:t xml:space="preserve">(uriFile != </w:t>
+        <w:t>Uri data = intent.getData()</w:t>
       </w:r>
       <w:r>
         <w:rPr>
@@ -11226,7 +11824,59 @@
           <w:szCs w:val="22"/>
           <w:lang w:val="en-US"/>
         </w:rPr>
-        <w:t>null</w:t>
+        <w:t>;</w:t>
+      </w:r>
+      <w:r>
+        <w:rPr>
+          <w:rFonts w:ascii="JetBrains Mono" w:hAnsi="JetBrains Mono"/>
+          <w:color w:val="CC7832"/>
+          <w:sz w:val="22"/>
+          <w:szCs w:val="22"/>
+          <w:lang w:val="en-US"/>
+        </w:rPr>
+        <w:br/>
+      </w:r>
+      <w:r>
+        <w:rPr>
+          <w:rFonts w:ascii="JetBrains Mono" w:hAnsi="JetBrains Mono"/>
+          <w:color w:val="CC7832"/>
+          <w:sz w:val="22"/>
+          <w:szCs w:val="22"/>
+          <w:lang w:val="en-US"/>
+        </w:rPr>
+        <w:br/>
+        <w:t xml:space="preserve">        </w:t>
+      </w:r>
+      <w:r>
+        <w:rPr>
+          <w:rFonts w:ascii="JetBrains Mono" w:hAnsi="JetBrains Mono"/>
+          <w:color w:val="808080"/>
+          <w:sz w:val="22"/>
+          <w:szCs w:val="22"/>
+          <w:lang w:val="en-US"/>
+        </w:rPr>
+        <w:t>// Calculating hash</w:t>
+      </w:r>
+      <w:r>
+        <w:rPr>
+          <w:rFonts w:ascii="JetBrains Mono" w:hAnsi="JetBrains Mono"/>
+          <w:color w:val="808080"/>
+          <w:sz w:val="22"/>
+          <w:szCs w:val="22"/>
+          <w:lang w:val="en-US"/>
+        </w:rPr>
+        <w:br/>
+      </w:r>
+      <w:r>
+        <w:rPr>
+          <w:rFonts w:ascii="JetBrains Mono" w:hAnsi="JetBrains Mono"/>
+          <w:color w:val="808080"/>
+          <w:sz w:val="22"/>
+          <w:szCs w:val="22"/>
+          <w:lang w:val="en-US"/>
+        </w:rPr>
+        <w:lastRenderedPageBreak/>
+        <w:t xml:space="preserve">        </w:t>
       </w:r>
       <w:r>
         <w:rPr>
@@ -11236,7 +11886,38 @@
           <w:szCs w:val="22"/>
           <w:lang w:val="en-US"/>
         </w:rPr>
-        <w:t>) {</w:t>
+        <w:t xml:space="preserve">String hash = </w:t>
+      </w:r>
+      <w:r>
+        <w:rPr>
+          <w:rFonts w:ascii="JetBrains Mono" w:hAnsi="JetBrains Mono"/>
+          <w:color w:val="6A8759"/>
+          <w:sz w:val="22"/>
+          <w:szCs w:val="22"/>
+          <w:lang w:val="en-US"/>
+        </w:rPr>
+        <w:t>""</w:t>
+      </w:r>
+      <w:r>
+        <w:rPr>
+          <w:rFonts w:ascii="JetBrains Mono" w:hAnsi="JetBrains Mono"/>
+          <w:color w:val="CC7832"/>
+          <w:sz w:val="22"/>
+          <w:szCs w:val="22"/>
+          <w:lang w:val="en-US"/>
+        </w:rPr>
+        <w:t>;</w:t>
+      </w:r>
+      <w:r>
+        <w:rPr>
+          <w:rFonts w:ascii="JetBrains Mono" w:hAnsi="JetBrains Mono"/>
+          <w:color w:val="CC7832"/>
+          <w:sz w:val="22"/>
+          <w:szCs w:val="22"/>
+          <w:lang w:val="en-US"/>
+        </w:rPr>
+        <w:br/>
+        <w:t xml:space="preserve">        try </w:t>
       </w:r>
       <w:r>
         <w:rPr>
@@ -11246,8 +11927,18 @@
           <w:szCs w:val="22"/>
           <w:lang w:val="en-US"/>
         </w:rPr>
+        <w:t>{</w:t>
+      </w:r>
+      <w:r>
+        <w:rPr>
+          <w:rFonts w:ascii="JetBrains Mono" w:hAnsi="JetBrains Mono"/>
+          <w:color w:val="A9B7C6"/>
+          <w:sz w:val="22"/>
+          <w:szCs w:val="22"/>
+          <w:lang w:val="en-US"/>
+        </w:rPr>
         <w:br/>
-        <w:t xml:space="preserve">            String filePath = uriFile.getPath()</w:t>
+        <w:t xml:space="preserve">            InputStream input = getContentResolver().openInputStream(data)</w:t>
       </w:r>
       <w:r>
         <w:rPr>
@@ -11258,16 +11949,6 @@
           <w:lang w:val="en-US"/>
         </w:rPr>
         <w:t>;</w:t>
-      </w:r>
-      <w:r>
-        <w:rPr>
-          <w:rFonts w:ascii="JetBrains Mono" w:hAnsi="JetBrains Mono"/>
-          <w:color w:val="CC7832"/>
-          <w:sz w:val="22"/>
-          <w:szCs w:val="22"/>
-          <w:lang w:val="en-US"/>
-        </w:rPr>
-        <w:br/>
       </w:r>
       <w:r>
         <w:rPr>
@@ -11283,17 +11964,67 @@
       <w:r>
         <w:rPr>
           <w:rFonts w:ascii="JetBrains Mono" w:hAnsi="JetBrains Mono"/>
-          <w:color w:val="808080"/>
-          <w:sz w:val="22"/>
-          <w:szCs w:val="22"/>
-          <w:lang w:val="en-US"/>
-        </w:rPr>
-        <w:t>// Calculate the hash</w:t>
-      </w:r>
-      <w:r>
-        <w:rPr>
-          <w:rFonts w:ascii="JetBrains Mono" w:hAnsi="JetBrains Mono"/>
-          <w:color w:val="808080"/>
+          <w:color w:val="A9B7C6"/>
+          <w:sz w:val="22"/>
+          <w:szCs w:val="22"/>
+          <w:lang w:val="en-US"/>
+        </w:rPr>
+        <w:t xml:space="preserve">BufferedReader reader = </w:t>
+      </w:r>
+      <w:r>
+        <w:rPr>
+          <w:rFonts w:ascii="JetBrains Mono" w:hAnsi="JetBrains Mono"/>
+          <w:color w:val="CC7832"/>
+          <w:sz w:val="22"/>
+          <w:szCs w:val="22"/>
+          <w:lang w:val="en-US"/>
+        </w:rPr>
+        <w:t xml:space="preserve">new </w:t>
+      </w:r>
+      <w:r>
+        <w:rPr>
+          <w:rFonts w:ascii="JetBrains Mono" w:hAnsi="JetBrains Mono"/>
+          <w:color w:val="A9B7C6"/>
+          <w:sz w:val="22"/>
+          <w:szCs w:val="22"/>
+          <w:lang w:val="en-US"/>
+        </w:rPr>
+        <w:t>BufferedReader(</w:t>
+      </w:r>
+      <w:r>
+        <w:rPr>
+          <w:rFonts w:ascii="JetBrains Mono" w:hAnsi="JetBrains Mono"/>
+          <w:color w:val="CC7832"/>
+          <w:sz w:val="22"/>
+          <w:szCs w:val="22"/>
+          <w:lang w:val="en-US"/>
+        </w:rPr>
+        <w:t xml:space="preserve">new </w:t>
+      </w:r>
+      <w:r>
+        <w:rPr>
+          <w:rFonts w:ascii="JetBrains Mono" w:hAnsi="JetBrains Mono"/>
+          <w:color w:val="A9B7C6"/>
+          <w:sz w:val="22"/>
+          <w:szCs w:val="22"/>
+          <w:lang w:val="en-US"/>
+        </w:rPr>
+        <w:t>InputStreamReader(input))</w:t>
+      </w:r>
+      <w:r>
+        <w:rPr>
+          <w:rFonts w:ascii="JetBrains Mono" w:hAnsi="JetBrains Mono"/>
+          <w:color w:val="CC7832"/>
+          <w:sz w:val="22"/>
+          <w:szCs w:val="22"/>
+          <w:lang w:val="en-US"/>
+        </w:rPr>
+        <w:t>;</w:t>
+      </w:r>
+      <w:r>
+        <w:rPr>
+          <w:rFonts w:ascii="JetBrains Mono" w:hAnsi="JetBrains Mono"/>
+          <w:color w:val="CC7832"/>
           <w:sz w:val="22"/>
           <w:szCs w:val="22"/>
           <w:lang w:val="en-US"/>
@@ -11309,7 +12040,27 @@
           <w:szCs w:val="22"/>
           <w:lang w:val="en-US"/>
         </w:rPr>
-        <w:t>String hash = calcHash(filePath)</w:t>
+        <w:t xml:space="preserve">StringBuilder stringBuilder = </w:t>
+      </w:r>
+      <w:r>
+        <w:rPr>
+          <w:rFonts w:ascii="JetBrains Mono" w:hAnsi="JetBrains Mono"/>
+          <w:color w:val="CC7832"/>
+          <w:sz w:val="22"/>
+          <w:szCs w:val="22"/>
+          <w:lang w:val="en-US"/>
+        </w:rPr>
+        <w:t xml:space="preserve">new </w:t>
+      </w:r>
+      <w:r>
+        <w:rPr>
+          <w:rFonts w:ascii="JetBrains Mono" w:hAnsi="JetBrains Mono"/>
+          <w:color w:val="A9B7C6"/>
+          <w:sz w:val="22"/>
+          <w:szCs w:val="22"/>
+          <w:lang w:val="en-US"/>
+        </w:rPr>
+        <w:t>StringBuilder()</w:t>
       </w:r>
       <w:r>
         <w:rPr>
@@ -11345,17 +12096,89 @@
       <w:r>
         <w:rPr>
           <w:rFonts w:ascii="JetBrains Mono" w:hAnsi="JetBrains Mono"/>
-          <w:color w:val="808080"/>
-          <w:sz w:val="22"/>
-          <w:szCs w:val="22"/>
-          <w:lang w:val="en-US"/>
-        </w:rPr>
-        <w:t>// Return the hash in a "result" intent</w:t>
-      </w:r>
-      <w:r>
-        <w:rPr>
-          <w:rFonts w:ascii="JetBrains Mono" w:hAnsi="JetBrains Mono"/>
-          <w:color w:val="808080"/>
+          <w:color w:val="A9B7C6"/>
+          <w:sz w:val="22"/>
+          <w:szCs w:val="22"/>
+          <w:lang w:val="en-US"/>
+        </w:rPr>
+        <w:t>String line</w:t>
+      </w:r>
+      <w:r>
+        <w:rPr>
+          <w:rFonts w:ascii="JetBrains Mono" w:hAnsi="JetBrains Mono"/>
+          <w:color w:val="CC7832"/>
+          <w:sz w:val="22"/>
+          <w:szCs w:val="22"/>
+          <w:lang w:val="en-US"/>
+        </w:rPr>
+        <w:t>;</w:t>
+      </w:r>
+      <w:r>
+        <w:rPr>
+          <w:rFonts w:ascii="JetBrains Mono" w:hAnsi="JetBrains Mono"/>
+          <w:color w:val="CC7832"/>
+          <w:sz w:val="22"/>
+          <w:szCs w:val="22"/>
+          <w:lang w:val="en-US"/>
+        </w:rPr>
+        <w:br/>
+        <w:t xml:space="preserve">            while </w:t>
+      </w:r>
+      <w:r>
+        <w:rPr>
+          <w:rFonts w:ascii="JetBrains Mono" w:hAnsi="JetBrains Mono"/>
+          <w:color w:val="A9B7C6"/>
+          <w:sz w:val="22"/>
+          <w:szCs w:val="22"/>
+          <w:lang w:val="en-US"/>
+        </w:rPr>
+        <w:t xml:space="preserve">((line = reader.readLine()) != </w:t>
+      </w:r>
+      <w:r>
+        <w:rPr>
+          <w:rFonts w:ascii="JetBrains Mono" w:hAnsi="JetBrains Mono"/>
+          <w:color w:val="CC7832"/>
+          <w:sz w:val="22"/>
+          <w:szCs w:val="22"/>
+          <w:lang w:val="en-US"/>
+        </w:rPr>
+        <w:t>null</w:t>
+      </w:r>
+      <w:r>
+        <w:rPr>
+          <w:rFonts w:ascii="JetBrains Mono" w:hAnsi="JetBrains Mono"/>
+          <w:color w:val="A9B7C6"/>
+          <w:sz w:val="22"/>
+          <w:szCs w:val="22"/>
+          <w:lang w:val="en-US"/>
+        </w:rPr>
+        <w:t>) {</w:t>
+      </w:r>
+      <w:r>
+        <w:rPr>
+          <w:rFonts w:ascii="JetBrains Mono" w:hAnsi="JetBrains Mono"/>
+          <w:color w:val="A9B7C6"/>
+          <w:sz w:val="22"/>
+          <w:szCs w:val="22"/>
+          <w:lang w:val="en-US"/>
+        </w:rPr>
+        <w:br/>
+        <w:t xml:space="preserve">                stringBuilder.append(line)</w:t>
+      </w:r>
+      <w:r>
+        <w:rPr>
+          <w:rFonts w:ascii="JetBrains Mono" w:hAnsi="JetBrains Mono"/>
+          <w:color w:val="CC7832"/>
+          <w:sz w:val="22"/>
+          <w:szCs w:val="22"/>
+          <w:lang w:val="en-US"/>
+        </w:rPr>
+        <w:t>;</w:t>
+      </w:r>
+      <w:r>
+        <w:rPr>
+          <w:rFonts w:ascii="JetBrains Mono" w:hAnsi="JetBrains Mono"/>
+          <w:color w:val="CC7832"/>
           <w:sz w:val="22"/>
           <w:szCs w:val="22"/>
           <w:lang w:val="en-US"/>
@@ -11371,42 +12194,12 @@
           <w:szCs w:val="22"/>
           <w:lang w:val="en-US"/>
         </w:rPr>
-        <w:t xml:space="preserve">Intent resultIntent = </w:t>
-      </w:r>
-      <w:r>
-        <w:rPr>
-          <w:rFonts w:ascii="JetBrains Mono" w:hAnsi="JetBrains Mono"/>
-          <w:color w:val="CC7832"/>
-          <w:sz w:val="22"/>
-          <w:szCs w:val="22"/>
-          <w:lang w:val="en-US"/>
-        </w:rPr>
-        <w:t xml:space="preserve">new </w:t>
+        <w:t>}</w:t>
       </w:r>
       <w:r>
         <w:rPr>
           <w:rFonts w:ascii="JetBrains Mono" w:hAnsi="JetBrains Mono"/>
           <w:color w:val="A9B7C6"/>
-          <w:sz w:val="22"/>
-          <w:szCs w:val="22"/>
-          <w:lang w:val="en-US"/>
-        </w:rPr>
-        <w:t>Intent()</w:t>
-      </w:r>
-      <w:r>
-        <w:rPr>
-          <w:rFonts w:ascii="JetBrains Mono" w:hAnsi="JetBrains Mono"/>
-          <w:color w:val="CC7832"/>
-          <w:sz w:val="22"/>
-          <w:szCs w:val="22"/>
-          <w:lang w:val="en-US"/>
-        </w:rPr>
-        <w:t>;</w:t>
-      </w:r>
-      <w:r>
-        <w:rPr>
-          <w:rFonts w:ascii="JetBrains Mono" w:hAnsi="JetBrains Mono"/>
-          <w:color w:val="CC7832"/>
           <w:sz w:val="22"/>
           <w:szCs w:val="22"/>
           <w:lang w:val="en-US"/>
@@ -11417,57 +12210,17 @@
       <w:r>
         <w:rPr>
           <w:rFonts w:ascii="JetBrains Mono" w:hAnsi="JetBrains Mono"/>
-          <w:color w:val="A9B7C6"/>
-          <w:sz w:val="22"/>
-          <w:szCs w:val="22"/>
-          <w:lang w:val="en-US"/>
-        </w:rPr>
-        <w:t>resultIntent.putExtra(</w:t>
-      </w:r>
-      <w:r>
-        <w:rPr>
-          <w:rFonts w:ascii="JetBrains Mono" w:hAnsi="JetBrains Mono"/>
-          <w:color w:val="6A8759"/>
-          <w:sz w:val="22"/>
-          <w:szCs w:val="22"/>
-          <w:lang w:val="en-US"/>
-        </w:rPr>
-        <w:t>"hash"</w:t>
-      </w:r>
-      <w:r>
-        <w:rPr>
-          <w:rFonts w:ascii="JetBrains Mono" w:hAnsi="JetBrains Mono"/>
-          <w:color w:val="CC7832"/>
-          <w:sz w:val="22"/>
-          <w:szCs w:val="22"/>
-          <w:lang w:val="en-US"/>
-        </w:rPr>
-        <w:t xml:space="preserve">, </w:t>
-      </w:r>
-      <w:r>
-        <w:rPr>
-          <w:rFonts w:ascii="JetBrains Mono" w:hAnsi="JetBrains Mono"/>
-          <w:color w:val="A9B7C6"/>
-          <w:sz w:val="22"/>
-          <w:szCs w:val="22"/>
-          <w:lang w:val="en-US"/>
-        </w:rPr>
-        <w:t>hash)</w:t>
-      </w:r>
-      <w:r>
-        <w:rPr>
-          <w:rFonts w:ascii="JetBrains Mono" w:hAnsi="JetBrains Mono"/>
-          <w:color w:val="CC7832"/>
-          <w:sz w:val="22"/>
-          <w:szCs w:val="22"/>
-          <w:lang w:val="en-US"/>
-        </w:rPr>
-        <w:t>;</w:t>
-      </w:r>
-      <w:r>
-        <w:rPr>
-          <w:rFonts w:ascii="JetBrains Mono" w:hAnsi="JetBrains Mono"/>
-          <w:color w:val="CC7832"/>
+          <w:color w:val="808080"/>
+          <w:sz w:val="22"/>
+          <w:szCs w:val="22"/>
+          <w:lang w:val="en-US"/>
+        </w:rPr>
+        <w:t>// Pass the content as a string to calculateHash</w:t>
+      </w:r>
+      <w:r>
+        <w:rPr>
+          <w:rFonts w:ascii="JetBrains Mono" w:hAnsi="JetBrains Mono"/>
+          <w:color w:val="808080"/>
           <w:sz w:val="22"/>
           <w:szCs w:val="22"/>
           <w:lang w:val="en-US"/>
@@ -11483,6 +12236,242 @@
           <w:szCs w:val="22"/>
           <w:lang w:val="en-US"/>
         </w:rPr>
+        <w:t>hash = calculateHash(stringBuilder.toString())</w:t>
+      </w:r>
+      <w:r>
+        <w:rPr>
+          <w:rFonts w:ascii="JetBrains Mono" w:hAnsi="JetBrains Mono"/>
+          <w:color w:val="CC7832"/>
+          <w:sz w:val="22"/>
+          <w:szCs w:val="22"/>
+          <w:lang w:val="en-US"/>
+        </w:rPr>
+        <w:t>;</w:t>
+      </w:r>
+      <w:r>
+        <w:rPr>
+          <w:rFonts w:ascii="JetBrains Mono" w:hAnsi="JetBrains Mono"/>
+          <w:color w:val="CC7832"/>
+          <w:sz w:val="22"/>
+          <w:szCs w:val="22"/>
+          <w:lang w:val="en-US"/>
+        </w:rPr>
+        <w:br/>
+      </w:r>
+      <w:r>
+        <w:rPr>
+          <w:rFonts w:ascii="JetBrains Mono" w:hAnsi="JetBrains Mono"/>
+          <w:color w:val="CC7832"/>
+          <w:sz w:val="22"/>
+          <w:szCs w:val="22"/>
+          <w:lang w:val="en-US"/>
+        </w:rPr>
+        <w:br/>
+        <w:t xml:space="preserve">        </w:t>
+      </w:r>
+      <w:r>
+        <w:rPr>
+          <w:rFonts w:ascii="JetBrains Mono" w:hAnsi="JetBrains Mono"/>
+          <w:color w:val="A9B7C6"/>
+          <w:sz w:val="22"/>
+          <w:szCs w:val="22"/>
+          <w:lang w:val="en-US"/>
+        </w:rPr>
+        <w:t xml:space="preserve">} </w:t>
+      </w:r>
+      <w:r>
+        <w:rPr>
+          <w:rFonts w:ascii="JetBrains Mono" w:hAnsi="JetBrains Mono"/>
+          <w:color w:val="CC7832"/>
+          <w:sz w:val="22"/>
+          <w:szCs w:val="22"/>
+          <w:lang w:val="en-US"/>
+        </w:rPr>
+        <w:t xml:space="preserve">catch </w:t>
+      </w:r>
+      <w:r>
+        <w:rPr>
+          <w:rFonts w:ascii="JetBrains Mono" w:hAnsi="JetBrains Mono"/>
+          <w:color w:val="A9B7C6"/>
+          <w:sz w:val="22"/>
+          <w:szCs w:val="22"/>
+          <w:lang w:val="en-US"/>
+        </w:rPr>
+        <w:t>(Exception e) {</w:t>
+      </w:r>
+      <w:r>
+        <w:rPr>
+          <w:rFonts w:ascii="JetBrains Mono" w:hAnsi="JetBrains Mono"/>
+          <w:color w:val="A9B7C6"/>
+          <w:sz w:val="22"/>
+          <w:szCs w:val="22"/>
+          <w:lang w:val="en-US"/>
+        </w:rPr>
+        <w:br/>
+        <w:t xml:space="preserve">            e.printStackTrace()</w:t>
+      </w:r>
+      <w:r>
+        <w:rPr>
+          <w:rFonts w:ascii="JetBrains Mono" w:hAnsi="JetBrains Mono"/>
+          <w:color w:val="CC7832"/>
+          <w:sz w:val="22"/>
+          <w:szCs w:val="22"/>
+          <w:lang w:val="en-US"/>
+        </w:rPr>
+        <w:t>;</w:t>
+      </w:r>
+      <w:r>
+        <w:rPr>
+          <w:rFonts w:ascii="JetBrains Mono" w:hAnsi="JetBrains Mono"/>
+          <w:color w:val="CC7832"/>
+          <w:sz w:val="22"/>
+          <w:szCs w:val="22"/>
+          <w:lang w:val="en-US"/>
+        </w:rPr>
+        <w:br/>
+        <w:t xml:space="preserve">        </w:t>
+      </w:r>
+      <w:r>
+        <w:rPr>
+          <w:rFonts w:ascii="JetBrains Mono" w:hAnsi="JetBrains Mono"/>
+          <w:color w:val="A9B7C6"/>
+          <w:sz w:val="22"/>
+          <w:szCs w:val="22"/>
+          <w:lang w:val="en-US"/>
+        </w:rPr>
+        <w:t>}</w:t>
+      </w:r>
+      <w:r>
+        <w:rPr>
+          <w:rFonts w:ascii="JetBrains Mono" w:hAnsi="JetBrains Mono"/>
+          <w:color w:val="A9B7C6"/>
+          <w:sz w:val="22"/>
+          <w:szCs w:val="22"/>
+          <w:lang w:val="en-US"/>
+        </w:rPr>
+        <w:br/>
+      </w:r>
+      <w:r>
+        <w:rPr>
+          <w:rFonts w:ascii="JetBrains Mono" w:hAnsi="JetBrains Mono"/>
+          <w:color w:val="A9B7C6"/>
+          <w:sz w:val="22"/>
+          <w:szCs w:val="22"/>
+          <w:lang w:val="en-US"/>
+        </w:rPr>
+        <w:br/>
+        <w:t xml:space="preserve">        Intent resultIntent = </w:t>
+      </w:r>
+      <w:r>
+        <w:rPr>
+          <w:rFonts w:ascii="JetBrains Mono" w:hAnsi="JetBrains Mono"/>
+          <w:color w:val="CC7832"/>
+          <w:sz w:val="22"/>
+          <w:szCs w:val="22"/>
+          <w:lang w:val="en-US"/>
+        </w:rPr>
+        <w:t xml:space="preserve">new </w:t>
+      </w:r>
+      <w:r>
+        <w:rPr>
+          <w:rFonts w:ascii="JetBrains Mono" w:hAnsi="JetBrains Mono"/>
+          <w:color w:val="A9B7C6"/>
+          <w:sz w:val="22"/>
+          <w:szCs w:val="22"/>
+          <w:lang w:val="en-US"/>
+        </w:rPr>
+        <w:t>Intent()</w:t>
+      </w:r>
+      <w:r>
+        <w:rPr>
+          <w:rFonts w:ascii="JetBrains Mono" w:hAnsi="JetBrains Mono"/>
+          <w:color w:val="CC7832"/>
+          <w:sz w:val="22"/>
+          <w:szCs w:val="22"/>
+          <w:lang w:val="en-US"/>
+        </w:rPr>
+        <w:t>;</w:t>
+      </w:r>
+      <w:r>
+        <w:rPr>
+          <w:rFonts w:ascii="JetBrains Mono" w:hAnsi="JetBrains Mono"/>
+          <w:color w:val="CC7832"/>
+          <w:sz w:val="22"/>
+          <w:szCs w:val="22"/>
+          <w:lang w:val="en-US"/>
+        </w:rPr>
+        <w:br/>
+        <w:t xml:space="preserve">        </w:t>
+      </w:r>
+      <w:r>
+        <w:rPr>
+          <w:rFonts w:ascii="JetBrains Mono" w:hAnsi="JetBrains Mono"/>
+          <w:color w:val="A9B7C6"/>
+          <w:sz w:val="22"/>
+          <w:szCs w:val="22"/>
+          <w:lang w:val="en-US"/>
+        </w:rPr>
+        <w:t>resultIntent.putExtra(</w:t>
+      </w:r>
+      <w:r>
+        <w:rPr>
+          <w:rFonts w:ascii="JetBrains Mono" w:hAnsi="JetBrains Mono"/>
+          <w:color w:val="6A8759"/>
+          <w:sz w:val="22"/>
+          <w:szCs w:val="22"/>
+          <w:lang w:val="en-US"/>
+        </w:rPr>
+        <w:t>"hash"</w:t>
+      </w:r>
+      <w:r>
+        <w:rPr>
+          <w:rFonts w:ascii="JetBrains Mono" w:hAnsi="JetBrains Mono"/>
+          <w:color w:val="CC7832"/>
+          <w:sz w:val="22"/>
+          <w:szCs w:val="22"/>
+          <w:lang w:val="en-US"/>
+        </w:rPr>
+        <w:t xml:space="preserve">, </w:t>
+      </w:r>
+      <w:r>
+        <w:rPr>
+          <w:rFonts w:ascii="JetBrains Mono" w:hAnsi="JetBrains Mono"/>
+          <w:color w:val="A9B7C6"/>
+          <w:sz w:val="22"/>
+          <w:szCs w:val="22"/>
+          <w:lang w:val="en-US"/>
+        </w:rPr>
+        <w:t>hash)</w:t>
+      </w:r>
+      <w:r>
+        <w:rPr>
+          <w:rFonts w:ascii="JetBrains Mono" w:hAnsi="JetBrains Mono"/>
+          <w:color w:val="CC7832"/>
+          <w:sz w:val="22"/>
+          <w:szCs w:val="22"/>
+          <w:lang w:val="en-US"/>
+        </w:rPr>
+        <w:t>;</w:t>
+      </w:r>
+      <w:r>
+        <w:rPr>
+          <w:rFonts w:ascii="JetBrains Mono" w:hAnsi="JetBrains Mono"/>
+          <w:color w:val="CC7832"/>
+          <w:sz w:val="22"/>
+          <w:szCs w:val="22"/>
+          <w:lang w:val="en-US"/>
+        </w:rPr>
+        <w:br/>
+        <w:t xml:space="preserve">        </w:t>
+      </w:r>
+      <w:r>
+        <w:rPr>
+          <w:rFonts w:ascii="JetBrains Mono" w:hAnsi="JetBrains Mono"/>
+          <w:color w:val="A9B7C6"/>
+          <w:sz w:val="22"/>
+          <w:szCs w:val="22"/>
+          <w:lang w:val="en-US"/>
+        </w:rPr>
         <w:t>setResult(Activity.</w:t>
       </w:r>
       <w:r>
@@ -11545,7 +12534,7 @@
           <w:szCs w:val="22"/>
           <w:lang w:val="en-US"/>
         </w:rPr>
-        <w:t xml:space="preserve">} </w:t>
+        <w:t>finish()</w:t>
       </w:r>
       <w:r>
         <w:rPr>
@@ -11555,7 +12544,151 @@
           <w:szCs w:val="22"/>
           <w:lang w:val="en-US"/>
         </w:rPr>
-        <w:t xml:space="preserve">else </w:t>
+        <w:t>;</w:t>
+      </w:r>
+      <w:r>
+        <w:rPr>
+          <w:rFonts w:ascii="JetBrains Mono" w:hAnsi="JetBrains Mono"/>
+          <w:color w:val="CC7832"/>
+          <w:sz w:val="22"/>
+          <w:szCs w:val="22"/>
+          <w:lang w:val="en-US"/>
+        </w:rPr>
+        <w:br/>
+        <w:t xml:space="preserve">    </w:t>
+      </w:r>
+      <w:r>
+        <w:rPr>
+          <w:rFonts w:ascii="JetBrains Mono" w:hAnsi="JetBrains Mono"/>
+          <w:color w:val="A9B7C6"/>
+          <w:sz w:val="22"/>
+          <w:szCs w:val="22"/>
+          <w:lang w:val="en-US"/>
+        </w:rPr>
+        <w:t>}</w:t>
+      </w:r>
+      <w:r>
+        <w:rPr>
+          <w:rFonts w:ascii="JetBrains Mono" w:hAnsi="JetBrains Mono"/>
+          <w:color w:val="A9B7C6"/>
+          <w:sz w:val="22"/>
+          <w:szCs w:val="22"/>
+          <w:lang w:val="en-US"/>
+        </w:rPr>
+        <w:br/>
+      </w:r>
+      <w:r>
+        <w:rPr>
+          <w:rFonts w:ascii="JetBrains Mono" w:hAnsi="JetBrains Mono"/>
+          <w:color w:val="A9B7C6"/>
+          <w:sz w:val="22"/>
+          <w:szCs w:val="22"/>
+          <w:lang w:val="en-US"/>
+        </w:rPr>
+        <w:br/>
+      </w:r>
+      <w:r>
+        <w:rPr>
+          <w:rFonts w:ascii="JetBrains Mono" w:hAnsi="JetBrains Mono"/>
+          <w:color w:val="A9B7C6"/>
+          <w:sz w:val="22"/>
+          <w:szCs w:val="22"/>
+          <w:lang w:val="en-US"/>
+        </w:rPr>
+        <w:br/>
+        <w:t xml:space="preserve">    </w:t>
+      </w:r>
+      <w:r>
+        <w:rPr>
+          <w:rFonts w:ascii="JetBrains Mono" w:hAnsi="JetBrains Mono"/>
+          <w:color w:val="CC7832"/>
+          <w:sz w:val="22"/>
+          <w:szCs w:val="22"/>
+          <w:lang w:val="en-US"/>
+        </w:rPr>
+        <w:t xml:space="preserve">private </w:t>
+      </w:r>
+      <w:r>
+        <w:rPr>
+          <w:rFonts w:ascii="JetBrains Mono" w:hAnsi="JetBrains Mono"/>
+          <w:color w:val="A9B7C6"/>
+          <w:sz w:val="22"/>
+          <w:szCs w:val="22"/>
+          <w:lang w:val="en-US"/>
+        </w:rPr>
+        <w:t xml:space="preserve">String </w:t>
+      </w:r>
+      <w:r>
+        <w:rPr>
+          <w:rFonts w:ascii="JetBrains Mono" w:hAnsi="JetBrains Mono"/>
+          <w:color w:val="FFC66D"/>
+          <w:sz w:val="22"/>
+          <w:szCs w:val="22"/>
+          <w:lang w:val="en-US"/>
+        </w:rPr>
+        <w:t>calculateHash</w:t>
+      </w:r>
+      <w:r>
+        <w:rPr>
+          <w:rFonts w:ascii="JetBrains Mono" w:hAnsi="JetBrains Mono"/>
+          <w:color w:val="A9B7C6"/>
+          <w:sz w:val="22"/>
+          <w:szCs w:val="22"/>
+          <w:lang w:val="en-US"/>
+        </w:rPr>
+        <w:t>(String data) {</w:t>
+      </w:r>
+      <w:r>
+        <w:rPr>
+          <w:rFonts w:ascii="JetBrains Mono" w:hAnsi="JetBrains Mono"/>
+          <w:color w:val="A9B7C6"/>
+          <w:sz w:val="22"/>
+          <w:szCs w:val="22"/>
+          <w:lang w:val="en-US"/>
+        </w:rPr>
+        <w:br/>
+        <w:t xml:space="preserve">        String hash = </w:t>
+      </w:r>
+      <w:r>
+        <w:rPr>
+          <w:rFonts w:ascii="JetBrains Mono" w:hAnsi="JetBrains Mono"/>
+          <w:color w:val="6A8759"/>
+          <w:sz w:val="22"/>
+          <w:szCs w:val="22"/>
+          <w:lang w:val="en-US"/>
+        </w:rPr>
+        <w:t>""</w:t>
+      </w:r>
+      <w:r>
+        <w:rPr>
+          <w:rFonts w:ascii="JetBrains Mono" w:hAnsi="JetBrains Mono"/>
+          <w:color w:val="CC7832"/>
+          <w:sz w:val="22"/>
+          <w:szCs w:val="22"/>
+          <w:lang w:val="en-US"/>
+        </w:rPr>
+        <w:t>;</w:t>
+      </w:r>
+      <w:r>
+        <w:rPr>
+          <w:rFonts w:ascii="JetBrains Mono" w:hAnsi="JetBrains Mono"/>
+          <w:color w:val="CC7832"/>
+          <w:sz w:val="22"/>
+          <w:szCs w:val="22"/>
+          <w:lang w:val="en-US"/>
+        </w:rPr>
+        <w:br/>
+      </w:r>
+      <w:r>
+        <w:rPr>
+          <w:rFonts w:ascii="JetBrains Mono" w:hAnsi="JetBrains Mono"/>
+          <w:color w:val="CC7832"/>
+          <w:sz w:val="22"/>
+          <w:szCs w:val="22"/>
+          <w:lang w:val="en-US"/>
+        </w:rPr>
+        <w:br/>
+        <w:t xml:space="preserve">        try </w:t>
       </w:r>
       <w:r>
         <w:rPr>
@@ -11586,7 +12719,7 @@
           <w:szCs w:val="22"/>
           <w:lang w:val="en-US"/>
         </w:rPr>
-        <w:t>// Handle the case where the URI is null (e.g., display an error message)</w:t>
+        <w:t>// Calculate SHA-256 hash of the data</w:t>
       </w:r>
       <w:r>
         <w:rPr>
@@ -11607,7 +12740,48 @@
           <w:szCs w:val="22"/>
           <w:lang w:val="en-US"/>
         </w:rPr>
-        <w:t xml:space="preserve">Intent errorIntent = </w:t>
+        <w:t>MessageDigest md = MessageDigest.</w:t>
+      </w:r>
+      <w:r>
+        <w:rPr>
+          <w:rFonts w:ascii="JetBrains Mono" w:hAnsi="JetBrains Mono"/>
+          <w:i/>
+          <w:color w:val="A9B7C6"/>
+          <w:sz w:val="22"/>
+          <w:szCs w:val="22"/>
+          <w:lang w:val="en-US"/>
+        </w:rPr>
+        <w:t>getInstance</w:t>
+      </w:r>
+      <w:r>
+        <w:rPr>
+          <w:rFonts w:ascii="JetBrains Mono" w:hAnsi="JetBrains Mono"/>
+          <w:color w:val="A9B7C6"/>
+          <w:sz w:val="22"/>
+          <w:szCs w:val="22"/>
+          <w:lang w:val="en-US"/>
+        </w:rPr>
+        <w:t>(</w:t>
+      </w:r>
+      <w:r>
+        <w:rPr>
+          <w:rFonts w:ascii="JetBrains Mono" w:hAnsi="JetBrains Mono"/>
+          <w:color w:val="6A8759"/>
+          <w:sz w:val="22"/>
+          <w:szCs w:val="22"/>
+          <w:lang w:val="en-US"/>
+        </w:rPr>
+        <w:t>"SHA-256"</w:t>
+      </w:r>
+      <w:r>
+        <w:rPr>
+          <w:rFonts w:ascii="JetBrains Mono" w:hAnsi="JetBrains Mono"/>
+          <w:color w:val="A9B7C6"/>
+          <w:sz w:val="22"/>
+          <w:szCs w:val="22"/>
+          <w:lang w:val="en-US"/>
+        </w:rPr>
+        <w:t>)</w:t>
       </w:r>
       <w:r>
         <w:rPr>
@@ -11617,7 +12791,18 @@
           <w:szCs w:val="22"/>
           <w:lang w:val="en-US"/>
         </w:rPr>
-        <w:t xml:space="preserve">new </w:t>
+        <w:t>;</w:t>
+      </w:r>
+      <w:r>
+        <w:rPr>
+          <w:rFonts w:ascii="JetBrains Mono" w:hAnsi="JetBrains Mono"/>
+          <w:color w:val="CC7832"/>
+          <w:sz w:val="22"/>
+          <w:szCs w:val="22"/>
+          <w:lang w:val="en-US"/>
+        </w:rPr>
+        <w:br/>
+        <w:t xml:space="preserve">            byte</w:t>
       </w:r>
       <w:r>
         <w:rPr>
@@ -11627,7 +12812,7 @@
           <w:szCs w:val="22"/>
           <w:lang w:val="en-US"/>
         </w:rPr>
-        <w:t>Intent()</w:t>
+        <w:t>[] digest = md.digest(data.getBytes())</w:t>
       </w:r>
       <w:r>
         <w:rPr>
@@ -11658,17 +12843,7 @@
           <w:szCs w:val="22"/>
           <w:lang w:val="en-US"/>
         </w:rPr>
-        <w:t>errorIntent.putExtra(</w:t>
-      </w:r>
-      <w:r>
-        <w:rPr>
-          <w:rFonts w:ascii="JetBrains Mono" w:hAnsi="JetBrains Mono"/>
-          <w:color w:val="6A8759"/>
-          <w:sz w:val="22"/>
-          <w:szCs w:val="22"/>
-          <w:lang w:val="en-US"/>
-        </w:rPr>
-        <w:t>"error"</w:t>
+        <w:t>md.update(digest)</w:t>
       </w:r>
       <w:r>
         <w:rPr>
@@ -11678,27 +12853,7 @@
           <w:szCs w:val="22"/>
           <w:lang w:val="en-US"/>
         </w:rPr>
-        <w:t xml:space="preserve">, </w:t>
-      </w:r>
-      <w:r>
-        <w:rPr>
-          <w:rFonts w:ascii="JetBrains Mono" w:hAnsi="JetBrains Mono"/>
-          <w:color w:val="6A8759"/>
-          <w:sz w:val="22"/>
-          <w:szCs w:val="22"/>
-          <w:lang w:val="en-US"/>
-        </w:rPr>
-        <w:t>"URI is null"</w:t>
-      </w:r>
-      <w:r>
-        <w:rPr>
-          <w:rFonts w:ascii="JetBrains Mono" w:hAnsi="JetBrains Mono"/>
-          <w:color w:val="A9B7C6"/>
-          <w:sz w:val="22"/>
-          <w:szCs w:val="22"/>
-          <w:lang w:val="en-US"/>
-        </w:rPr>
-        <w:t>)</w:t>
+        <w:t>;</w:t>
       </w:r>
       <w:r>
         <w:rPr>
@@ -11708,7 +12863,7 @@
           <w:szCs w:val="22"/>
           <w:lang w:val="en-US"/>
         </w:rPr>
-        <w:t>;</w:t>
+        <w:br/>
       </w:r>
       <w:r>
         <w:rPr>
@@ -11724,23 +12879,156 @@
       <w:r>
         <w:rPr>
           <w:rFonts w:ascii="JetBrains Mono" w:hAnsi="JetBrains Mono"/>
+          <w:color w:val="808080"/>
+          <w:sz w:val="22"/>
+          <w:szCs w:val="22"/>
+          <w:lang w:val="en-US"/>
+        </w:rPr>
+        <w:t>// Convert the digest to a hexadecimal string</w:t>
+      </w:r>
+      <w:r>
+        <w:rPr>
+          <w:rFonts w:ascii="JetBrains Mono" w:hAnsi="JetBrains Mono"/>
+          <w:color w:val="808080"/>
+          <w:sz w:val="22"/>
+          <w:szCs w:val="22"/>
+          <w:lang w:val="en-US"/>
+        </w:rPr>
+        <w:br/>
+        <w:t xml:space="preserve">            </w:t>
+      </w:r>
+      <w:r>
+        <w:rPr>
+          <w:rFonts w:ascii="JetBrains Mono" w:hAnsi="JetBrains Mono"/>
           <w:color w:val="A9B7C6"/>
           <w:sz w:val="22"/>
           <w:szCs w:val="22"/>
           <w:lang w:val="en-US"/>
         </w:rPr>
-        <w:t>setResult(Activity.</w:t>
+        <w:t xml:space="preserve">StringBuilder hexString = </w:t>
+      </w:r>
+      <w:r>
+        <w:rPr>
+          <w:rFonts w:ascii="JetBrains Mono" w:hAnsi="JetBrains Mono"/>
+          <w:color w:val="CC7832"/>
+          <w:sz w:val="22"/>
+          <w:szCs w:val="22"/>
+          <w:lang w:val="en-US"/>
+        </w:rPr>
+        <w:t xml:space="preserve">new </w:t>
+      </w:r>
+      <w:r>
+        <w:rPr>
+          <w:rFonts w:ascii="JetBrains Mono" w:hAnsi="JetBrains Mono"/>
+          <w:color w:val="A9B7C6"/>
+          <w:sz w:val="22"/>
+          <w:szCs w:val="22"/>
+          <w:lang w:val="en-US"/>
+        </w:rPr>
+        <w:t>StringBuilder()</w:t>
+      </w:r>
+      <w:r>
+        <w:rPr>
+          <w:rFonts w:ascii="JetBrains Mono" w:hAnsi="JetBrains Mono"/>
+          <w:color w:val="CC7832"/>
+          <w:sz w:val="22"/>
+          <w:szCs w:val="22"/>
+          <w:lang w:val="en-US"/>
+        </w:rPr>
+        <w:t>;</w:t>
+      </w:r>
+      <w:r>
+        <w:rPr>
+          <w:rFonts w:ascii="JetBrains Mono" w:hAnsi="JetBrains Mono"/>
+          <w:color w:val="CC7832"/>
+          <w:sz w:val="22"/>
+          <w:szCs w:val="22"/>
+          <w:lang w:val="en-US"/>
+        </w:rPr>
+        <w:br/>
+        <w:t xml:space="preserve">            for </w:t>
+      </w:r>
+      <w:r>
+        <w:rPr>
+          <w:rFonts w:ascii="JetBrains Mono" w:hAnsi="JetBrains Mono"/>
+          <w:color w:val="A9B7C6"/>
+          <w:sz w:val="22"/>
+          <w:szCs w:val="22"/>
+          <w:lang w:val="en-US"/>
+        </w:rPr>
+        <w:t>(</w:t>
+      </w:r>
+      <w:r>
+        <w:rPr>
+          <w:rFonts w:ascii="JetBrains Mono" w:hAnsi="JetBrains Mono"/>
+          <w:color w:val="CC7832"/>
+          <w:sz w:val="22"/>
+          <w:szCs w:val="22"/>
+          <w:lang w:val="en-US"/>
+        </w:rPr>
+        <w:t xml:space="preserve">byte </w:t>
+      </w:r>
+      <w:r>
+        <w:rPr>
+          <w:rFonts w:ascii="JetBrains Mono" w:hAnsi="JetBrains Mono"/>
+          <w:color w:val="A9B7C6"/>
+          <w:sz w:val="22"/>
+          <w:szCs w:val="22"/>
+          <w:lang w:val="en-US"/>
+        </w:rPr>
+        <w:t>b : digest) {</w:t>
+      </w:r>
+      <w:r>
+        <w:rPr>
+          <w:rFonts w:ascii="JetBrains Mono" w:hAnsi="JetBrains Mono"/>
+          <w:color w:val="A9B7C6"/>
+          <w:sz w:val="22"/>
+          <w:szCs w:val="22"/>
+          <w:lang w:val="en-US"/>
+        </w:rPr>
+        <w:br/>
+        <w:t xml:space="preserve">                String hex = Integer.</w:t>
       </w:r>
       <w:r>
         <w:rPr>
           <w:rFonts w:ascii="JetBrains Mono" w:hAnsi="JetBrains Mono"/>
           <w:i/>
-          <w:color w:val="9876AA"/>
-          <w:sz w:val="22"/>
-          <w:szCs w:val="22"/>
-          <w:lang w:val="en-US"/>
-        </w:rPr>
-        <w:t>RESULT_CANCELED</w:t>
+          <w:color w:val="A9B7C6"/>
+          <w:sz w:val="22"/>
+          <w:szCs w:val="22"/>
+          <w:lang w:val="en-US"/>
+        </w:rPr>
+        <w:t>toHexString</w:t>
+      </w:r>
+      <w:r>
+        <w:rPr>
+          <w:rFonts w:ascii="JetBrains Mono" w:hAnsi="JetBrains Mono"/>
+          <w:color w:val="A9B7C6"/>
+          <w:sz w:val="22"/>
+          <w:szCs w:val="22"/>
+          <w:lang w:val="en-US"/>
+        </w:rPr>
+        <w:t>(</w:t>
+      </w:r>
+      <w:r>
+        <w:rPr>
+          <w:rFonts w:ascii="JetBrains Mono" w:hAnsi="JetBrains Mono"/>
+          <w:color w:val="6897BB"/>
+          <w:sz w:val="22"/>
+          <w:szCs w:val="22"/>
+          <w:lang w:val="en-US"/>
+        </w:rPr>
+        <w:t xml:space="preserve">0xFF </w:t>
+      </w:r>
+      <w:r>
+        <w:rPr>
+          <w:rFonts w:ascii="JetBrains Mono" w:hAnsi="JetBrains Mono"/>
+          <w:color w:val="A9B7C6"/>
+          <w:sz w:val="22"/>
+          <w:szCs w:val="22"/>
+          <w:lang w:val="en-US"/>
+        </w:rPr>
+        <w:t>&amp; b)</w:t>
       </w:r>
       <w:r>
         <w:rPr>
@@ -11750,7 +13038,18 @@
           <w:szCs w:val="22"/>
           <w:lang w:val="en-US"/>
         </w:rPr>
-        <w:t xml:space="preserve">, </w:t>
+        <w:t>;</w:t>
+      </w:r>
+      <w:r>
+        <w:rPr>
+          <w:rFonts w:ascii="JetBrains Mono" w:hAnsi="JetBrains Mono"/>
+          <w:color w:val="CC7832"/>
+          <w:sz w:val="22"/>
+          <w:szCs w:val="22"/>
+          <w:lang w:val="en-US"/>
+        </w:rPr>
+        <w:br/>
+        <w:t xml:space="preserve">                if </w:t>
       </w:r>
       <w:r>
         <w:rPr>
@@ -11760,7 +13059,58 @@
           <w:szCs w:val="22"/>
           <w:lang w:val="en-US"/>
         </w:rPr>
-        <w:t>errorIntent)</w:t>
+        <w:t xml:space="preserve">(hex.length() == </w:t>
+      </w:r>
+      <w:r>
+        <w:rPr>
+          <w:rFonts w:ascii="JetBrains Mono" w:hAnsi="JetBrains Mono"/>
+          <w:color w:val="6897BB"/>
+          <w:sz w:val="22"/>
+          <w:szCs w:val="22"/>
+          <w:lang w:val="en-US"/>
+        </w:rPr>
+        <w:t>1</w:t>
+      </w:r>
+      <w:r>
+        <w:rPr>
+          <w:rFonts w:ascii="JetBrains Mono" w:hAnsi="JetBrains Mono"/>
+          <w:color w:val="A9B7C6"/>
+          <w:sz w:val="22"/>
+          <w:szCs w:val="22"/>
+          <w:lang w:val="en-US"/>
+        </w:rPr>
+        <w:t>) {</w:t>
+      </w:r>
+      <w:r>
+        <w:rPr>
+          <w:rFonts w:ascii="JetBrains Mono" w:hAnsi="JetBrains Mono"/>
+          <w:color w:val="A9B7C6"/>
+          <w:sz w:val="22"/>
+          <w:szCs w:val="22"/>
+          <w:lang w:val="en-US"/>
+        </w:rPr>
+        <w:br/>
+        <w:t xml:space="preserve">                    hexString.append(</w:t>
+      </w:r>
+      <w:r>
+        <w:rPr>
+          <w:rFonts w:ascii="JetBrains Mono" w:hAnsi="JetBrains Mono"/>
+          <w:color w:val="6A8759"/>
+          <w:sz w:val="22"/>
+          <w:szCs w:val="22"/>
+          <w:lang w:val="en-US"/>
+        </w:rPr>
+        <w:t>'0'</w:t>
+      </w:r>
+      <w:r>
+        <w:rPr>
+          <w:rFonts w:ascii="JetBrains Mono" w:hAnsi="JetBrains Mono"/>
+          <w:color w:val="A9B7C6"/>
+          <w:sz w:val="22"/>
+          <w:szCs w:val="22"/>
+          <w:lang w:val="en-US"/>
+        </w:rPr>
+        <w:t>)</w:t>
       </w:r>
       <w:r>
         <w:rPr>
@@ -11771,6 +13121,100 @@
           <w:lang w:val="en-US"/>
         </w:rPr>
         <w:t>;</w:t>
+      </w:r>
+      <w:r>
+        <w:rPr>
+          <w:rFonts w:ascii="JetBrains Mono" w:hAnsi="JetBrains Mono"/>
+          <w:color w:val="CC7832"/>
+          <w:sz w:val="22"/>
+          <w:szCs w:val="22"/>
+          <w:lang w:val="en-US"/>
+        </w:rPr>
+        <w:br/>
+        <w:t xml:space="preserve">                </w:t>
+      </w:r>
+      <w:r>
+        <w:rPr>
+          <w:rFonts w:ascii="JetBrains Mono" w:hAnsi="JetBrains Mono"/>
+          <w:color w:val="A9B7C6"/>
+          <w:sz w:val="22"/>
+          <w:szCs w:val="22"/>
+          <w:lang w:val="en-US"/>
+        </w:rPr>
+        <w:t>}</w:t>
+      </w:r>
+      <w:r>
+        <w:rPr>
+          <w:rFonts w:ascii="JetBrains Mono" w:hAnsi="JetBrains Mono"/>
+          <w:color w:val="A9B7C6"/>
+          <w:sz w:val="22"/>
+          <w:szCs w:val="22"/>
+          <w:lang w:val="en-US"/>
+        </w:rPr>
+        <w:br/>
+        <w:t xml:space="preserve">                hexString.append(hex)</w:t>
+      </w:r>
+      <w:r>
+        <w:rPr>
+          <w:rFonts w:ascii="JetBrains Mono" w:hAnsi="JetBrains Mono"/>
+          <w:color w:val="CC7832"/>
+          <w:sz w:val="22"/>
+          <w:szCs w:val="22"/>
+          <w:lang w:val="en-US"/>
+        </w:rPr>
+        <w:t>;</w:t>
+      </w:r>
+      <w:r>
+        <w:rPr>
+          <w:rFonts w:ascii="JetBrains Mono" w:hAnsi="JetBrains Mono"/>
+          <w:color w:val="CC7832"/>
+          <w:sz w:val="22"/>
+          <w:szCs w:val="22"/>
+          <w:lang w:val="en-US"/>
+        </w:rPr>
+        <w:br/>
+        <w:t xml:space="preserve">            </w:t>
+      </w:r>
+      <w:r>
+        <w:rPr>
+          <w:rFonts w:ascii="JetBrains Mono" w:hAnsi="JetBrains Mono"/>
+          <w:color w:val="A9B7C6"/>
+          <w:sz w:val="22"/>
+          <w:szCs w:val="22"/>
+          <w:lang w:val="en-US"/>
+        </w:rPr>
+        <w:t>}</w:t>
+      </w:r>
+      <w:r>
+        <w:rPr>
+          <w:rFonts w:ascii="JetBrains Mono" w:hAnsi="JetBrains Mono"/>
+          <w:color w:val="A9B7C6"/>
+          <w:sz w:val="22"/>
+          <w:szCs w:val="22"/>
+          <w:lang w:val="en-US"/>
+        </w:rPr>
+        <w:br/>
+        <w:t xml:space="preserve">            hash = hexString.toString()</w:t>
+      </w:r>
+      <w:r>
+        <w:rPr>
+          <w:rFonts w:ascii="JetBrains Mono" w:hAnsi="JetBrains Mono"/>
+          <w:color w:val="CC7832"/>
+          <w:sz w:val="22"/>
+          <w:szCs w:val="22"/>
+          <w:lang w:val="en-US"/>
+        </w:rPr>
+        <w:t>;</w:t>
+      </w:r>
+      <w:r>
+        <w:rPr>
+          <w:rFonts w:ascii="JetBrains Mono" w:hAnsi="JetBrains Mono"/>
+          <w:color w:val="CC7832"/>
+          <w:sz w:val="22"/>
+          <w:szCs w:val="22"/>
+          <w:lang w:val="en-US"/>
+        </w:rPr>
+        <w:br/>
       </w:r>
       <w:r>
         <w:rPr>
@@ -11791,6 +13235,68 @@
           <w:szCs w:val="22"/>
           <w:lang w:val="en-US"/>
         </w:rPr>
+        <w:t xml:space="preserve">} </w:t>
+      </w:r>
+      <w:r>
+        <w:rPr>
+          <w:rFonts w:ascii="JetBrains Mono" w:hAnsi="JetBrains Mono"/>
+          <w:color w:val="CC7832"/>
+          <w:sz w:val="22"/>
+          <w:szCs w:val="22"/>
+          <w:lang w:val="en-US"/>
+        </w:rPr>
+        <w:t xml:space="preserve">catch </w:t>
+      </w:r>
+      <w:r>
+        <w:rPr>
+          <w:rFonts w:ascii="JetBrains Mono" w:hAnsi="JetBrains Mono"/>
+          <w:color w:val="A9B7C6"/>
+          <w:sz w:val="22"/>
+          <w:szCs w:val="22"/>
+          <w:lang w:val="en-US"/>
+        </w:rPr>
+        <w:t>(NoSuchAlgorithmException e) {</w:t>
+      </w:r>
+      <w:r>
+        <w:rPr>
+          <w:rFonts w:ascii="JetBrains Mono" w:hAnsi="JetBrains Mono"/>
+          <w:color w:val="A9B7C6"/>
+          <w:sz w:val="22"/>
+          <w:szCs w:val="22"/>
+          <w:lang w:val="en-US"/>
+        </w:rPr>
+        <w:br/>
+        <w:t xml:space="preserve">            e.printStackTrace()</w:t>
+      </w:r>
+      <w:r>
+        <w:rPr>
+          <w:rFonts w:ascii="JetBrains Mono" w:hAnsi="JetBrains Mono"/>
+          <w:color w:val="CC7832"/>
+          <w:sz w:val="22"/>
+          <w:szCs w:val="22"/>
+          <w:lang w:val="en-US"/>
+        </w:rPr>
+        <w:t>;</w:t>
+      </w:r>
+      <w:r>
+        <w:rPr>
+          <w:rFonts w:ascii="JetBrains Mono" w:hAnsi="JetBrains Mono"/>
+          <w:color w:val="CC7832"/>
+          <w:sz w:val="22"/>
+          <w:szCs w:val="22"/>
+          <w:lang w:val="en-US"/>
+        </w:rPr>
+        <w:br/>
+        <w:t xml:space="preserve">        </w:t>
+      </w:r>
+      <w:r>
+        <w:rPr>
+          <w:rFonts w:ascii="JetBrains Mono" w:hAnsi="JetBrains Mono"/>
+          <w:color w:val="A9B7C6"/>
+          <w:sz w:val="22"/>
+          <w:szCs w:val="22"/>
+          <w:lang w:val="en-US"/>
+        </w:rPr>
         <w:t>}</w:t>
       </w:r>
       <w:r>
@@ -11812,7 +13318,27 @@
           <w:lang w:val="en-US"/>
         </w:rPr>
         <w:br/>
-        <w:t xml:space="preserve">        finish()</w:t>
+        <w:t xml:space="preserve">        </w:t>
+      </w:r>
+      <w:r>
+        <w:rPr>
+          <w:rFonts w:ascii="JetBrains Mono" w:hAnsi="JetBrains Mono"/>
+          <w:color w:val="CC7832"/>
+          <w:sz w:val="22"/>
+          <w:szCs w:val="22"/>
+          <w:lang w:val="en-US"/>
+        </w:rPr>
+        <w:t xml:space="preserve">return </w:t>
+      </w:r>
+      <w:r>
+        <w:rPr>
+          <w:rFonts w:ascii="JetBrains Mono" w:hAnsi="JetBrains Mono"/>
+          <w:color w:val="A9B7C6"/>
+          <w:sz w:val="22"/>
+          <w:szCs w:val="22"/>
+          <w:lang w:val="en-US"/>
+        </w:rPr>
+        <w:t>hash</w:t>
       </w:r>
       <w:r>
         <w:rPr>
@@ -11854,6 +13380,7 @@
           <w:lang w:val="en-US"/>
         </w:rPr>
         <w:br/>
+        <w:t>}</w:t>
       </w:r>
       <w:r>
         <w:rPr>
@@ -11864,984 +13391,53 @@
           <w:lang w:val="en-US"/>
         </w:rPr>
         <w:br/>
-        <w:t xml:space="preserve">    </w:t>
-      </w:r>
-      <w:r>
-        <w:rPr>
-          <w:rFonts w:ascii="JetBrains Mono" w:hAnsi="JetBrains Mono"/>
-          <w:color w:val="CC7832"/>
-          <w:sz w:val="22"/>
-          <w:szCs w:val="22"/>
-          <w:lang w:val="en-US"/>
-        </w:rPr>
-        <w:t xml:space="preserve">private </w:t>
-      </w:r>
-      <w:r>
-        <w:rPr>
-          <w:rFonts w:ascii="JetBrains Mono" w:hAnsi="JetBrains Mono"/>
-          <w:color w:val="A9B7C6"/>
-          <w:sz w:val="22"/>
-          <w:szCs w:val="22"/>
-          <w:lang w:val="en-US"/>
-        </w:rPr>
-        <w:t xml:space="preserve">String </w:t>
-      </w:r>
-      <w:r>
-        <w:rPr>
-          <w:rFonts w:ascii="JetBrains Mono" w:hAnsi="JetBrains Mono"/>
-          <w:color w:val="FFC66D"/>
-          <w:sz w:val="22"/>
-          <w:szCs w:val="22"/>
-          <w:lang w:val="en-US"/>
-        </w:rPr>
-        <w:t>calcHash</w:t>
-      </w:r>
-      <w:r>
-        <w:rPr>
-          <w:rFonts w:ascii="JetBrains Mono" w:hAnsi="JetBrains Mono"/>
-          <w:color w:val="A9B7C6"/>
-          <w:sz w:val="22"/>
-          <w:szCs w:val="22"/>
-          <w:lang w:val="en-US"/>
-        </w:rPr>
-        <w:t>(String filePath) {</w:t>
-      </w:r>
-      <w:r>
-        <w:rPr>
-          <w:rFonts w:ascii="JetBrains Mono" w:hAnsi="JetBrains Mono"/>
-          <w:color w:val="A9B7C6"/>
-          <w:sz w:val="22"/>
-          <w:szCs w:val="22"/>
-          <w:lang w:val="en-US"/>
-        </w:rPr>
-        <w:br/>
-        <w:t xml:space="preserve">        </w:t>
-      </w:r>
-      <w:r>
-        <w:rPr>
-          <w:rFonts w:ascii="JetBrains Mono" w:hAnsi="JetBrains Mono"/>
-          <w:color w:val="CC7832"/>
-          <w:sz w:val="22"/>
-          <w:szCs w:val="22"/>
-          <w:lang w:val="en-US"/>
-        </w:rPr>
-        <w:t xml:space="preserve">try </w:t>
-      </w:r>
-      <w:r>
-        <w:rPr>
-          <w:rFonts w:ascii="JetBrains Mono" w:hAnsi="JetBrains Mono"/>
-          <w:color w:val="A9B7C6"/>
-          <w:sz w:val="22"/>
-          <w:szCs w:val="22"/>
-          <w:lang w:val="en-US"/>
-        </w:rPr>
-        <w:t>{</w:t>
-      </w:r>
-      <w:r>
-        <w:rPr>
-          <w:rFonts w:ascii="JetBrains Mono" w:hAnsi="JetBrains Mono"/>
-          <w:color w:val="A9B7C6"/>
-          <w:sz w:val="22"/>
-          <w:szCs w:val="22"/>
-          <w:lang w:val="en-US"/>
-        </w:rPr>
-        <w:br/>
-        <w:t xml:space="preserve">            MessageDigest md = MessageDigest.</w:t>
-      </w:r>
-      <w:r>
-        <w:rPr>
-          <w:rFonts w:ascii="JetBrains Mono" w:hAnsi="JetBrains Mono"/>
-          <w:i/>
-          <w:color w:val="A9B7C6"/>
-          <w:sz w:val="22"/>
-          <w:szCs w:val="22"/>
-          <w:lang w:val="en-US"/>
-        </w:rPr>
-        <w:t>getInstance</w:t>
-      </w:r>
-      <w:r>
-        <w:rPr>
-          <w:rFonts w:ascii="JetBrains Mono" w:hAnsi="JetBrains Mono"/>
-          <w:color w:val="A9B7C6"/>
-          <w:sz w:val="22"/>
-          <w:szCs w:val="22"/>
-          <w:lang w:val="en-US"/>
-        </w:rPr>
-        <w:t>(</w:t>
-      </w:r>
-      <w:r>
-        <w:rPr>
-          <w:rFonts w:ascii="JetBrains Mono" w:hAnsi="JetBrains Mono"/>
-          <w:color w:val="6A8759"/>
-          <w:sz w:val="22"/>
-          <w:szCs w:val="22"/>
-          <w:lang w:val="en-US"/>
-        </w:rPr>
-        <w:t>"SHA-256"</w:t>
-      </w:r>
-      <w:r>
-        <w:rPr>
-          <w:rFonts w:ascii="JetBrains Mono" w:hAnsi="JetBrains Mono"/>
-          <w:color w:val="A9B7C6"/>
-          <w:sz w:val="22"/>
-          <w:szCs w:val="22"/>
-          <w:lang w:val="en-US"/>
-        </w:rPr>
-        <w:t>)</w:t>
-      </w:r>
-      <w:r>
-        <w:rPr>
-          <w:rFonts w:ascii="JetBrains Mono" w:hAnsi="JetBrains Mono"/>
-          <w:color w:val="CC7832"/>
-          <w:sz w:val="22"/>
-          <w:szCs w:val="22"/>
-          <w:lang w:val="en-US"/>
-        </w:rPr>
-        <w:t>;</w:t>
-      </w:r>
-      <w:r>
-        <w:rPr>
-          <w:rFonts w:ascii="JetBrains Mono" w:hAnsi="JetBrains Mono"/>
-          <w:color w:val="CC7832"/>
-          <w:sz w:val="22"/>
-          <w:szCs w:val="22"/>
-          <w:lang w:val="en-US"/>
-        </w:rPr>
-        <w:br/>
-        <w:t xml:space="preserve">            </w:t>
-      </w:r>
-      <w:r>
-        <w:rPr>
-          <w:rFonts w:ascii="JetBrains Mono" w:hAnsi="JetBrains Mono"/>
-          <w:color w:val="A9B7C6"/>
-          <w:sz w:val="22"/>
-          <w:szCs w:val="22"/>
-          <w:lang w:val="en-US"/>
-        </w:rPr>
-        <w:t xml:space="preserve">FileInputStream fileInputStream = </w:t>
-      </w:r>
-      <w:r>
-        <w:rPr>
-          <w:rFonts w:ascii="JetBrains Mono" w:hAnsi="JetBrains Mono"/>
-          <w:color w:val="CC7832"/>
-          <w:sz w:val="22"/>
-          <w:szCs w:val="22"/>
-          <w:lang w:val="en-US"/>
-        </w:rPr>
-        <w:t xml:space="preserve">new </w:t>
-      </w:r>
-      <w:r>
-        <w:rPr>
-          <w:rFonts w:ascii="JetBrains Mono" w:hAnsi="JetBrains Mono"/>
-          <w:color w:val="A9B7C6"/>
-          <w:sz w:val="22"/>
-          <w:szCs w:val="22"/>
-          <w:lang w:val="en-US"/>
-        </w:rPr>
-        <w:t>FileInputStream(filePath)</w:t>
-      </w:r>
-      <w:r>
-        <w:rPr>
-          <w:rFonts w:ascii="JetBrains Mono" w:hAnsi="JetBrains Mono"/>
-          <w:color w:val="CC7832"/>
-          <w:sz w:val="22"/>
-          <w:szCs w:val="22"/>
-          <w:lang w:val="en-US"/>
-        </w:rPr>
-        <w:t>;</w:t>
-      </w:r>
-      <w:r>
-        <w:rPr>
-          <w:rFonts w:ascii="JetBrains Mono" w:hAnsi="JetBrains Mono"/>
-          <w:color w:val="CC7832"/>
-          <w:sz w:val="22"/>
-          <w:szCs w:val="22"/>
-          <w:lang w:val="en-US"/>
-        </w:rPr>
-        <w:br/>
-        <w:t xml:space="preserve">            </w:t>
-      </w:r>
-      <w:r>
-        <w:rPr>
-          <w:rFonts w:ascii="JetBrains Mono" w:hAnsi="JetBrains Mono"/>
-          <w:color w:val="A9B7C6"/>
-          <w:sz w:val="22"/>
-          <w:szCs w:val="22"/>
-          <w:lang w:val="en-US"/>
-        </w:rPr>
-        <w:t xml:space="preserve">BufferedReader reader = </w:t>
-      </w:r>
-      <w:r>
-        <w:rPr>
-          <w:rFonts w:ascii="JetBrains Mono" w:hAnsi="JetBrains Mono"/>
-          <w:color w:val="CC7832"/>
-          <w:sz w:val="22"/>
-          <w:szCs w:val="22"/>
-          <w:lang w:val="en-US"/>
-        </w:rPr>
-        <w:t xml:space="preserve">new </w:t>
-      </w:r>
-      <w:r>
-        <w:rPr>
-          <w:rFonts w:ascii="JetBrains Mono" w:hAnsi="JetBrains Mono"/>
-          <w:color w:val="A9B7C6"/>
-          <w:sz w:val="22"/>
-          <w:szCs w:val="22"/>
-          <w:lang w:val="en-US"/>
-        </w:rPr>
-        <w:t>BufferedReader(</w:t>
-      </w:r>
-      <w:r>
-        <w:rPr>
-          <w:rFonts w:ascii="JetBrains Mono" w:hAnsi="JetBrains Mono"/>
-          <w:color w:val="CC7832"/>
-          <w:sz w:val="22"/>
-          <w:szCs w:val="22"/>
-          <w:lang w:val="en-US"/>
-        </w:rPr>
-        <w:t xml:space="preserve">new </w:t>
-      </w:r>
-      <w:r>
-        <w:rPr>
-          <w:rFonts w:ascii="JetBrains Mono" w:hAnsi="JetBrains Mono"/>
-          <w:color w:val="A9B7C6"/>
-          <w:sz w:val="22"/>
-          <w:szCs w:val="22"/>
-          <w:lang w:val="en-US"/>
-        </w:rPr>
-        <w:t>InputStreamReader(fileInputStream))</w:t>
-      </w:r>
-      <w:r>
-        <w:rPr>
-          <w:rFonts w:ascii="JetBrains Mono" w:hAnsi="JetBrains Mono"/>
-          <w:color w:val="CC7832"/>
-          <w:sz w:val="22"/>
-          <w:szCs w:val="22"/>
-          <w:lang w:val="en-US"/>
-        </w:rPr>
-        <w:t>;</w:t>
-      </w:r>
-      <w:r>
-        <w:rPr>
-          <w:rFonts w:ascii="JetBrains Mono" w:hAnsi="JetBrains Mono"/>
-          <w:color w:val="CC7832"/>
-          <w:sz w:val="22"/>
-          <w:szCs w:val="22"/>
-          <w:lang w:val="en-US"/>
-        </w:rPr>
-        <w:br/>
-        <w:t xml:space="preserve">            </w:t>
-      </w:r>
-      <w:r>
-        <w:rPr>
-          <w:rFonts w:ascii="JetBrains Mono" w:hAnsi="JetBrains Mono"/>
-          <w:color w:val="A9B7C6"/>
-          <w:sz w:val="22"/>
-          <w:szCs w:val="22"/>
-          <w:lang w:val="en-US"/>
-        </w:rPr>
-        <w:t>String line</w:t>
-      </w:r>
-      <w:r>
-        <w:rPr>
-          <w:rFonts w:ascii="JetBrains Mono" w:hAnsi="JetBrains Mono"/>
-          <w:color w:val="CC7832"/>
-          <w:sz w:val="22"/>
-          <w:szCs w:val="22"/>
-          <w:lang w:val="en-US"/>
-        </w:rPr>
-        <w:t>;</w:t>
-      </w:r>
-      <w:r>
-        <w:rPr>
-          <w:rFonts w:ascii="JetBrains Mono" w:hAnsi="JetBrains Mono"/>
-          <w:color w:val="CC7832"/>
-          <w:sz w:val="22"/>
-          <w:szCs w:val="22"/>
-          <w:lang w:val="en-US"/>
-        </w:rPr>
-        <w:br/>
-      </w:r>
-      <w:r>
-        <w:rPr>
-          <w:rFonts w:ascii="JetBrains Mono" w:hAnsi="JetBrains Mono"/>
-          <w:color w:val="CC7832"/>
+      </w:r>
+    </w:p>
+    <w:p>
+      <w:pPr>
+        <w:pStyle w:val="Standard"/>
+        <w:rPr>
+          <w:sz w:val="22"/>
+          <w:szCs w:val="22"/>
+          <w:lang w:val="en-US"/>
+        </w:rPr>
+      </w:pPr>
+    </w:p>
+    <w:p>
+      <w:pPr>
+        <w:rPr>
+          <w:rFonts w:eastAsia="Noto Serif CJK SC" w:cstheme="minorHAnsi"/>
+          <w:kern w:val="3"/>
+          <w:lang w:val="en-US" w:eastAsia="zh-CN" w:bidi="hi-IN"/>
+          <w14:ligatures w14:val="none"/>
+        </w:rPr>
+      </w:pPr>
+      <w:r>
+        <w:rPr>
+          <w:rFonts w:cstheme="minorHAnsi"/>
+          <w:lang w:val="en-US"/>
+        </w:rPr>
+        <w:br w:type="page"/>
+      </w:r>
+    </w:p>
+    <w:p>
+      <w:pPr>
+        <w:pStyle w:val="Standard"/>
+        <w:rPr>
+          <w:rFonts w:asciiTheme="minorHAnsi" w:hAnsiTheme="minorHAnsi" w:cstheme="minorHAnsi"/>
+          <w:sz w:val="22"/>
+          <w:szCs w:val="22"/>
+          <w:lang w:val="en-US"/>
+        </w:rPr>
+      </w:pPr>
+      <w:r>
+        <w:rPr>
+          <w:rFonts w:asciiTheme="minorHAnsi" w:hAnsiTheme="minorHAnsi" w:cstheme="minorHAnsi"/>
           <w:sz w:val="22"/>
           <w:szCs w:val="22"/>
           <w:lang w:val="en-US"/>
         </w:rPr>
         <w:lastRenderedPageBreak/>
-        <w:br/>
-        <w:t xml:space="preserve">            while </w:t>
-      </w:r>
-      <w:r>
-        <w:rPr>
-          <w:rFonts w:ascii="JetBrains Mono" w:hAnsi="JetBrains Mono"/>
-          <w:color w:val="A9B7C6"/>
-          <w:sz w:val="22"/>
-          <w:szCs w:val="22"/>
-          <w:lang w:val="en-US"/>
-        </w:rPr>
-        <w:t xml:space="preserve">((line = reader.readLine()) != </w:t>
-      </w:r>
-      <w:r>
-        <w:rPr>
-          <w:rFonts w:ascii="JetBrains Mono" w:hAnsi="JetBrains Mono"/>
-          <w:color w:val="CC7832"/>
-          <w:sz w:val="22"/>
-          <w:szCs w:val="22"/>
-          <w:lang w:val="en-US"/>
-        </w:rPr>
-        <w:t>null</w:t>
-      </w:r>
-      <w:r>
-        <w:rPr>
-          <w:rFonts w:ascii="JetBrains Mono" w:hAnsi="JetBrains Mono"/>
-          <w:color w:val="A9B7C6"/>
-          <w:sz w:val="22"/>
-          <w:szCs w:val="22"/>
-          <w:lang w:val="en-US"/>
-        </w:rPr>
-        <w:t>) {</w:t>
-      </w:r>
-      <w:r>
-        <w:rPr>
-          <w:rFonts w:ascii="JetBrains Mono" w:hAnsi="JetBrains Mono"/>
-          <w:color w:val="A9B7C6"/>
-          <w:sz w:val="22"/>
-          <w:szCs w:val="22"/>
-          <w:lang w:val="en-US"/>
-        </w:rPr>
-        <w:br/>
-        <w:t xml:space="preserve">                md.update(line.getBytes())</w:t>
-      </w:r>
-      <w:r>
-        <w:rPr>
-          <w:rFonts w:ascii="JetBrains Mono" w:hAnsi="JetBrains Mono"/>
-          <w:color w:val="CC7832"/>
-          <w:sz w:val="22"/>
-          <w:szCs w:val="22"/>
-          <w:lang w:val="en-US"/>
-        </w:rPr>
-        <w:t>;</w:t>
-      </w:r>
-      <w:r>
-        <w:rPr>
-          <w:rFonts w:ascii="JetBrains Mono" w:hAnsi="JetBrains Mono"/>
-          <w:color w:val="CC7832"/>
-          <w:sz w:val="22"/>
-          <w:szCs w:val="22"/>
-          <w:lang w:val="en-US"/>
-        </w:rPr>
-        <w:br/>
-        <w:t xml:space="preserve">            </w:t>
-      </w:r>
-      <w:r>
-        <w:rPr>
-          <w:rFonts w:ascii="JetBrains Mono" w:hAnsi="JetBrains Mono"/>
-          <w:color w:val="A9B7C6"/>
-          <w:sz w:val="22"/>
-          <w:szCs w:val="22"/>
-          <w:lang w:val="en-US"/>
-        </w:rPr>
-        <w:t>}</w:t>
-      </w:r>
-      <w:r>
-        <w:rPr>
-          <w:rFonts w:ascii="JetBrains Mono" w:hAnsi="JetBrains Mono"/>
-          <w:color w:val="A9B7C6"/>
-          <w:sz w:val="22"/>
-          <w:szCs w:val="22"/>
-          <w:lang w:val="en-US"/>
-        </w:rPr>
-        <w:br/>
-      </w:r>
-      <w:r>
-        <w:rPr>
-          <w:rFonts w:ascii="JetBrains Mono" w:hAnsi="JetBrains Mono"/>
-          <w:color w:val="A9B7C6"/>
-          <w:sz w:val="22"/>
-          <w:szCs w:val="22"/>
-          <w:lang w:val="en-US"/>
-        </w:rPr>
-        <w:br/>
-        <w:t xml:space="preserve">            </w:t>
-      </w:r>
-      <w:r>
-        <w:rPr>
-          <w:rFonts w:ascii="JetBrains Mono" w:hAnsi="JetBrains Mono"/>
-          <w:color w:val="CC7832"/>
-          <w:sz w:val="22"/>
-          <w:szCs w:val="22"/>
-          <w:lang w:val="en-US"/>
-        </w:rPr>
-        <w:t>byte</w:t>
-      </w:r>
-      <w:r>
-        <w:rPr>
-          <w:rFonts w:ascii="JetBrains Mono" w:hAnsi="JetBrains Mono"/>
-          <w:color w:val="A9B7C6"/>
-          <w:sz w:val="22"/>
-          <w:szCs w:val="22"/>
-          <w:lang w:val="en-US"/>
-        </w:rPr>
-        <w:t>[] digest = md.digest()</w:t>
-      </w:r>
-      <w:r>
-        <w:rPr>
-          <w:rFonts w:ascii="JetBrains Mono" w:hAnsi="JetBrains Mono"/>
-          <w:color w:val="CC7832"/>
-          <w:sz w:val="22"/>
-          <w:szCs w:val="22"/>
-          <w:lang w:val="en-US"/>
-        </w:rPr>
-        <w:t>;</w:t>
-      </w:r>
-      <w:r>
-        <w:rPr>
-          <w:rFonts w:ascii="JetBrains Mono" w:hAnsi="JetBrains Mono"/>
-          <w:color w:val="CC7832"/>
-          <w:sz w:val="22"/>
-          <w:szCs w:val="22"/>
-          <w:lang w:val="en-US"/>
-        </w:rPr>
-        <w:br/>
-      </w:r>
-      <w:r>
-        <w:rPr>
-          <w:rFonts w:ascii="JetBrains Mono" w:hAnsi="JetBrains Mono"/>
-          <w:color w:val="CC7832"/>
-          <w:sz w:val="22"/>
-          <w:szCs w:val="22"/>
-          <w:lang w:val="en-US"/>
-        </w:rPr>
-        <w:br/>
-        <w:t xml:space="preserve">            </w:t>
-      </w:r>
-      <w:r>
-        <w:rPr>
-          <w:rFonts w:ascii="JetBrains Mono" w:hAnsi="JetBrains Mono"/>
-          <w:color w:val="808080"/>
-          <w:sz w:val="22"/>
-          <w:szCs w:val="22"/>
-          <w:lang w:val="en-US"/>
-        </w:rPr>
-        <w:t>// Conversion to hex</w:t>
-      </w:r>
-      <w:r>
-        <w:rPr>
-          <w:rFonts w:ascii="JetBrains Mono" w:hAnsi="JetBrains Mono"/>
-          <w:color w:val="808080"/>
-          <w:sz w:val="22"/>
-          <w:szCs w:val="22"/>
-          <w:lang w:val="en-US"/>
-        </w:rPr>
-        <w:br/>
-        <w:t xml:space="preserve">            </w:t>
-      </w:r>
-      <w:r>
-        <w:rPr>
-          <w:rFonts w:ascii="JetBrains Mono" w:hAnsi="JetBrains Mono"/>
-          <w:color w:val="A9B7C6"/>
-          <w:sz w:val="22"/>
-          <w:szCs w:val="22"/>
-          <w:lang w:val="en-US"/>
-        </w:rPr>
-        <w:t xml:space="preserve">StringBuilder hexString = </w:t>
-      </w:r>
-      <w:r>
-        <w:rPr>
-          <w:rFonts w:ascii="JetBrains Mono" w:hAnsi="JetBrains Mono"/>
-          <w:color w:val="CC7832"/>
-          <w:sz w:val="22"/>
-          <w:szCs w:val="22"/>
-          <w:lang w:val="en-US"/>
-        </w:rPr>
-        <w:t xml:space="preserve">new </w:t>
-      </w:r>
-      <w:r>
-        <w:rPr>
-          <w:rFonts w:ascii="JetBrains Mono" w:hAnsi="JetBrains Mono"/>
-          <w:color w:val="A9B7C6"/>
-          <w:sz w:val="22"/>
-          <w:szCs w:val="22"/>
-          <w:lang w:val="en-US"/>
-        </w:rPr>
-        <w:t>StringBuilder()</w:t>
-      </w:r>
-      <w:r>
-        <w:rPr>
-          <w:rFonts w:ascii="JetBrains Mono" w:hAnsi="JetBrains Mono"/>
-          <w:color w:val="CC7832"/>
-          <w:sz w:val="22"/>
-          <w:szCs w:val="22"/>
-          <w:lang w:val="en-US"/>
-        </w:rPr>
-        <w:t>;</w:t>
-      </w:r>
-      <w:r>
-        <w:rPr>
-          <w:rFonts w:ascii="JetBrains Mono" w:hAnsi="JetBrains Mono"/>
-          <w:color w:val="CC7832"/>
-          <w:sz w:val="22"/>
-          <w:szCs w:val="22"/>
-          <w:lang w:val="en-US"/>
-        </w:rPr>
-        <w:br/>
-        <w:t xml:space="preserve">            for </w:t>
-      </w:r>
-      <w:r>
-        <w:rPr>
-          <w:rFonts w:ascii="JetBrains Mono" w:hAnsi="JetBrains Mono"/>
-          <w:color w:val="A9B7C6"/>
-          <w:sz w:val="22"/>
-          <w:szCs w:val="22"/>
-          <w:lang w:val="en-US"/>
-        </w:rPr>
-        <w:t>(</w:t>
-      </w:r>
-      <w:r>
-        <w:rPr>
-          <w:rFonts w:ascii="JetBrains Mono" w:hAnsi="JetBrains Mono"/>
-          <w:color w:val="CC7832"/>
-          <w:sz w:val="22"/>
-          <w:szCs w:val="22"/>
-          <w:lang w:val="en-US"/>
-        </w:rPr>
-        <w:t xml:space="preserve">byte </w:t>
-      </w:r>
-      <w:r>
-        <w:rPr>
-          <w:rFonts w:ascii="JetBrains Mono" w:hAnsi="JetBrains Mono"/>
-          <w:color w:val="A9B7C6"/>
-          <w:sz w:val="22"/>
-          <w:szCs w:val="22"/>
-          <w:lang w:val="en-US"/>
-        </w:rPr>
-        <w:t>b : digest) {</w:t>
-      </w:r>
-      <w:r>
-        <w:rPr>
-          <w:rFonts w:ascii="JetBrains Mono" w:hAnsi="JetBrains Mono"/>
-          <w:color w:val="A9B7C6"/>
-          <w:sz w:val="22"/>
-          <w:szCs w:val="22"/>
-          <w:lang w:val="en-US"/>
-        </w:rPr>
-        <w:br/>
-        <w:t xml:space="preserve">                String hex = Integer.</w:t>
-      </w:r>
-      <w:r>
-        <w:rPr>
-          <w:rFonts w:ascii="JetBrains Mono" w:hAnsi="JetBrains Mono"/>
-          <w:i/>
-          <w:color w:val="A9B7C6"/>
-          <w:sz w:val="22"/>
-          <w:szCs w:val="22"/>
-          <w:lang w:val="en-US"/>
-        </w:rPr>
-        <w:t>toHexString</w:t>
-      </w:r>
-      <w:r>
-        <w:rPr>
-          <w:rFonts w:ascii="JetBrains Mono" w:hAnsi="JetBrains Mono"/>
-          <w:color w:val="A9B7C6"/>
-          <w:sz w:val="22"/>
-          <w:szCs w:val="22"/>
-          <w:lang w:val="en-US"/>
-        </w:rPr>
-        <w:t>(</w:t>
-      </w:r>
-      <w:r>
-        <w:rPr>
-          <w:rFonts w:ascii="JetBrains Mono" w:hAnsi="JetBrains Mono"/>
-          <w:color w:val="6897BB"/>
-          <w:sz w:val="22"/>
-          <w:szCs w:val="22"/>
-          <w:lang w:val="en-US"/>
-        </w:rPr>
-        <w:t xml:space="preserve">0xFF </w:t>
-      </w:r>
-      <w:r>
-        <w:rPr>
-          <w:rFonts w:ascii="JetBrains Mono" w:hAnsi="JetBrains Mono"/>
-          <w:color w:val="A9B7C6"/>
-          <w:sz w:val="22"/>
-          <w:szCs w:val="22"/>
-          <w:lang w:val="en-US"/>
-        </w:rPr>
-        <w:t>&amp; b)</w:t>
-      </w:r>
-      <w:r>
-        <w:rPr>
-          <w:rFonts w:ascii="JetBrains Mono" w:hAnsi="JetBrains Mono"/>
-          <w:color w:val="CC7832"/>
-          <w:sz w:val="22"/>
-          <w:szCs w:val="22"/>
-          <w:lang w:val="en-US"/>
-        </w:rPr>
-        <w:t>;</w:t>
-      </w:r>
-      <w:r>
-        <w:rPr>
-          <w:rFonts w:ascii="JetBrains Mono" w:hAnsi="JetBrains Mono"/>
-          <w:color w:val="CC7832"/>
-          <w:sz w:val="22"/>
-          <w:szCs w:val="22"/>
-          <w:lang w:val="en-US"/>
-        </w:rPr>
-        <w:br/>
-        <w:t xml:space="preserve">                if </w:t>
-      </w:r>
-      <w:r>
-        <w:rPr>
-          <w:rFonts w:ascii="JetBrains Mono" w:hAnsi="JetBrains Mono"/>
-          <w:color w:val="A9B7C6"/>
-          <w:sz w:val="22"/>
-          <w:szCs w:val="22"/>
-          <w:lang w:val="en-US"/>
-        </w:rPr>
-        <w:t xml:space="preserve">(hex.length() == </w:t>
-      </w:r>
-      <w:r>
-        <w:rPr>
-          <w:rFonts w:ascii="JetBrains Mono" w:hAnsi="JetBrains Mono"/>
-          <w:color w:val="6897BB"/>
-          <w:sz w:val="22"/>
-          <w:szCs w:val="22"/>
-          <w:lang w:val="en-US"/>
-        </w:rPr>
-        <w:t>1</w:t>
-      </w:r>
-      <w:r>
-        <w:rPr>
-          <w:rFonts w:ascii="JetBrains Mono" w:hAnsi="JetBrains Mono"/>
-          <w:color w:val="A9B7C6"/>
-          <w:sz w:val="22"/>
-          <w:szCs w:val="22"/>
-          <w:lang w:val="en-US"/>
-        </w:rPr>
-        <w:t>) {</w:t>
-      </w:r>
-      <w:r>
-        <w:rPr>
-          <w:rFonts w:ascii="JetBrains Mono" w:hAnsi="JetBrains Mono"/>
-          <w:color w:val="A9B7C6"/>
-          <w:sz w:val="22"/>
-          <w:szCs w:val="22"/>
-          <w:lang w:val="en-US"/>
-        </w:rPr>
-        <w:br/>
-        <w:t xml:space="preserve">                    hexString.append(</w:t>
-      </w:r>
-      <w:r>
-        <w:rPr>
-          <w:rFonts w:ascii="JetBrains Mono" w:hAnsi="JetBrains Mono"/>
-          <w:color w:val="6A8759"/>
-          <w:sz w:val="22"/>
-          <w:szCs w:val="22"/>
-          <w:lang w:val="en-US"/>
-        </w:rPr>
-        <w:t>'0'</w:t>
-      </w:r>
-      <w:r>
-        <w:rPr>
-          <w:rFonts w:ascii="JetBrains Mono" w:hAnsi="JetBrains Mono"/>
-          <w:color w:val="A9B7C6"/>
-          <w:sz w:val="22"/>
-          <w:szCs w:val="22"/>
-          <w:lang w:val="en-US"/>
-        </w:rPr>
-        <w:t>)</w:t>
-      </w:r>
-      <w:r>
-        <w:rPr>
-          <w:rFonts w:ascii="JetBrains Mono" w:hAnsi="JetBrains Mono"/>
-          <w:color w:val="CC7832"/>
-          <w:sz w:val="22"/>
-          <w:szCs w:val="22"/>
-          <w:lang w:val="en-US"/>
-        </w:rPr>
-        <w:t>;</w:t>
-      </w:r>
-      <w:r>
-        <w:rPr>
-          <w:rFonts w:ascii="JetBrains Mono" w:hAnsi="JetBrains Mono"/>
-          <w:color w:val="CC7832"/>
-          <w:sz w:val="22"/>
-          <w:szCs w:val="22"/>
-          <w:lang w:val="en-US"/>
-        </w:rPr>
-        <w:br/>
-        <w:t xml:space="preserve">                </w:t>
-      </w:r>
-      <w:r>
-        <w:rPr>
-          <w:rFonts w:ascii="JetBrains Mono" w:hAnsi="JetBrains Mono"/>
-          <w:color w:val="A9B7C6"/>
-          <w:sz w:val="22"/>
-          <w:szCs w:val="22"/>
-          <w:lang w:val="en-US"/>
-        </w:rPr>
-        <w:t>}</w:t>
-      </w:r>
-      <w:r>
-        <w:rPr>
-          <w:rFonts w:ascii="JetBrains Mono" w:hAnsi="JetBrains Mono"/>
-          <w:color w:val="A9B7C6"/>
-          <w:sz w:val="22"/>
-          <w:szCs w:val="22"/>
-          <w:lang w:val="en-US"/>
-        </w:rPr>
-        <w:br/>
-        <w:t xml:space="preserve">                hexString.append(hex)</w:t>
-      </w:r>
-      <w:r>
-        <w:rPr>
-          <w:rFonts w:ascii="JetBrains Mono" w:hAnsi="JetBrains Mono"/>
-          <w:color w:val="CC7832"/>
-          <w:sz w:val="22"/>
-          <w:szCs w:val="22"/>
-          <w:lang w:val="en-US"/>
-        </w:rPr>
-        <w:t>;</w:t>
-      </w:r>
-      <w:r>
-        <w:rPr>
-          <w:rFonts w:ascii="JetBrains Mono" w:hAnsi="JetBrains Mono"/>
-          <w:color w:val="CC7832"/>
-          <w:sz w:val="22"/>
-          <w:szCs w:val="22"/>
-          <w:lang w:val="en-US"/>
-        </w:rPr>
-        <w:br/>
-        <w:t xml:space="preserve">            </w:t>
-      </w:r>
-      <w:r>
-        <w:rPr>
-          <w:rFonts w:ascii="JetBrains Mono" w:hAnsi="JetBrains Mono"/>
-          <w:color w:val="A9B7C6"/>
-          <w:sz w:val="22"/>
-          <w:szCs w:val="22"/>
-          <w:lang w:val="en-US"/>
-        </w:rPr>
-        <w:t>}</w:t>
-      </w:r>
-      <w:r>
-        <w:rPr>
-          <w:rFonts w:ascii="JetBrains Mono" w:hAnsi="JetBrains Mono"/>
-          <w:color w:val="A9B7C6"/>
-          <w:sz w:val="22"/>
-          <w:szCs w:val="22"/>
-          <w:lang w:val="en-US"/>
-        </w:rPr>
-        <w:br/>
-      </w:r>
-      <w:r>
-        <w:rPr>
-          <w:rFonts w:ascii="JetBrains Mono" w:hAnsi="JetBrains Mono"/>
-          <w:color w:val="A9B7C6"/>
-          <w:sz w:val="22"/>
-          <w:szCs w:val="22"/>
-          <w:lang w:val="en-US"/>
-        </w:rPr>
-        <w:br/>
-        <w:t xml:space="preserve">            </w:t>
-      </w:r>
-      <w:r>
-        <w:rPr>
-          <w:rFonts w:ascii="JetBrains Mono" w:hAnsi="JetBrains Mono"/>
-          <w:color w:val="CC7832"/>
-          <w:sz w:val="22"/>
-          <w:szCs w:val="22"/>
-          <w:lang w:val="en-US"/>
-        </w:rPr>
-        <w:t xml:space="preserve">return </w:t>
-      </w:r>
-      <w:r>
-        <w:rPr>
-          <w:rFonts w:ascii="JetBrains Mono" w:hAnsi="JetBrains Mono"/>
-          <w:color w:val="A9B7C6"/>
-          <w:sz w:val="22"/>
-          <w:szCs w:val="22"/>
-          <w:lang w:val="en-US"/>
-        </w:rPr>
-        <w:t>hexString.toString()</w:t>
-      </w:r>
-      <w:r>
-        <w:rPr>
-          <w:rFonts w:ascii="JetBrains Mono" w:hAnsi="JetBrains Mono"/>
-          <w:color w:val="CC7832"/>
-          <w:sz w:val="22"/>
-          <w:szCs w:val="22"/>
-          <w:lang w:val="en-US"/>
-        </w:rPr>
-        <w:t>;</w:t>
-      </w:r>
-      <w:r>
-        <w:rPr>
-          <w:rFonts w:ascii="JetBrains Mono" w:hAnsi="JetBrains Mono"/>
-          <w:color w:val="CC7832"/>
-          <w:sz w:val="22"/>
-          <w:szCs w:val="22"/>
-          <w:lang w:val="en-US"/>
-        </w:rPr>
-        <w:br/>
-        <w:t xml:space="preserve">        </w:t>
-      </w:r>
-      <w:r>
-        <w:rPr>
-          <w:rFonts w:ascii="JetBrains Mono" w:hAnsi="JetBrains Mono"/>
-          <w:color w:val="A9B7C6"/>
-          <w:sz w:val="22"/>
-          <w:szCs w:val="22"/>
-          <w:lang w:val="en-US"/>
-        </w:rPr>
-        <w:t xml:space="preserve">} </w:t>
-      </w:r>
-      <w:r>
-        <w:rPr>
-          <w:rFonts w:ascii="JetBrains Mono" w:hAnsi="JetBrains Mono"/>
-          <w:color w:val="CC7832"/>
-          <w:sz w:val="22"/>
-          <w:szCs w:val="22"/>
-          <w:lang w:val="en-US"/>
-        </w:rPr>
-        <w:t xml:space="preserve">catch </w:t>
-      </w:r>
-      <w:r>
-        <w:rPr>
-          <w:rFonts w:ascii="JetBrains Mono" w:hAnsi="JetBrains Mono"/>
-          <w:color w:val="A9B7C6"/>
-          <w:sz w:val="22"/>
-          <w:szCs w:val="22"/>
-          <w:lang w:val="en-US"/>
-        </w:rPr>
-        <w:t>(IOException | NoSuchAlgorithmException e) {</w:t>
-      </w:r>
-      <w:r>
-        <w:rPr>
-          <w:rFonts w:ascii="JetBrains Mono" w:hAnsi="JetBrains Mono"/>
-          <w:color w:val="A9B7C6"/>
-          <w:sz w:val="22"/>
-          <w:szCs w:val="22"/>
-          <w:lang w:val="en-US"/>
-        </w:rPr>
-        <w:br/>
-        <w:t xml:space="preserve">            e.printStackTrace()</w:t>
-      </w:r>
-      <w:r>
-        <w:rPr>
-          <w:rFonts w:ascii="JetBrains Mono" w:hAnsi="JetBrains Mono"/>
-          <w:color w:val="CC7832"/>
-          <w:sz w:val="22"/>
-          <w:szCs w:val="22"/>
-          <w:lang w:val="en-US"/>
-        </w:rPr>
-        <w:t>;</w:t>
-      </w:r>
-      <w:r>
-        <w:rPr>
-          <w:rFonts w:ascii="JetBrains Mono" w:hAnsi="JetBrains Mono"/>
-          <w:color w:val="CC7832"/>
-          <w:sz w:val="22"/>
-          <w:szCs w:val="22"/>
-          <w:lang w:val="en-US"/>
-        </w:rPr>
-        <w:br/>
-        <w:t xml:space="preserve">        </w:t>
-      </w:r>
-      <w:r>
-        <w:rPr>
-          <w:rFonts w:ascii="JetBrains Mono" w:hAnsi="JetBrains Mono"/>
-          <w:color w:val="A9B7C6"/>
-          <w:sz w:val="22"/>
-          <w:szCs w:val="22"/>
-          <w:lang w:val="en-US"/>
-        </w:rPr>
-        <w:t>}</w:t>
-      </w:r>
-      <w:r>
-        <w:rPr>
-          <w:rFonts w:ascii="JetBrains Mono" w:hAnsi="JetBrains Mono"/>
-          <w:color w:val="A9B7C6"/>
-          <w:sz w:val="22"/>
-          <w:szCs w:val="22"/>
-          <w:lang w:val="en-US"/>
-        </w:rPr>
-        <w:br/>
-        <w:t xml:space="preserve">        </w:t>
-      </w:r>
-      <w:r>
-        <w:rPr>
-          <w:rFonts w:ascii="JetBrains Mono" w:hAnsi="JetBrains Mono"/>
-          <w:color w:val="CC7832"/>
-          <w:sz w:val="22"/>
-          <w:szCs w:val="22"/>
-          <w:lang w:val="en-US"/>
-        </w:rPr>
-        <w:t>return null;</w:t>
-      </w:r>
-      <w:r>
-        <w:rPr>
-          <w:rFonts w:ascii="JetBrains Mono" w:hAnsi="JetBrains Mono"/>
-          <w:color w:val="CC7832"/>
-          <w:sz w:val="22"/>
-          <w:szCs w:val="22"/>
-          <w:lang w:val="en-US"/>
-        </w:rPr>
-        <w:br/>
-        <w:t xml:space="preserve">    </w:t>
-      </w:r>
-      <w:r>
-        <w:rPr>
-          <w:rFonts w:ascii="JetBrains Mono" w:hAnsi="JetBrains Mono"/>
-          <w:color w:val="A9B7C6"/>
-          <w:sz w:val="22"/>
-          <w:szCs w:val="22"/>
-          <w:lang w:val="en-US"/>
-        </w:rPr>
-        <w:t>}</w:t>
-      </w:r>
-      <w:r>
-        <w:rPr>
-          <w:rFonts w:ascii="JetBrains Mono" w:hAnsi="JetBrains Mono"/>
-          <w:color w:val="A9B7C6"/>
-          <w:sz w:val="22"/>
-          <w:szCs w:val="22"/>
-          <w:lang w:val="en-US"/>
-        </w:rPr>
-        <w:br/>
-        <w:t>}</w:t>
-      </w:r>
-    </w:p>
-    <w:p>
-      <w:pPr>
-        <w:pStyle w:val="Standard"/>
-        <w:rPr>
-          <w:sz w:val="22"/>
-          <w:szCs w:val="22"/>
-          <w:lang w:val="en-US"/>
-        </w:rPr>
-      </w:pPr>
-    </w:p>
-    <w:p>
-      <w:pPr>
-        <w:pStyle w:val="Standard"/>
-        <w:rPr>
-          <w:rFonts w:asciiTheme="minorHAnsi" w:hAnsiTheme="minorHAnsi" w:cstheme="minorHAnsi"/>
-          <w:sz w:val="22"/>
-          <w:szCs w:val="22"/>
-          <w:lang w:val="en-US"/>
-        </w:rPr>
-      </w:pPr>
-      <w:r>
-        <w:rPr>
-          <w:rFonts w:asciiTheme="minorHAnsi" w:hAnsiTheme="minorHAnsi" w:cstheme="minorHAnsi"/>
-          <w:sz w:val="22"/>
-          <w:szCs w:val="22"/>
-          <w:lang w:val="en-US"/>
-        </w:rPr>
         <w:t>We then build the project creating the APK; all you need to do is:</w:t>
       </w:r>
     </w:p>
@@ -12850,7 +13446,7 @@
         <w:pStyle w:val="Standard"/>
         <w:numPr>
           <w:ilvl w:val="0"/>
-          <w:numId w:val="24"/>
+          <w:numId w:val="26"/>
         </w:numPr>
         <w:rPr>
           <w:rFonts w:asciiTheme="minorHAnsi" w:hAnsiTheme="minorHAnsi" w:cstheme="minorHAnsi"/>
@@ -12874,7 +13470,7 @@
         <w:pStyle w:val="Standard"/>
         <w:numPr>
           <w:ilvl w:val="0"/>
-          <w:numId w:val="24"/>
+          <w:numId w:val="26"/>
         </w:numPr>
         <w:rPr>
           <w:rFonts w:asciiTheme="minorHAnsi" w:hAnsiTheme="minorHAnsi" w:cstheme="minorHAnsi"/>
@@ -12898,7 +13494,7 @@
         <w:pStyle w:val="Standard"/>
         <w:numPr>
           <w:ilvl w:val="0"/>
-          <w:numId w:val="24"/>
+          <w:numId w:val="26"/>
         </w:numPr>
         <w:rPr>
           <w:rFonts w:asciiTheme="minorHAnsi" w:hAnsiTheme="minorHAnsi" w:cstheme="minorHAnsi"/>
@@ -12933,7 +13529,7 @@
         <w:pStyle w:val="Standard"/>
         <w:numPr>
           <w:ilvl w:val="0"/>
-          <w:numId w:val="24"/>
+          <w:numId w:val="26"/>
         </w:numPr>
         <w:rPr>
           <w:rFonts w:asciiTheme="minorHAnsi" w:hAnsiTheme="minorHAnsi" w:cstheme="minorHAnsi"/>
@@ -13000,12 +13596,9 @@
           <w:szCs w:val="22"/>
           <w:lang w:val="en-US"/>
         </w:rPr>
-        <w:t>At execution time, this syntax is needed:</w:t>
-      </w:r>
-    </w:p>
-    <w:p>
-      <w:pPr>
-        <w:pStyle w:val="Standard"/>
+        <w:t xml:space="preserve">Inside </w:t>
+      </w:r>
+      <w:r>
         <w:rPr>
           <w:rFonts w:asciiTheme="minorHAnsi" w:hAnsiTheme="minorHAnsi" w:cstheme="minorHAnsi"/>
           <w:i/>
@@ -13014,8 +13607,21 @@
           <w:szCs w:val="22"/>
           <w:lang w:val="en-US"/>
         </w:rPr>
-      </w:pPr>
-      <w:r>
+        <w:t>logcat</w:t>
+      </w:r>
+      <w:r>
+        <w:rPr>
+          <w:rFonts w:asciiTheme="minorHAnsi" w:hAnsiTheme="minorHAnsi" w:cstheme="minorHAnsi"/>
+          <w:sz w:val="22"/>
+          <w:szCs w:val="22"/>
+          <w:lang w:val="en-US"/>
+        </w:rPr>
+        <w:t xml:space="preserve"> command, you can see if the execution was correct or not; if empty, you see this:</w:t>
+      </w:r>
+    </w:p>
+    <w:p>
+      <w:pPr>
+        <w:pStyle w:val="Standard"/>
         <w:rPr>
           <w:rFonts w:asciiTheme="minorHAnsi" w:hAnsiTheme="minorHAnsi" w:cstheme="minorHAnsi"/>
           <w:i/>
@@ -13024,12 +13630,8 @@
           <w:szCs w:val="22"/>
           <w:lang w:val="en-US"/>
         </w:rPr>
-        <w:t>filehasher_checker.py [-h] victimapp_apk_path malapp_apk_path</w:t>
-      </w:r>
-    </w:p>
-    <w:p>
-      <w:pPr>
-        <w:pStyle w:val="Standard"/>
+      </w:pPr>
+      <w:r>
         <w:rPr>
           <w:rFonts w:asciiTheme="minorHAnsi" w:hAnsiTheme="minorHAnsi" w:cstheme="minorHAnsi"/>
           <w:i/>
@@ -13038,26 +13640,7 @@
           <w:szCs w:val="22"/>
           <w:lang w:val="en-US"/>
         </w:rPr>
-      </w:pPr>
-    </w:p>
-    <w:p>
-      <w:pPr>
-        <w:pStyle w:val="Standard"/>
-        <w:rPr>
-          <w:rFonts w:asciiTheme="minorHAnsi" w:hAnsiTheme="minorHAnsi" w:cstheme="minorHAnsi"/>
-          <w:sz w:val="22"/>
-          <w:szCs w:val="22"/>
-          <w:lang w:val="en-US"/>
-        </w:rPr>
-      </w:pPr>
-      <w:r>
-        <w:rPr>
-          <w:rFonts w:asciiTheme="minorHAnsi" w:hAnsiTheme="minorHAnsi" w:cstheme="minorHAnsi"/>
-          <w:sz w:val="22"/>
-          <w:szCs w:val="22"/>
-          <w:lang w:val="en-US"/>
-        </w:rPr>
-        <w:t>So in this case:</w:t>
+        <w:t>10-10 12:35:37.047 21553 21553 I MOBIOTSEC: /data/YM3oPnYG.dat</w:t>
       </w:r>
     </w:p>
     <w:p>
@@ -13072,7 +13655,30 @@
           <w:lang w:val="en-US"/>
         </w:rPr>
       </w:pPr>
-      <w:r>
+    </w:p>
+    <w:p>
+      <w:pPr>
+        <w:pStyle w:val="Standard"/>
+        <w:rPr>
+          <w:rFonts w:asciiTheme="minorHAnsi" w:hAnsiTheme="minorHAnsi" w:cstheme="minorHAnsi"/>
+          <w:sz w:val="22"/>
+          <w:szCs w:val="22"/>
+          <w:lang w:val="en-US"/>
+        </w:rPr>
+      </w:pPr>
+      <w:r>
+        <w:rPr>
+          <w:rFonts w:asciiTheme="minorHAnsi" w:hAnsiTheme="minorHAnsi" w:cstheme="minorHAnsi"/>
+          <w:sz w:val="22"/>
+          <w:szCs w:val="22"/>
+          <w:lang w:val="en-US"/>
+        </w:rPr>
+        <w:t>The execution of the code above gives:</w:t>
+      </w:r>
+    </w:p>
+    <w:p>
+      <w:pPr>
+        <w:pStyle w:val="Standard"/>
         <w:rPr>
           <w:rFonts w:asciiTheme="minorHAnsi" w:hAnsiTheme="minorHAnsi" w:cstheme="minorHAnsi"/>
           <w:i/>
@@ -13081,8 +13687,7 @@
           <w:szCs w:val="22"/>
           <w:lang w:val="en-US"/>
         </w:rPr>
-        <w:t xml:space="preserve">python3 </w:t>
-      </w:r>
+      </w:pPr>
       <w:r>
         <w:rPr>
           <w:rFonts w:asciiTheme="minorHAnsi" w:hAnsiTheme="minorHAnsi" w:cstheme="minorHAnsi"/>
@@ -13092,9 +13697,12 @@
           <w:szCs w:val="22"/>
           <w:lang w:val="en-US"/>
         </w:rPr>
-        <w:t xml:space="preserve">filehasher_checker.py </w:t>
-      </w:r>
-      <w:r>
+        <w:t>10-10 12:35:37.353 21553 21553 I MOBIOTSEC: Good job! The expected hash and the received hash match! The flag is FLAG{piger_ipse_sibi_obstat}</w:t>
+      </w:r>
+    </w:p>
+    <w:p>
+      <w:pPr>
+        <w:pStyle w:val="Standard"/>
         <w:rPr>
           <w:rFonts w:asciiTheme="minorHAnsi" w:hAnsiTheme="minorHAnsi" w:cstheme="minorHAnsi"/>
           <w:i/>
@@ -13103,9 +13711,31 @@
           <w:szCs w:val="22"/>
           <w:lang w:val="en-US"/>
         </w:rPr>
-        <w:t>victim.apk</w:t>
-      </w:r>
-      <w:r>
+      </w:pPr>
+    </w:p>
+    <w:p>
+      <w:pPr>
+        <w:pStyle w:val="Standard"/>
+        <w:rPr>
+          <w:rFonts w:asciiTheme="minorHAnsi" w:hAnsiTheme="minorHAnsi" w:cstheme="minorHAnsi"/>
+          <w:sz w:val="22"/>
+          <w:szCs w:val="22"/>
+          <w:lang w:val="en-US"/>
+        </w:rPr>
+      </w:pPr>
+      <w:r>
+        <w:rPr>
+          <w:rFonts w:asciiTheme="minorHAnsi" w:hAnsiTheme="minorHAnsi" w:cstheme="minorHAnsi"/>
+          <w:sz w:val="22"/>
+          <w:szCs w:val="22"/>
+          <w:lang w:val="en-US"/>
+        </w:rPr>
+        <w:t>At execution time, this syntax is needed:</w:t>
+      </w:r>
+    </w:p>
+    <w:p>
+      <w:pPr>
+        <w:pStyle w:val="Standard"/>
         <w:rPr>
           <w:rFonts w:asciiTheme="minorHAnsi" w:hAnsiTheme="minorHAnsi" w:cstheme="minorHAnsi"/>
           <w:i/>
@@ -13114,8 +13744,7 @@
           <w:szCs w:val="22"/>
           <w:lang w:val="en-US"/>
         </w:rPr>
-        <w:t xml:space="preserve"> </w:t>
-      </w:r>
+      </w:pPr>
       <w:r>
         <w:rPr>
           <w:rFonts w:asciiTheme="minorHAnsi" w:hAnsiTheme="minorHAnsi" w:cstheme="minorHAnsi"/>
@@ -13125,7 +13754,7 @@
           <w:szCs w:val="22"/>
           <w:lang w:val="en-US"/>
         </w:rPr>
-        <w:t>app-debug.apk</w:t>
+        <w:t>python3 filehasher_checker.py [-h] victimapp_apk_path malapp_apk_path</w:t>
       </w:r>
     </w:p>
     <w:p>
@@ -13133,6 +13762,8 @@
         <w:pStyle w:val="Standard"/>
         <w:rPr>
           <w:rFonts w:asciiTheme="minorHAnsi" w:hAnsiTheme="minorHAnsi" w:cstheme="minorHAnsi"/>
+          <w:i/>
+          <w:iCs/>
           <w:sz w:val="22"/>
           <w:szCs w:val="22"/>
           <w:lang w:val="en-US"/>
@@ -13156,21 +13787,44 @@
           <w:szCs w:val="22"/>
           <w:lang w:val="en-US"/>
         </w:rPr>
-        <w:t>The flag should be written as FLAG…., in this case: `FLAG{piger_ipse_sibi_obstat}`</w:t>
-      </w:r>
-    </w:p>
-    <w:p>
-      <w:pPr>
-        <w:rPr>
-          <w:lang w:val="en-US"/>
-        </w:rPr>
-      </w:pPr>
-      <w:r>
-        <w:rPr>
-          <w:lang w:val="en-US"/>
-        </w:rPr>
-        <w:br w:type="page"/>
-      </w:r>
+        <w:t>To make it work:</w:t>
+      </w:r>
+    </w:p>
+    <w:p>
+      <w:pPr>
+        <w:pStyle w:val="Standard"/>
+        <w:rPr>
+          <w:rFonts w:asciiTheme="minorHAnsi" w:hAnsiTheme="minorHAnsi" w:cstheme="minorHAnsi"/>
+          <w:i/>
+          <w:iCs/>
+          <w:sz w:val="22"/>
+          <w:szCs w:val="22"/>
+          <w:lang w:val="en-US"/>
+        </w:rPr>
+      </w:pPr>
+      <w:r>
+        <w:rPr>
+          <w:rFonts w:asciiTheme="minorHAnsi" w:hAnsiTheme="minorHAnsi" w:cstheme="minorHAnsi"/>
+          <w:i/>
+          <w:iCs/>
+          <w:sz w:val="22"/>
+          <w:szCs w:val="22"/>
+          <w:lang w:val="en-US"/>
+        </w:rPr>
+        <w:t>python3 filehasher_checker.py victim.apk app-debug.apk</w:t>
+      </w:r>
+    </w:p>
+    <w:p>
+      <w:pPr>
+        <w:pStyle w:val="Standard"/>
+        <w:rPr>
+          <w:i/>
+          <w:iCs/>
+          <w:sz w:val="22"/>
+          <w:szCs w:val="22"/>
+          <w:lang w:val="en-US"/>
+        </w:rPr>
+      </w:pPr>
     </w:p>
     <w:p>
       <w:pPr>
@@ -13185,7 +13839,6 @@
         <w:rPr>
           <w:lang w:val="en-US"/>
         </w:rPr>
-        <w:lastRenderedPageBreak/>
         <w:t>Lecture 3 – RPC/IPC Communication, Binder, Android permissions</w:t>
       </w:r>
       <w:bookmarkEnd w:id="4"/>
@@ -13487,6 +14140,7 @@
         <w:rPr>
           <w:lang w:val="en-US"/>
         </w:rPr>
+        <w:lastRenderedPageBreak/>
         <w:t>We have two levels of security inside the Android architecture:</w:t>
       </w:r>
     </w:p>
@@ -13498,6 +14152,7 @@
       </w:pPr>
       <w:r>
         <w:rPr>
+          <w:noProof/>
           <w:lang w:val="en-US"/>
         </w:rPr>
         <w:drawing>
@@ -13635,7 +14290,6 @@
         <w:rPr>
           <w:lang w:val="en-US"/>
         </w:rPr>
-        <w:lastRenderedPageBreak/>
         <w:t>The component allowing such communication between spaces is the Binder. Let’s start with an example, like storing a file on the hard drive:</w:t>
       </w:r>
     </w:p>
@@ -13703,6 +14357,7 @@
       </w:pPr>
       <w:r>
         <w:rPr>
+          <w:noProof/>
           <w:lang w:val="en-US"/>
         </w:rPr>
         <w:drawing>
@@ -13798,8 +14453,16 @@
         <w:rPr>
           <w:lang w:val="en-US"/>
         </w:rPr>
-        <w:t>Under the hood, again the process needs to ask the OS</w:t>
-      </w:r>
+        <w:t xml:space="preserve">Under the hood, again the process needs to ask the </w:t>
+      </w:r>
+      <w:proofErr w:type="gramStart"/>
+      <w:r>
+        <w:rPr>
+          <w:lang w:val="en-US"/>
+        </w:rPr>
+        <w:t>OS</w:t>
+      </w:r>
+      <w:proofErr w:type="gramEnd"/>
       <w:r>
         <w:rPr>
           <w:lang w:val="en-US"/>
@@ -13863,6 +14526,7 @@
       </w:pPr>
       <w:r>
         <w:rPr>
+          <w:noProof/>
           <w:lang w:val="en-US"/>
         </w:rPr>
         <w:drawing>
@@ -14060,6 +14724,7 @@
         <w:rPr>
           <w:lang w:val="en-US"/>
         </w:rPr>
+        <w:lastRenderedPageBreak/>
         <w:t>return value in "eax"</w:t>
       </w:r>
     </w:p>
@@ -14257,6 +14922,7 @@
       </w:pPr>
       <w:r>
         <w:rPr>
+          <w:noProof/>
           <w:lang w:val="en-US"/>
         </w:rPr>
         <w:drawing>
@@ -14311,6 +14977,7 @@
       </w:r>
       <w:r>
         <w:rPr>
+          <w:noProof/>
           <w:lang w:val="en-US"/>
         </w:rPr>
         <w:drawing>
@@ -14397,30 +15064,17 @@
           <w:lang w:val="en-US"/>
         </w:rPr>
       </w:pPr>
-      <w:r>
-        <w:rPr>
-          <w:lang w:val="en-US"/>
-        </w:rPr>
-        <w:t xml:space="preserve"> </w:t>
-      </w:r>
-    </w:p>
-    <w:p>
-      <w:pPr>
-        <w:rPr>
-          <w:lang w:val="en-US"/>
-        </w:rPr>
-      </w:pPr>
-      <w:r>
-        <w:rPr>
-          <w:lang w:val="en-US"/>
-        </w:rPr>
-        <w:br w:type="page"/>
-      </w:r>
-      <w:r>
-        <w:rPr>
-          <w:lang w:val="en-US"/>
-        </w:rPr>
-        <w:lastRenderedPageBreak/>
+    </w:p>
+    <w:p>
+      <w:pPr>
+        <w:rPr>
+          <w:lang w:val="en-US"/>
+        </w:rPr>
+      </w:pPr>
+      <w:r>
+        <w:rPr>
+          <w:lang w:val="en-US"/>
+        </w:rPr>
         <w:t>We rely on the Binder to not having to write everything manually, translating APIs to set of system calls.</w:t>
       </w:r>
       <w:r>
@@ -14580,6 +15234,20 @@
         <w:rPr>
           <w:lang w:val="en-US"/>
         </w:rPr>
+        <w:br w:type="page"/>
+      </w:r>
+    </w:p>
+    <w:p>
+      <w:pPr>
+        <w:rPr>
+          <w:lang w:val="en-US"/>
+        </w:rPr>
+      </w:pPr>
+      <w:r>
+        <w:rPr>
+          <w:lang w:val="en-US"/>
+        </w:rPr>
+        <w:lastRenderedPageBreak/>
         <w:t>In this below example, we see an application trying to access the Location service:</w:t>
       </w:r>
     </w:p>
@@ -14591,6 +15259,7 @@
       </w:pPr>
       <w:r>
         <w:rPr>
+          <w:noProof/>
           <w:lang w:val="en-US"/>
         </w:rPr>
         <w:drawing>
@@ -14740,20 +15409,6 @@
         <w:rPr>
           <w:lang w:val="en-US"/>
         </w:rPr>
-        <w:br w:type="page"/>
-      </w:r>
-    </w:p>
-    <w:p>
-      <w:pPr>
-        <w:rPr>
-          <w:lang w:val="en-US"/>
-        </w:rPr>
-      </w:pPr>
-      <w:r>
-        <w:rPr>
-          <w:lang w:val="en-US"/>
-        </w:rPr>
-        <w:lastRenderedPageBreak/>
         <w:t xml:space="preserve">The procedure activated by the Binder is called multiprocedure call, where we have intents/content providers, to deal with. In this example, we have an application A which wants to start an activity X belonging to another application B (Binder IPC [using an Intent]: A </w:t>
       </w:r>
       <w:r>
@@ -14777,6 +15432,7 @@
       </w:pPr>
       <w:r>
         <w:rPr>
+          <w:noProof/>
           <w:lang w:val="en-US"/>
         </w:rPr>
         <w:drawing>
@@ -14826,6 +15482,20 @@
         <w:rPr>
           <w:lang w:val="en-US"/>
         </w:rPr>
+        <w:br w:type="page"/>
+      </w:r>
+    </w:p>
+    <w:p>
+      <w:pPr>
+        <w:rPr>
+          <w:lang w:val="en-US"/>
+        </w:rPr>
+      </w:pPr>
+      <w:r>
+        <w:rPr>
+          <w:lang w:val="en-US"/>
+        </w:rPr>
+        <w:lastRenderedPageBreak/>
         <w:t xml:space="preserve">We effectively start an </w:t>
       </w:r>
       <w:r>
@@ -14861,6 +15531,7 @@
       </w:pPr>
       <w:r>
         <w:rPr>
+          <w:noProof/>
           <w:lang w:val="en-US"/>
         </w:rPr>
         <w:drawing>
@@ -14952,27 +15623,31 @@
         <w:rPr>
           <w:lang w:val="en-US"/>
         </w:rPr>
-        <w:t xml:space="preserve"> (every permission has to have an associated permission to the external storage)</w:t>
-      </w:r>
-    </w:p>
-    <w:p>
-      <w:pPr>
-        <w:rPr>
-          <w:lang w:val="en-US"/>
-        </w:rPr>
-      </w:pPr>
-    </w:p>
-    <w:p>
-      <w:pPr>
-        <w:rPr>
-          <w:lang w:val="en-US"/>
-        </w:rPr>
-      </w:pPr>
-      <w:r>
-        <w:rPr>
-          <w:lang w:val="en-US"/>
-        </w:rPr>
-        <w:lastRenderedPageBreak/>
+        <w:t xml:space="preserve"> (every permission </w:t>
+      </w:r>
+      <w:r>
+        <w:rPr>
+          <w:lang w:val="en-US"/>
+        </w:rPr>
+        <w:t>must</w:t>
+      </w:r>
+      <w:r>
+        <w:rPr>
+          <w:lang w:val="en-US"/>
+        </w:rPr>
+        <w:t xml:space="preserve"> have an associated permission to the external storage)</w:t>
+      </w:r>
+    </w:p>
+    <w:p>
+      <w:pPr>
+        <w:rPr>
+          <w:lang w:val="en-US"/>
+        </w:rPr>
+      </w:pPr>
+      <w:r>
+        <w:rPr>
+          <w:lang w:val="en-US"/>
+        </w:rPr>
         <w:t>The Android framework defines a long list of permissions and an application can request it according to the security-sensitive level (sensitive = open Internet connection/send SMS/accessing location/user contacts, etc.), mapping for each application the right resources.</w:t>
       </w:r>
     </w:p>
@@ -14997,6 +15672,7 @@
       </w:pPr>
       <w:r>
         <w:rPr>
+          <w:noProof/>
           <w:lang w:val="en-US"/>
         </w:rPr>
         <w:drawing>
@@ -15046,6 +15722,20 @@
         <w:rPr>
           <w:lang w:val="en-US"/>
         </w:rPr>
+        <w:br w:type="page"/>
+      </w:r>
+    </w:p>
+    <w:p>
+      <w:pPr>
+        <w:rPr>
+          <w:lang w:val="en-US"/>
+        </w:rPr>
+      </w:pPr>
+      <w:r>
+        <w:rPr>
+          <w:lang w:val="en-US"/>
+        </w:rPr>
+        <w:lastRenderedPageBreak/>
         <w:t>There are many Permission Protection Levels:</w:t>
       </w:r>
     </w:p>
@@ -15334,20 +16024,6 @@
         <w:rPr>
           <w:lang w:val="en-US"/>
         </w:rPr>
-        <w:br w:type="page"/>
-      </w:r>
-    </w:p>
-    <w:p>
-      <w:pPr>
-        <w:rPr>
-          <w:lang w:val="en-US"/>
-        </w:rPr>
-      </w:pPr>
-      <w:r>
-        <w:rPr>
-          <w:lang w:val="en-US"/>
-        </w:rPr>
-        <w:lastRenderedPageBreak/>
         <w:t>The user has the option to disable dangerous permissions</w:t>
       </w:r>
       <w:r>
@@ -15365,6 +16041,7 @@
       </w:pPr>
       <w:r>
         <w:rPr>
+          <w:noProof/>
           <w:lang w:val="en-US"/>
         </w:rPr>
         <w:drawing>
@@ -15525,6 +16202,20 @@
         <w:rPr>
           <w:lang w:val="en-US"/>
         </w:rPr>
+        <w:br w:type="page"/>
+      </w:r>
+    </w:p>
+    <w:p>
+      <w:pPr>
+        <w:rPr>
+          <w:lang w:val="en-US"/>
+        </w:rPr>
+      </w:pPr>
+      <w:r>
+        <w:rPr>
+          <w:lang w:val="en-US"/>
+        </w:rPr>
+        <w:lastRenderedPageBreak/>
         <w:t>This time around, u</w:t>
       </w:r>
       <w:r>
@@ -15548,6 +16239,7 @@
       </w:pPr>
       <w:r>
         <w:rPr>
+          <w:noProof/>
           <w:lang w:val="en-US"/>
         </w:rPr>
         <w:drawing>
@@ -15842,20 +16534,6 @@
         <w:rPr>
           <w:lang w:val="en-US"/>
         </w:rPr>
-        <w:br w:type="page"/>
-      </w:r>
-    </w:p>
-    <w:p>
-      <w:pPr>
-        <w:rPr>
-          <w:lang w:val="en-US"/>
-        </w:rPr>
-      </w:pPr>
-      <w:r>
-        <w:rPr>
-          <w:lang w:val="en-US"/>
-        </w:rPr>
-        <w:lastRenderedPageBreak/>
         <w:t>The following are an example:</w:t>
       </w:r>
     </w:p>
@@ -15867,6 +16545,7 @@
       </w:pPr>
       <w:r>
         <w:rPr>
+          <w:noProof/>
           <w:lang w:val="en-US"/>
         </w:rPr>
         <w:drawing>
@@ -15933,6 +16612,7 @@
       </w:pPr>
       <w:r>
         <w:rPr>
+          <w:noProof/>
           <w:lang w:val="en-US"/>
         </w:rPr>
         <w:drawing>
@@ -15982,6 +16662,7 @@
         <w:rPr>
           <w:lang w:val="en-US"/>
         </w:rPr>
+        <w:lastRenderedPageBreak/>
         <w:t>Apps can also define custom permissions, like:</w:t>
       </w:r>
     </w:p>
@@ -15993,6 +16674,7 @@
       </w:pPr>
       <w:r>
         <w:rPr>
+          <w:noProof/>
           <w:lang w:val="en-US"/>
         </w:rPr>
         <w:drawing>
@@ -16042,7 +16724,21 @@
         <w:rPr>
           <w:lang w:val="en-US"/>
         </w:rPr>
-        <w:t xml:space="preserve">System permission are defined the same way; by default, </w:t>
+        <w:t xml:space="preserve">System </w:t>
+      </w:r>
+      <w:proofErr w:type="gramStart"/>
+      <w:r>
+        <w:rPr>
+          <w:lang w:val="en-US"/>
+        </w:rPr>
+        <w:t>permission</w:t>
+      </w:r>
+      <w:proofErr w:type="gramEnd"/>
+      <w:r>
+        <w:rPr>
+          <w:lang w:val="en-US"/>
+        </w:rPr>
+        <w:t xml:space="preserve"> are defined the same way; by default, </w:t>
       </w:r>
       <w:r>
         <w:rPr>
@@ -16086,6 +16782,7 @@
       </w:pPr>
       <w:r>
         <w:rPr>
+          <w:noProof/>
           <w:lang w:val="en-US"/>
         </w:rPr>
         <w:drawing>
@@ -16135,20 +16832,6 @@
         <w:rPr>
           <w:lang w:val="en-US"/>
         </w:rPr>
-        <w:br w:type="page"/>
-      </w:r>
-    </w:p>
-    <w:p>
-      <w:pPr>
-        <w:rPr>
-          <w:lang w:val="en-US"/>
-        </w:rPr>
-      </w:pPr>
-      <w:r>
-        <w:rPr>
-          <w:lang w:val="en-US"/>
-        </w:rPr>
-        <w:lastRenderedPageBreak/>
         <w:t>There can be custom permission use cases:</w:t>
       </w:r>
     </w:p>
@@ -18157,6 +18840,110 @@
     </w:lvl>
   </w:abstractNum>
   <w:abstractNum w:abstractNumId="13" w15:restartNumberingAfterBreak="0">
+    <w:nsid w:val="49173AA0"/>
+    <w:multiLevelType w:val="multilevel"/>
+    <w:tmpl w:val="A75AAB80"/>
+    <w:lvl w:ilvl="0">
+      <w:numFmt w:val="bullet"/>
+      <w:lvlText w:val="•"/>
+      <w:lvlJc w:val="left"/>
+      <w:pPr>
+        <w:ind w:left="720" w:hanging="360"/>
+      </w:pPr>
+      <w:rPr>
+        <w:rFonts w:ascii="OpenSymbol" w:eastAsia="OpenSymbol" w:hAnsi="OpenSymbol" w:cs="OpenSymbol"/>
+      </w:rPr>
+    </w:lvl>
+    <w:lvl w:ilvl="1">
+      <w:numFmt w:val="bullet"/>
+      <w:lvlText w:val="◦"/>
+      <w:lvlJc w:val="left"/>
+      <w:pPr>
+        <w:ind w:left="1080" w:hanging="360"/>
+      </w:pPr>
+      <w:rPr>
+        <w:rFonts w:ascii="OpenSymbol" w:eastAsia="OpenSymbol" w:hAnsi="OpenSymbol" w:cs="OpenSymbol"/>
+      </w:rPr>
+    </w:lvl>
+    <w:lvl w:ilvl="2">
+      <w:numFmt w:val="bullet"/>
+      <w:lvlText w:val="▪"/>
+      <w:lvlJc w:val="left"/>
+      <w:pPr>
+        <w:ind w:left="1440" w:hanging="360"/>
+      </w:pPr>
+      <w:rPr>
+        <w:rFonts w:ascii="OpenSymbol" w:eastAsia="OpenSymbol" w:hAnsi="OpenSymbol" w:cs="OpenSymbol"/>
+      </w:rPr>
+    </w:lvl>
+    <w:lvl w:ilvl="3">
+      <w:numFmt w:val="bullet"/>
+      <w:lvlText w:val="•"/>
+      <w:lvlJc w:val="left"/>
+      <w:pPr>
+        <w:ind w:left="1800" w:hanging="360"/>
+      </w:pPr>
+      <w:rPr>
+        <w:rFonts w:ascii="OpenSymbol" w:eastAsia="OpenSymbol" w:hAnsi="OpenSymbol" w:cs="OpenSymbol"/>
+      </w:rPr>
+    </w:lvl>
+    <w:lvl w:ilvl="4">
+      <w:numFmt w:val="bullet"/>
+      <w:lvlText w:val="◦"/>
+      <w:lvlJc w:val="left"/>
+      <w:pPr>
+        <w:ind w:left="2160" w:hanging="360"/>
+      </w:pPr>
+      <w:rPr>
+        <w:rFonts w:ascii="OpenSymbol" w:eastAsia="OpenSymbol" w:hAnsi="OpenSymbol" w:cs="OpenSymbol"/>
+      </w:rPr>
+    </w:lvl>
+    <w:lvl w:ilvl="5">
+      <w:numFmt w:val="bullet"/>
+      <w:lvlText w:val="▪"/>
+      <w:lvlJc w:val="left"/>
+      <w:pPr>
+        <w:ind w:left="2520" w:hanging="360"/>
+      </w:pPr>
+      <w:rPr>
+        <w:rFonts w:ascii="OpenSymbol" w:eastAsia="OpenSymbol" w:hAnsi="OpenSymbol" w:cs="OpenSymbol"/>
+      </w:rPr>
+    </w:lvl>
+    <w:lvl w:ilvl="6">
+      <w:numFmt w:val="bullet"/>
+      <w:lvlText w:val="•"/>
+      <w:lvlJc w:val="left"/>
+      <w:pPr>
+        <w:ind w:left="2880" w:hanging="360"/>
+      </w:pPr>
+      <w:rPr>
+        <w:rFonts w:ascii="OpenSymbol" w:eastAsia="OpenSymbol" w:hAnsi="OpenSymbol" w:cs="OpenSymbol"/>
+      </w:rPr>
+    </w:lvl>
+    <w:lvl w:ilvl="7">
+      <w:numFmt w:val="bullet"/>
+      <w:lvlText w:val="◦"/>
+      <w:lvlJc w:val="left"/>
+      <w:pPr>
+        <w:ind w:left="3240" w:hanging="360"/>
+      </w:pPr>
+      <w:rPr>
+        <w:rFonts w:ascii="OpenSymbol" w:eastAsia="OpenSymbol" w:hAnsi="OpenSymbol" w:cs="OpenSymbol"/>
+      </w:rPr>
+    </w:lvl>
+    <w:lvl w:ilvl="8">
+      <w:numFmt w:val="bullet"/>
+      <w:lvlText w:val="▪"/>
+      <w:lvlJc w:val="left"/>
+      <w:pPr>
+        <w:ind w:left="3600" w:hanging="360"/>
+      </w:pPr>
+      <w:rPr>
+        <w:rFonts w:ascii="OpenSymbol" w:eastAsia="OpenSymbol" w:hAnsi="OpenSymbol" w:cs="OpenSymbol"/>
+      </w:rPr>
+    </w:lvl>
+  </w:abstractNum>
+  <w:abstractNum w:abstractNumId="14" w15:restartNumberingAfterBreak="0">
     <w:nsid w:val="4F605AB2"/>
     <w:multiLevelType w:val="hybridMultilevel"/>
     <w:tmpl w:val="2A8A473C"/>
@@ -18268,7 +19055,7 @@
       </w:rPr>
     </w:lvl>
   </w:abstractNum>
-  <w:abstractNum w:abstractNumId="14" w15:restartNumberingAfterBreak="0">
+  <w:abstractNum w:abstractNumId="15" w15:restartNumberingAfterBreak="0">
     <w:nsid w:val="50CB4602"/>
     <w:multiLevelType w:val="hybridMultilevel"/>
     <w:tmpl w:val="20D25F4E"/>
@@ -18381,7 +19168,7 @@
       </w:rPr>
     </w:lvl>
   </w:abstractNum>
-  <w:abstractNum w:abstractNumId="15" w15:restartNumberingAfterBreak="0">
+  <w:abstractNum w:abstractNumId="16" w15:restartNumberingAfterBreak="0">
     <w:nsid w:val="51A3118C"/>
     <w:multiLevelType w:val="multilevel"/>
     <w:tmpl w:val="C6506A80"/>
@@ -18498,7 +19285,7 @@
       </w:pPr>
     </w:lvl>
   </w:abstractNum>
-  <w:abstractNum w:abstractNumId="16" w15:restartNumberingAfterBreak="0">
+  <w:abstractNum w:abstractNumId="17" w15:restartNumberingAfterBreak="0">
     <w:nsid w:val="55457A96"/>
     <w:multiLevelType w:val="multilevel"/>
     <w:tmpl w:val="4D704966"/>
@@ -18615,7 +19402,7 @@
       </w:pPr>
     </w:lvl>
   </w:abstractNum>
-  <w:abstractNum w:abstractNumId="17" w15:restartNumberingAfterBreak="0">
+  <w:abstractNum w:abstractNumId="18" w15:restartNumberingAfterBreak="0">
     <w:nsid w:val="5AA65A71"/>
     <w:multiLevelType w:val="multilevel"/>
     <w:tmpl w:val="B8C4DE42"/>
@@ -18764,7 +19551,7 @@
       </w:rPr>
     </w:lvl>
   </w:abstractNum>
-  <w:abstractNum w:abstractNumId="18" w15:restartNumberingAfterBreak="0">
+  <w:abstractNum w:abstractNumId="19" w15:restartNumberingAfterBreak="0">
     <w:nsid w:val="5F73131B"/>
     <w:multiLevelType w:val="multilevel"/>
     <w:tmpl w:val="5A562FD4"/>
@@ -18913,7 +19700,7 @@
       </w:rPr>
     </w:lvl>
   </w:abstractNum>
-  <w:abstractNum w:abstractNumId="19" w15:restartNumberingAfterBreak="0">
+  <w:abstractNum w:abstractNumId="20" w15:restartNumberingAfterBreak="0">
     <w:nsid w:val="61984002"/>
     <w:multiLevelType w:val="multilevel"/>
     <w:tmpl w:val="80BC0DBA"/>
@@ -19062,7 +19849,7 @@
       </w:rPr>
     </w:lvl>
   </w:abstractNum>
-  <w:abstractNum w:abstractNumId="20" w15:restartNumberingAfterBreak="0">
+  <w:abstractNum w:abstractNumId="21" w15:restartNumberingAfterBreak="0">
     <w:nsid w:val="67F327B6"/>
     <w:multiLevelType w:val="multilevel"/>
     <w:tmpl w:val="79588C78"/>
@@ -19179,7 +19966,7 @@
       </w:pPr>
     </w:lvl>
   </w:abstractNum>
-  <w:abstractNum w:abstractNumId="21" w15:restartNumberingAfterBreak="0">
+  <w:abstractNum w:abstractNumId="22" w15:restartNumberingAfterBreak="0">
     <w:nsid w:val="6DD261B2"/>
     <w:multiLevelType w:val="hybridMultilevel"/>
     <w:tmpl w:val="77125F38"/>
@@ -19292,7 +20079,7 @@
       </w:rPr>
     </w:lvl>
   </w:abstractNum>
-  <w:abstractNum w:abstractNumId="22" w15:restartNumberingAfterBreak="0">
+  <w:abstractNum w:abstractNumId="23" w15:restartNumberingAfterBreak="0">
     <w:nsid w:val="75B913E9"/>
     <w:multiLevelType w:val="multilevel"/>
     <w:tmpl w:val="2F089E5A"/>
@@ -19396,7 +20183,7 @@
       </w:rPr>
     </w:lvl>
   </w:abstractNum>
-  <w:abstractNum w:abstractNumId="23" w15:restartNumberingAfterBreak="0">
+  <w:abstractNum w:abstractNumId="24" w15:restartNumberingAfterBreak="0">
     <w:nsid w:val="7AB1353D"/>
     <w:multiLevelType w:val="multilevel"/>
     <w:tmpl w:val="5E425DF0"/>
@@ -19545,7 +20332,7 @@
       </w:rPr>
     </w:lvl>
   </w:abstractNum>
-  <w:abstractNum w:abstractNumId="24" w15:restartNumberingAfterBreak="0">
+  <w:abstractNum w:abstractNumId="25" w15:restartNumberingAfterBreak="0">
     <w:nsid w:val="7F791824"/>
     <w:multiLevelType w:val="multilevel"/>
     <w:tmpl w:val="9294C716"/>
@@ -19697,7 +20484,7 @@
     <w:abstractNumId w:val="5"/>
   </w:num>
   <w:num w:numId="3" w16cid:durableId="2133135654">
-    <w:abstractNumId w:val="18"/>
+    <w:abstractNumId w:val="19"/>
   </w:num>
   <w:num w:numId="4" w16cid:durableId="511801965">
     <w:abstractNumId w:val="2"/>
@@ -19706,7 +20493,7 @@
     <w:abstractNumId w:val="1"/>
   </w:num>
   <w:num w:numId="6" w16cid:durableId="1959678439">
-    <w:abstractNumId w:val="23"/>
+    <w:abstractNumId w:val="24"/>
   </w:num>
   <w:num w:numId="7" w16cid:durableId="1746763446">
     <w:abstractNumId w:val="4"/>
@@ -19715,37 +20502,37 @@
     <w:abstractNumId w:val="12"/>
   </w:num>
   <w:num w:numId="9" w16cid:durableId="621422766">
-    <w:abstractNumId w:val="14"/>
+    <w:abstractNumId w:val="15"/>
   </w:num>
   <w:num w:numId="10" w16cid:durableId="759134009">
     <w:abstractNumId w:val="6"/>
   </w:num>
   <w:num w:numId="11" w16cid:durableId="783622220">
-    <w:abstractNumId w:val="15"/>
+    <w:abstractNumId w:val="16"/>
   </w:num>
   <w:num w:numId="12" w16cid:durableId="718239676">
     <w:abstractNumId w:val="9"/>
   </w:num>
   <w:num w:numId="13" w16cid:durableId="203055926">
-    <w:abstractNumId w:val="24"/>
+    <w:abstractNumId w:val="25"/>
   </w:num>
   <w:num w:numId="14" w16cid:durableId="921718563">
-    <w:abstractNumId w:val="16"/>
+    <w:abstractNumId w:val="17"/>
   </w:num>
   <w:num w:numId="15" w16cid:durableId="916936213">
     <w:abstractNumId w:val="0"/>
   </w:num>
   <w:num w:numId="16" w16cid:durableId="962884239">
-    <w:abstractNumId w:val="20"/>
+    <w:abstractNumId w:val="21"/>
   </w:num>
   <w:num w:numId="17" w16cid:durableId="560138846">
-    <w:abstractNumId w:val="21"/>
+    <w:abstractNumId w:val="22"/>
   </w:num>
   <w:num w:numId="18" w16cid:durableId="170611062">
     <w:abstractNumId w:val="3"/>
   </w:num>
   <w:num w:numId="19" w16cid:durableId="1893032984">
-    <w:abstractNumId w:val="19"/>
+    <w:abstractNumId w:val="20"/>
   </w:num>
   <w:num w:numId="20" w16cid:durableId="823856803">
     <w:abstractNumId w:val="10"/>
@@ -19754,15 +20541,18 @@
     <w:abstractNumId w:val="8"/>
   </w:num>
   <w:num w:numId="22" w16cid:durableId="636029692">
-    <w:abstractNumId w:val="17"/>
+    <w:abstractNumId w:val="18"/>
   </w:num>
   <w:num w:numId="23" w16cid:durableId="816608072">
     <w:abstractNumId w:val="11"/>
   </w:num>
   <w:num w:numId="24" w16cid:durableId="838422129">
-    <w:abstractNumId w:val="22"/>
+    <w:abstractNumId w:val="23"/>
   </w:num>
   <w:num w:numId="25" w16cid:durableId="1477185625">
+    <w:abstractNumId w:val="14"/>
+  </w:num>
+  <w:num w:numId="26" w16cid:durableId="1876893119">
     <w:abstractNumId w:val="13"/>
   </w:num>
 </w:numbering>
@@ -20215,6 +21005,7 @@
   <w:style w:type="character" w:default="1" w:styleId="Carpredefinitoparagrafo">
     <w:name w:val="Default Paragraph Font"/>
     <w:uiPriority w:val="1"/>
+    <w:semiHidden/>
     <w:unhideWhenUsed/>
   </w:style>
   <w:style w:type="table" w:default="1" w:styleId="Tabellanormale">

</xml_diff>